<commit_message>
Ficha de Metricas de volatilidad de Requerimientos
Ficha de Metricas de volatilidad de Requerimientos
</commit_message>
<xml_diff>
--- a/Area_de_Proceso-_MA/FMVREQM_V1.0_2015.docx
+++ b/Area_de_Proceso-_MA/FMVREQM_V1.0_2015.docx
@@ -585,7 +585,6 @@
     <w:p/>
     <w:p/>
     <w:p/>
-    <w:p/>
     <w:tbl>
       <w:tblPr>
         <w:tblW w:w="9542" w:type="dxa"/>
@@ -606,19 +605,13 @@
         <w:tblLook w:val="0000" w:firstRow="0" w:lastRow="0" w:firstColumn="0" w:lastColumn="0" w:noHBand="0" w:noVBand="0"/>
       </w:tblPr>
       <w:tblGrid>
-        <w:gridCol w:w="2880"/>
-        <w:gridCol w:w="6662"/>
+        <w:gridCol w:w="1768"/>
+        <w:gridCol w:w="7774"/>
       </w:tblGrid>
       <w:tr>
-        <w:tblPrEx>
-          <w:tblCellMar>
-            <w:top w:w="0" w:type="dxa"/>
-            <w:bottom w:w="0" w:type="dxa"/>
-          </w:tblCellMar>
-        </w:tblPrEx>
         <w:tc>
           <w:tcPr>
-            <w:tcW w:w="2880" w:type="dxa"/>
+            <w:tcW w:w="1768" w:type="dxa"/>
             <w:vAlign w:val="center"/>
           </w:tcPr>
           <w:p>
@@ -637,6 +630,7 @@
                 <w:rFonts w:asciiTheme="minorHAnsi" w:hAnsiTheme="minorHAnsi" w:cs="Arial"/>
                 <w:b/>
                 <w:color w:val="000000"/>
+                <w:sz w:val="22"/>
                 <w:lang w:val="es-MX"/>
               </w:rPr>
             </w:pPr>
@@ -645,6 +639,7 @@
                 <w:rFonts w:asciiTheme="minorHAnsi" w:hAnsiTheme="minorHAnsi" w:cs="Arial"/>
                 <w:b/>
                 <w:color w:val="000000"/>
+                <w:sz w:val="22"/>
                 <w:lang w:val="es-MX"/>
               </w:rPr>
               <w:t>RESPONSABLE</w:t>
@@ -653,7 +648,7 @@
         </w:tc>
         <w:tc>
           <w:tcPr>
-            <w:tcW w:w="6662" w:type="dxa"/>
+            <w:tcW w:w="7774" w:type="dxa"/>
             <w:vAlign w:val="center"/>
           </w:tcPr>
           <w:p>
@@ -681,15 +676,9 @@
         </w:tc>
       </w:tr>
       <w:tr>
-        <w:tblPrEx>
-          <w:tblCellMar>
-            <w:top w:w="0" w:type="dxa"/>
-            <w:bottom w:w="0" w:type="dxa"/>
-          </w:tblCellMar>
-        </w:tblPrEx>
         <w:tc>
           <w:tcPr>
-            <w:tcW w:w="2880" w:type="dxa"/>
+            <w:tcW w:w="1768" w:type="dxa"/>
             <w:vAlign w:val="center"/>
           </w:tcPr>
           <w:p>
@@ -708,6 +697,7 @@
                 <w:rFonts w:asciiTheme="minorHAnsi" w:hAnsiTheme="minorHAnsi" w:cs="Arial"/>
                 <w:b/>
                 <w:color w:val="000000"/>
+                <w:sz w:val="22"/>
                 <w:lang w:val="es-MX"/>
               </w:rPr>
             </w:pPr>
@@ -716,6 +706,7 @@
                 <w:rFonts w:asciiTheme="minorHAnsi" w:hAnsiTheme="minorHAnsi" w:cs="Arial"/>
                 <w:b/>
                 <w:color w:val="000000"/>
+                <w:sz w:val="22"/>
                 <w:lang w:val="es-MX"/>
               </w:rPr>
               <w:t>AREA</w:t>
@@ -724,7 +715,7 @@
         </w:tc>
         <w:tc>
           <w:tcPr>
-            <w:tcW w:w="6662" w:type="dxa"/>
+            <w:tcW w:w="7774" w:type="dxa"/>
             <w:vAlign w:val="center"/>
           </w:tcPr>
           <w:p>
@@ -752,15 +743,9 @@
         </w:tc>
       </w:tr>
       <w:tr>
-        <w:tblPrEx>
-          <w:tblCellMar>
-            <w:top w:w="0" w:type="dxa"/>
-            <w:bottom w:w="0" w:type="dxa"/>
-          </w:tblCellMar>
-        </w:tblPrEx>
         <w:tc>
           <w:tcPr>
-            <w:tcW w:w="2880" w:type="dxa"/>
+            <w:tcW w:w="1768" w:type="dxa"/>
             <w:vAlign w:val="center"/>
           </w:tcPr>
           <w:p>
@@ -779,6 +764,7 @@
                 <w:rFonts w:asciiTheme="minorHAnsi" w:hAnsiTheme="minorHAnsi" w:cs="Arial"/>
                 <w:b/>
                 <w:color w:val="000000"/>
+                <w:sz w:val="22"/>
                 <w:lang w:val="es-MX"/>
               </w:rPr>
             </w:pPr>
@@ -787,6 +773,7 @@
                 <w:rFonts w:asciiTheme="minorHAnsi" w:hAnsiTheme="minorHAnsi" w:cs="Arial"/>
                 <w:b/>
                 <w:color w:val="000000"/>
+                <w:sz w:val="22"/>
                 <w:lang w:val="es-MX"/>
               </w:rPr>
               <w:t>INDICADOR</w:t>
@@ -795,7 +782,7 @@
         </w:tc>
         <w:tc>
           <w:tcPr>
-            <w:tcW w:w="6662" w:type="dxa"/>
+            <w:tcW w:w="7774" w:type="dxa"/>
             <w:vAlign w:val="center"/>
           </w:tcPr>
           <w:p>
@@ -833,15 +820,9 @@
         </w:tc>
       </w:tr>
       <w:tr>
-        <w:tblPrEx>
-          <w:tblCellMar>
-            <w:top w:w="0" w:type="dxa"/>
-            <w:bottom w:w="0" w:type="dxa"/>
-          </w:tblCellMar>
-        </w:tblPrEx>
         <w:tc>
           <w:tcPr>
-            <w:tcW w:w="2880" w:type="dxa"/>
+            <w:tcW w:w="1768" w:type="dxa"/>
             <w:vAlign w:val="center"/>
           </w:tcPr>
           <w:p>
@@ -859,6 +840,7 @@
                 <w:rFonts w:asciiTheme="minorHAnsi" w:hAnsiTheme="minorHAnsi" w:cs="Arial"/>
                 <w:b/>
                 <w:color w:val="000000"/>
+                <w:sz w:val="22"/>
                 <w:lang w:val="es-MX"/>
               </w:rPr>
             </w:pPr>
@@ -867,6 +849,7 @@
                 <w:rFonts w:asciiTheme="minorHAnsi" w:hAnsiTheme="minorHAnsi" w:cs="Arial"/>
                 <w:b/>
                 <w:color w:val="000000"/>
+                <w:sz w:val="22"/>
                 <w:lang w:val="es-MX"/>
               </w:rPr>
               <w:t>DESCRIPCIÓN</w:t>
@@ -875,7 +858,7 @@
         </w:tc>
         <w:tc>
           <w:tcPr>
-            <w:tcW w:w="6662" w:type="dxa"/>
+            <w:tcW w:w="7774" w:type="dxa"/>
             <w:vAlign w:val="center"/>
           </w:tcPr>
           <w:p>
@@ -886,6 +869,7 @@
                 <w:color w:val="000000"/>
                 <w:sz w:val="18"/>
                 <w:szCs w:val="18"/>
+                <w:lang w:val="es-MX"/>
               </w:rPr>
             </w:pPr>
             <w:r>
@@ -908,19 +892,24 @@
               </w:rPr>
               <w:t>Porcentaje de requerimiento que han tenido cambios sobre la línea base acordado durante el ciclo de producción. Esta medición se hace a los Requerimientos que se están atendiendo o atendieron  en el presente ciclo de producción, sea que se iniciaron en el ciclo actual o en uno anterior.</w:t>
             </w:r>
+          </w:p>
+          <w:p>
+            <w:pPr>
+              <w:spacing w:line="360" w:lineRule="auto"/>
+              <w:rPr>
+                <w:rFonts w:asciiTheme="minorHAnsi" w:hAnsiTheme="minorHAnsi" w:cs="Arial"/>
+                <w:color w:val="000000"/>
+                <w:sz w:val="18"/>
+                <w:szCs w:val="18"/>
+              </w:rPr>
+            </w:pPr>
           </w:p>
         </w:tc>
       </w:tr>
       <w:tr>
-        <w:tblPrEx>
-          <w:tblCellMar>
-            <w:top w:w="0" w:type="dxa"/>
-            <w:bottom w:w="0" w:type="dxa"/>
-          </w:tblCellMar>
-        </w:tblPrEx>
         <w:tc>
           <w:tcPr>
-            <w:tcW w:w="2880" w:type="dxa"/>
+            <w:tcW w:w="1768" w:type="dxa"/>
             <w:vAlign w:val="center"/>
           </w:tcPr>
           <w:p>
@@ -938,6 +927,7 @@
                 <w:rFonts w:asciiTheme="minorHAnsi" w:hAnsiTheme="minorHAnsi" w:cs="Arial"/>
                 <w:b/>
                 <w:color w:val="000000"/>
+                <w:sz w:val="22"/>
                 <w:lang w:val="es-MX"/>
               </w:rPr>
             </w:pPr>
@@ -946,6 +936,7 @@
                 <w:rFonts w:asciiTheme="minorHAnsi" w:hAnsiTheme="minorHAnsi" w:cs="Arial"/>
                 <w:b/>
                 <w:color w:val="000000"/>
+                <w:sz w:val="22"/>
                 <w:lang w:val="es-MX"/>
               </w:rPr>
               <w:t>CATEGORIA DE INDICADOR</w:t>
@@ -954,7 +945,7 @@
         </w:tc>
         <w:tc>
           <w:tcPr>
-            <w:tcW w:w="6662" w:type="dxa"/>
+            <w:tcW w:w="7774" w:type="dxa"/>
             <w:vAlign w:val="center"/>
           </w:tcPr>
           <w:p>
@@ -982,15 +973,9 @@
         </w:tc>
       </w:tr>
       <w:tr>
-        <w:tblPrEx>
-          <w:tblCellMar>
-            <w:top w:w="0" w:type="dxa"/>
-            <w:bottom w:w="0" w:type="dxa"/>
-          </w:tblCellMar>
-        </w:tblPrEx>
         <w:tc>
           <w:tcPr>
-            <w:tcW w:w="2880" w:type="dxa"/>
+            <w:tcW w:w="1768" w:type="dxa"/>
             <w:vAlign w:val="center"/>
           </w:tcPr>
           <w:p>
@@ -1008,6 +993,7 @@
                 <w:rFonts w:asciiTheme="minorHAnsi" w:hAnsiTheme="minorHAnsi" w:cs="Arial"/>
                 <w:b/>
                 <w:color w:val="000000"/>
+                <w:sz w:val="22"/>
                 <w:lang w:val="es-MX"/>
               </w:rPr>
             </w:pPr>
@@ -1016,6 +1002,7 @@
                 <w:rFonts w:asciiTheme="minorHAnsi" w:hAnsiTheme="minorHAnsi" w:cs="Arial"/>
                 <w:b/>
                 <w:color w:val="000000"/>
+                <w:sz w:val="22"/>
                 <w:lang w:val="es-MX"/>
               </w:rPr>
               <w:t>OBJETIVO RELACIONADO</w:t>
@@ -1024,7 +1011,7 @@
         </w:tc>
         <w:tc>
           <w:tcPr>
-            <w:tcW w:w="6662" w:type="dxa"/>
+            <w:tcW w:w="7774" w:type="dxa"/>
           </w:tcPr>
           <w:p>
             <w:pPr>
@@ -1047,19 +1034,25 @@
               </w:rPr>
               <w:t>Disminución de trabajo innecesario</w:t>
             </w:r>
+          </w:p>
+          <w:p>
+            <w:pPr>
+              <w:spacing w:line="360" w:lineRule="auto"/>
+              <w:rPr>
+                <w:rFonts w:asciiTheme="minorHAnsi" w:hAnsiTheme="minorHAnsi" w:cs="Arial"/>
+                <w:color w:val="000000"/>
+                <w:sz w:val="18"/>
+                <w:szCs w:val="18"/>
+                <w:lang w:val="es-MX"/>
+              </w:rPr>
+            </w:pPr>
           </w:p>
         </w:tc>
       </w:tr>
       <w:tr>
-        <w:tblPrEx>
-          <w:tblCellMar>
-            <w:top w:w="0" w:type="dxa"/>
-            <w:bottom w:w="0" w:type="dxa"/>
-          </w:tblCellMar>
-        </w:tblPrEx>
         <w:tc>
           <w:tcPr>
-            <w:tcW w:w="2880" w:type="dxa"/>
+            <w:tcW w:w="1768" w:type="dxa"/>
             <w:vAlign w:val="center"/>
           </w:tcPr>
           <w:p>
@@ -1077,6 +1070,7 @@
                 <w:rFonts w:asciiTheme="minorHAnsi" w:hAnsiTheme="minorHAnsi" w:cs="Arial"/>
                 <w:b/>
                 <w:color w:val="000000"/>
+                <w:sz w:val="22"/>
                 <w:lang w:val="es-MX"/>
               </w:rPr>
             </w:pPr>
@@ -1085,6 +1079,7 @@
                 <w:rFonts w:asciiTheme="minorHAnsi" w:hAnsiTheme="minorHAnsi" w:cs="Arial"/>
                 <w:b/>
                 <w:color w:val="000000"/>
+                <w:sz w:val="22"/>
                 <w:lang w:val="es-MX"/>
               </w:rPr>
               <w:t>RESPONSABLE</w:t>
@@ -1093,7 +1088,7 @@
         </w:tc>
         <w:tc>
           <w:tcPr>
-            <w:tcW w:w="6662" w:type="dxa"/>
+            <w:tcW w:w="7774" w:type="dxa"/>
             <w:vAlign w:val="center"/>
           </w:tcPr>
           <w:p>
@@ -1117,19 +1112,25 @@
               </w:rPr>
               <w:t>Analista de Calidad</w:t>
             </w:r>
+          </w:p>
+          <w:p>
+            <w:pPr>
+              <w:spacing w:line="360" w:lineRule="auto"/>
+              <w:rPr>
+                <w:rFonts w:asciiTheme="minorHAnsi" w:hAnsiTheme="minorHAnsi" w:cs="Arial"/>
+                <w:color w:val="000000"/>
+                <w:sz w:val="18"/>
+                <w:szCs w:val="18"/>
+                <w:lang w:val="es-MX"/>
+              </w:rPr>
+            </w:pPr>
           </w:p>
         </w:tc>
       </w:tr>
       <w:tr>
-        <w:tblPrEx>
-          <w:tblCellMar>
-            <w:top w:w="0" w:type="dxa"/>
-            <w:bottom w:w="0" w:type="dxa"/>
-          </w:tblCellMar>
-        </w:tblPrEx>
         <w:tc>
           <w:tcPr>
-            <w:tcW w:w="2880" w:type="dxa"/>
+            <w:tcW w:w="1768" w:type="dxa"/>
             <w:vAlign w:val="center"/>
           </w:tcPr>
           <w:p>
@@ -1148,6 +1149,7 @@
                 <w:rFonts w:asciiTheme="minorHAnsi" w:hAnsiTheme="minorHAnsi" w:cs="Arial"/>
                 <w:b/>
                 <w:color w:val="000000"/>
+                <w:sz w:val="22"/>
                 <w:lang w:val="es-MX"/>
               </w:rPr>
             </w:pPr>
@@ -1156,6 +1158,7 @@
                 <w:rFonts w:asciiTheme="minorHAnsi" w:hAnsiTheme="minorHAnsi" w:cs="Arial"/>
                 <w:b/>
                 <w:color w:val="000000"/>
+                <w:sz w:val="22"/>
                 <w:lang w:val="es-MX"/>
               </w:rPr>
               <w:t>AREA</w:t>
@@ -1164,7 +1167,7 @@
         </w:tc>
         <w:tc>
           <w:tcPr>
-            <w:tcW w:w="6662" w:type="dxa"/>
+            <w:tcW w:w="7774" w:type="dxa"/>
             <w:vAlign w:val="center"/>
           </w:tcPr>
           <w:p>
@@ -1188,19 +1191,25 @@
               </w:rPr>
               <w:t>Gestión de la Calidad</w:t>
             </w:r>
+          </w:p>
+          <w:p>
+            <w:pPr>
+              <w:spacing w:line="360" w:lineRule="auto"/>
+              <w:rPr>
+                <w:rFonts w:asciiTheme="minorHAnsi" w:hAnsiTheme="minorHAnsi" w:cs="Arial"/>
+                <w:color w:val="000000"/>
+                <w:sz w:val="18"/>
+                <w:szCs w:val="18"/>
+                <w:lang w:val="es-MX"/>
+              </w:rPr>
+            </w:pPr>
           </w:p>
         </w:tc>
       </w:tr>
       <w:tr>
-        <w:tblPrEx>
-          <w:tblCellMar>
-            <w:top w:w="0" w:type="dxa"/>
-            <w:bottom w:w="0" w:type="dxa"/>
-          </w:tblCellMar>
-        </w:tblPrEx>
         <w:tc>
           <w:tcPr>
-            <w:tcW w:w="2880" w:type="dxa"/>
+            <w:tcW w:w="1768" w:type="dxa"/>
             <w:vAlign w:val="center"/>
           </w:tcPr>
           <w:p>
@@ -1218,6 +1227,7 @@
                 <w:rFonts w:asciiTheme="minorHAnsi" w:hAnsiTheme="minorHAnsi" w:cs="Arial"/>
                 <w:b/>
                 <w:color w:val="000000"/>
+                <w:sz w:val="22"/>
                 <w:lang w:val="es-MX"/>
               </w:rPr>
             </w:pPr>
@@ -1226,6 +1236,7 @@
                 <w:rFonts w:asciiTheme="minorHAnsi" w:hAnsiTheme="minorHAnsi" w:cs="Arial"/>
                 <w:b/>
                 <w:color w:val="000000"/>
+                <w:sz w:val="22"/>
                 <w:lang w:val="es-MX"/>
               </w:rPr>
               <w:t>FÓRMULAS</w:t>
@@ -1241,27 +1252,16 @@
                 <w:rFonts w:asciiTheme="minorHAnsi" w:hAnsiTheme="minorHAnsi" w:cs="Arial"/>
                 <w:b/>
                 <w:color w:val="000000"/>
-                <w:sz w:val="18"/>
-                <w:szCs w:val="18"/>
-                <w:lang w:val="es-MX"/>
-              </w:rPr>
-            </w:pPr>
-            <w:r>
-              <w:rPr>
-                <w:rFonts w:asciiTheme="minorHAnsi" w:hAnsiTheme="minorHAnsi" w:cs="Arial"/>
-                <w:b/>
-                <w:color w:val="000000"/>
-                <w:sz w:val="18"/>
-                <w:szCs w:val="18"/>
-                <w:lang w:val="es-MX"/>
-              </w:rPr>
-              <w:t>Detalle de los campos de la fórmula.</w:t>
-            </w:r>
+                <w:sz w:val="22"/>
+                <w:szCs w:val="18"/>
+                <w:lang w:val="es-MX"/>
+              </w:rPr>
+            </w:pPr>
           </w:p>
         </w:tc>
         <w:tc>
           <w:tcPr>
-            <w:tcW w:w="6662" w:type="dxa"/>
+            <w:tcW w:w="7774" w:type="dxa"/>
           </w:tcPr>
           <w:p>
             <w:pPr>
@@ -1272,7 +1272,7 @@
               <w:rPr>
                 <w:position w:val="-32"/>
               </w:rPr>
-              <w:object w:dxaOrig="5500" w:dyaOrig="760">
+              <w:object w:dxaOrig="5580" w:dyaOrig="760">
                 <v:shapetype id="_x0000_t75" coordsize="21600,21600" o:spt="75" o:preferrelative="t" path="m@4@5l@4@11@9@11@9@5xe" filled="f" stroked="f">
                   <v:stroke joinstyle="miter"/>
                   <v:formulas>
@@ -1292,14 +1292,14 @@
                   <v:path o:extrusionok="f" gradientshapeok="t" o:connecttype="rect"/>
                   <o:lock v:ext="edit" aspectratio="t"/>
                 </v:shapetype>
-                <v:shape id="_x0000_i1025" type="#_x0000_t75" style="width:275.25pt;height:38.25pt" o:ole="" o:bordertopcolor="this" o:borderleftcolor="this" o:borderbottomcolor="this" o:borderrightcolor="this">
+                <v:shape id="_x0000_i1025" type="#_x0000_t75" style="width:282pt;height:39pt" o:ole="">
                   <v:imagedata r:id="rId7" o:title=""/>
                   <w10:bordertop type="single" width="4"/>
                   <w10:borderleft type="single" width="4"/>
                   <w10:borderbottom type="single" width="4"/>
                   <w10:borderright type="single" width="4"/>
                 </v:shape>
-                <o:OLEObject Type="Embed" ProgID="Equation.3" ShapeID="_x0000_i1025" DrawAspect="Content" ObjectID="_1506432299" r:id="rId8"/>
+                <o:OLEObject Type="Embed" ProgID="Equation.3" ShapeID="_x0000_i1025" DrawAspect="Content" ObjectID="_1506771933" r:id="rId8"/>
               </w:object>
             </w:r>
           </w:p>
@@ -1310,24 +1310,2304 @@
                 <w:rFonts w:asciiTheme="minorHAnsi" w:hAnsiTheme="minorHAnsi"/>
               </w:rPr>
             </w:pPr>
-            <w:r>
+          </w:p>
+          <w:p>
+            <w:pPr>
+              <w:spacing w:line="360" w:lineRule="auto"/>
               <w:rPr>
                 <w:rFonts w:asciiTheme="minorHAnsi" w:hAnsiTheme="minorHAnsi"/>
               </w:rPr>
+            </w:pPr>
+          </w:p>
+          <w:p>
+            <w:pPr>
+              <w:spacing w:line="360" w:lineRule="auto"/>
+              <w:rPr>
+                <w:rFonts w:asciiTheme="minorHAnsi" w:hAnsiTheme="minorHAnsi"/>
+              </w:rPr>
+            </w:pPr>
+            <w:r>
+              <w:rPr>
+                <w:rFonts w:asciiTheme="minorHAnsi" w:hAnsiTheme="minorHAnsi"/>
+              </w:rPr>
               <w:t>Donde:</w:t>
             </w:r>
           </w:p>
+          <w:tbl>
+            <w:tblPr>
+              <w:tblW w:w="6364" w:type="dxa"/>
+              <w:tblLayout w:type="fixed"/>
+              <w:tblCellMar>
+                <w:left w:w="70" w:type="dxa"/>
+                <w:right w:w="70" w:type="dxa"/>
+              </w:tblCellMar>
+              <w:tblLook w:val="04A0" w:firstRow="1" w:lastRow="0" w:firstColumn="1" w:lastColumn="0" w:noHBand="0" w:noVBand="1"/>
+            </w:tblPr>
+            <w:tblGrid>
+              <w:gridCol w:w="1203"/>
+              <w:gridCol w:w="5161"/>
+            </w:tblGrid>
+            <w:tr>
+              <w:trPr>
+                <w:trHeight w:val="550"/>
+              </w:trPr>
+              <w:tc>
+                <w:tcPr>
+                  <w:tcW w:w="1203" w:type="dxa"/>
+                  <w:tcBorders>
+                    <w:top w:val="single" w:sz="4" w:space="0" w:color="auto"/>
+                    <w:left w:val="single" w:sz="4" w:space="0" w:color="auto"/>
+                    <w:bottom w:val="single" w:sz="4" w:space="0" w:color="auto"/>
+                    <w:right w:val="single" w:sz="4" w:space="0" w:color="auto"/>
+                  </w:tcBorders>
+                  <w:shd w:val="clear" w:color="auto" w:fill="auto"/>
+                  <w:vAlign w:val="center"/>
+                  <w:hideMark/>
+                </w:tcPr>
+                <w:p>
+                  <w:pPr>
+                    <w:rPr>
+                      <w:b/>
+                      <w:bCs/>
+                      <w:color w:val="000000"/>
+                      <w:sz w:val="16"/>
+                      <w:szCs w:val="20"/>
+                      <w:lang w:val="es-PE" w:eastAsia="es-PE"/>
+                    </w:rPr>
+                  </w:pPr>
+                  <w:proofErr w:type="spellStart"/>
+                  <w:r>
+                    <w:rPr>
+                      <w:b/>
+                      <w:bCs/>
+                      <w:color w:val="000000"/>
+                      <w:sz w:val="16"/>
+                      <w:szCs w:val="20"/>
+                      <w:lang w:val="es-PE" w:eastAsia="es-PE"/>
+                    </w:rPr>
+                    <w:t>Volatilidad_de_Req</w:t>
+                  </w:r>
+                  <w:proofErr w:type="spellEnd"/>
+                  <w:r>
+                    <w:rPr>
+                      <w:b/>
+                      <w:bCs/>
+                      <w:color w:val="000000"/>
+                      <w:sz w:val="16"/>
+                      <w:szCs w:val="20"/>
+                      <w:lang w:val="es-PE" w:eastAsia="es-PE"/>
+                    </w:rPr>
+                    <w:t xml:space="preserve">. </w:t>
+                  </w:r>
+                </w:p>
+              </w:tc>
+              <w:tc>
+                <w:tcPr>
+                  <w:tcW w:w="5161" w:type="dxa"/>
+                  <w:tcBorders>
+                    <w:top w:val="single" w:sz="4" w:space="0" w:color="auto"/>
+                    <w:left w:val="nil"/>
+                    <w:bottom w:val="single" w:sz="4" w:space="0" w:color="auto"/>
+                    <w:right w:val="single" w:sz="4" w:space="0" w:color="auto"/>
+                  </w:tcBorders>
+                  <w:shd w:val="clear" w:color="auto" w:fill="auto"/>
+                  <w:vAlign w:val="center"/>
+                  <w:hideMark/>
+                </w:tcPr>
+                <w:p>
+                  <w:pPr>
+                    <w:rPr>
+                      <w:color w:val="000000"/>
+                      <w:sz w:val="18"/>
+                      <w:szCs w:val="18"/>
+                      <w:lang w:val="es-PE" w:eastAsia="es-PE"/>
+                    </w:rPr>
+                  </w:pPr>
+                  <w:r>
+                    <w:rPr>
+                      <w:color w:val="000000"/>
+                      <w:sz w:val="18"/>
+                      <w:szCs w:val="18"/>
+                      <w:lang w:val="es-PE" w:eastAsia="es-PE"/>
+                    </w:rPr>
+                    <w:t>Porcentaje de Requerimientos cambiados</w:t>
+                  </w:r>
+                </w:p>
+              </w:tc>
+            </w:tr>
+            <w:tr>
+              <w:trPr>
+                <w:trHeight w:val="701"/>
+              </w:trPr>
+              <w:tc>
+                <w:tcPr>
+                  <w:tcW w:w="1203" w:type="dxa"/>
+                  <w:tcBorders>
+                    <w:top w:val="nil"/>
+                    <w:left w:val="single" w:sz="4" w:space="0" w:color="auto"/>
+                    <w:bottom w:val="single" w:sz="4" w:space="0" w:color="auto"/>
+                    <w:right w:val="single" w:sz="4" w:space="0" w:color="auto"/>
+                  </w:tcBorders>
+                  <w:shd w:val="clear" w:color="auto" w:fill="auto"/>
+                  <w:vAlign w:val="center"/>
+                  <w:hideMark/>
+                </w:tcPr>
+                <w:p>
+                  <w:pPr>
+                    <w:rPr>
+                      <w:b/>
+                      <w:bCs/>
+                      <w:color w:val="000000"/>
+                      <w:sz w:val="16"/>
+                      <w:szCs w:val="20"/>
+                      <w:lang w:val="es-PE" w:eastAsia="es-PE"/>
+                    </w:rPr>
+                  </w:pPr>
+                  <w:r>
+                    <w:rPr>
+                      <w:b/>
+                      <w:bCs/>
+                      <w:color w:val="000000"/>
+                      <w:sz w:val="16"/>
+                      <w:szCs w:val="20"/>
+                      <w:lang w:val="es-PE" w:eastAsia="es-PE"/>
+                    </w:rPr>
+                    <w:t>#_</w:t>
+                  </w:r>
+                  <w:proofErr w:type="spellStart"/>
+                  <w:r>
+                    <w:rPr>
+                      <w:b/>
+                      <w:bCs/>
+                      <w:color w:val="000000"/>
+                      <w:sz w:val="16"/>
+                      <w:szCs w:val="20"/>
+                      <w:lang w:val="es-PE" w:eastAsia="es-PE"/>
+                    </w:rPr>
+                    <w:t>Req_en_proceso</w:t>
+                  </w:r>
+                  <w:proofErr w:type="spellEnd"/>
+                </w:p>
+              </w:tc>
+              <w:tc>
+                <w:tcPr>
+                  <w:tcW w:w="5161" w:type="dxa"/>
+                  <w:tcBorders>
+                    <w:top w:val="nil"/>
+                    <w:left w:val="nil"/>
+                    <w:bottom w:val="single" w:sz="4" w:space="0" w:color="auto"/>
+                    <w:right w:val="single" w:sz="4" w:space="0" w:color="auto"/>
+                  </w:tcBorders>
+                  <w:shd w:val="clear" w:color="auto" w:fill="auto"/>
+                  <w:vAlign w:val="center"/>
+                  <w:hideMark/>
+                </w:tcPr>
+                <w:p>
+                  <w:pPr>
+                    <w:rPr>
+                      <w:color w:val="000000"/>
+                      <w:sz w:val="18"/>
+                      <w:szCs w:val="18"/>
+                      <w:lang w:val="es-PE" w:eastAsia="es-PE"/>
+                    </w:rPr>
+                  </w:pPr>
+                  <w:r>
+                    <w:rPr>
+                      <w:color w:val="000000"/>
+                      <w:sz w:val="18"/>
+                      <w:szCs w:val="18"/>
+                      <w:lang w:val="es-PE" w:eastAsia="es-PE"/>
+                    </w:rPr>
+                    <w:t>Cantidad de Requerimientos en proceso en el Ciclo de Producción, ya sean Requerimientos que han iniciado en el Ciclo de Producción actual o en uno anterior.</w:t>
+                  </w:r>
+                </w:p>
+              </w:tc>
+            </w:tr>
+            <w:tr>
+              <w:trPr>
+                <w:trHeight w:val="550"/>
+              </w:trPr>
+              <w:tc>
+                <w:tcPr>
+                  <w:tcW w:w="1203" w:type="dxa"/>
+                  <w:tcBorders>
+                    <w:top w:val="nil"/>
+                    <w:left w:val="single" w:sz="4" w:space="0" w:color="auto"/>
+                    <w:bottom w:val="single" w:sz="4" w:space="0" w:color="auto"/>
+                    <w:right w:val="single" w:sz="4" w:space="0" w:color="auto"/>
+                  </w:tcBorders>
+                  <w:shd w:val="clear" w:color="auto" w:fill="auto"/>
+                  <w:vAlign w:val="center"/>
+                  <w:hideMark/>
+                </w:tcPr>
+                <w:p>
+                  <w:pPr>
+                    <w:rPr>
+                      <w:b/>
+                      <w:bCs/>
+                      <w:color w:val="000000"/>
+                      <w:sz w:val="16"/>
+                      <w:szCs w:val="20"/>
+                      <w:lang w:val="es-PE" w:eastAsia="es-PE"/>
+                    </w:rPr>
+                  </w:pPr>
+                  <w:r>
+                    <w:rPr>
+                      <w:b/>
+                      <w:bCs/>
+                      <w:color w:val="000000"/>
+                      <w:sz w:val="16"/>
+                      <w:szCs w:val="20"/>
+                      <w:lang w:val="es-PE" w:eastAsia="es-PE"/>
+                    </w:rPr>
+                    <w:t>#_</w:t>
+                  </w:r>
+                  <w:proofErr w:type="spellStart"/>
+                  <w:r>
+                    <w:rPr>
+                      <w:b/>
+                      <w:bCs/>
+                      <w:color w:val="000000"/>
+                      <w:sz w:val="16"/>
+                      <w:szCs w:val="20"/>
+                      <w:lang w:val="es-PE" w:eastAsia="es-PE"/>
+                    </w:rPr>
+                    <w:t>Req_cambiados</w:t>
+                  </w:r>
+                  <w:proofErr w:type="spellEnd"/>
+                </w:p>
+              </w:tc>
+              <w:tc>
+                <w:tcPr>
+                  <w:tcW w:w="5161" w:type="dxa"/>
+                  <w:tcBorders>
+                    <w:top w:val="nil"/>
+                    <w:left w:val="nil"/>
+                    <w:bottom w:val="single" w:sz="4" w:space="0" w:color="auto"/>
+                    <w:right w:val="single" w:sz="4" w:space="0" w:color="auto"/>
+                  </w:tcBorders>
+                  <w:shd w:val="clear" w:color="auto" w:fill="auto"/>
+                  <w:vAlign w:val="center"/>
+                  <w:hideMark/>
+                </w:tcPr>
+                <w:p>
+                  <w:pPr>
+                    <w:rPr>
+                      <w:color w:val="000000"/>
+                      <w:sz w:val="18"/>
+                      <w:szCs w:val="18"/>
+                      <w:lang w:val="es-PE" w:eastAsia="es-PE"/>
+                    </w:rPr>
+                  </w:pPr>
+                  <w:r>
+                    <w:rPr>
+                      <w:color w:val="000000"/>
+                      <w:sz w:val="18"/>
+                      <w:szCs w:val="18"/>
+                      <w:lang w:val="es-PE" w:eastAsia="es-PE"/>
+                    </w:rPr>
+                    <w:t>Cantidad de Requerimientos que registraron cambios en requerimientos durante el Ciclo de Producción.</w:t>
+                  </w:r>
+                </w:p>
+              </w:tc>
+            </w:tr>
+          </w:tbl>
           <w:p>
             <w:pPr>
               <w:spacing w:line="360" w:lineRule="auto"/>
               <w:jc w:val="center"/>
+              <w:rPr>
+                <w:lang w:val="es-PE"/>
+              </w:rPr>
+            </w:pPr>
+          </w:p>
+          <w:p>
+            <w:pPr>
+              <w:spacing w:line="360" w:lineRule="auto"/>
+              <w:rPr>
+                <w:rFonts w:asciiTheme="minorHAnsi" w:hAnsiTheme="minorHAnsi" w:cs="Arial"/>
+                <w:color w:val="000000"/>
+                <w:sz w:val="18"/>
+                <w:szCs w:val="18"/>
+                <w:lang w:val="es-MX"/>
+              </w:rPr>
+            </w:pPr>
+          </w:p>
+          <w:p>
+            <w:pPr>
+              <w:spacing w:line="360" w:lineRule="auto"/>
+              <w:rPr>
+                <w:rFonts w:asciiTheme="minorHAnsi" w:hAnsiTheme="minorHAnsi" w:cs="Arial"/>
+                <w:color w:val="000000"/>
+                <w:sz w:val="18"/>
+                <w:szCs w:val="18"/>
+                <w:lang w:val="es-MX"/>
+              </w:rPr>
+            </w:pPr>
+          </w:p>
+        </w:tc>
+      </w:tr>
+      <w:tr>
+        <w:tc>
+          <w:tcPr>
+            <w:tcW w:w="1768" w:type="dxa"/>
+            <w:vAlign w:val="center"/>
+          </w:tcPr>
+          <w:p>
+            <w:pPr>
+              <w:numPr>
+                <w:ilvl w:val="0"/>
+                <w:numId w:val="1"/>
+              </w:numPr>
+              <w:tabs>
+                <w:tab w:val="num" w:pos="290"/>
+              </w:tabs>
+              <w:spacing w:line="360" w:lineRule="auto"/>
+              <w:ind w:left="214" w:hanging="214"/>
+              <w:rPr>
+                <w:rFonts w:asciiTheme="minorHAnsi" w:hAnsiTheme="minorHAnsi" w:cs="Arial"/>
+                <w:b/>
+                <w:sz w:val="22"/>
+                <w:lang w:val="es-MX"/>
+              </w:rPr>
+            </w:pPr>
+            <w:r>
+              <w:rPr>
+                <w:rFonts w:asciiTheme="minorHAnsi" w:hAnsiTheme="minorHAnsi" w:cs="Arial"/>
+                <w:b/>
+                <w:sz w:val="22"/>
+                <w:lang w:val="es-MX"/>
+              </w:rPr>
+              <w:lastRenderedPageBreak/>
+              <w:t>METAS Y UMBRALES</w:t>
+            </w:r>
+          </w:p>
+        </w:tc>
+        <w:tc>
+          <w:tcPr>
+            <w:tcW w:w="7774" w:type="dxa"/>
+          </w:tcPr>
+          <w:p>
+            <w:pPr>
+              <w:spacing w:line="360" w:lineRule="auto"/>
+              <w:jc w:val="center"/>
+              <w:rPr>
+                <w:rFonts w:asciiTheme="minorHAnsi" w:hAnsiTheme="minorHAnsi" w:cs="Arial"/>
+                <w:color w:val="3366FF"/>
+                <w:sz w:val="18"/>
+                <w:szCs w:val="18"/>
+                <w:lang w:val="es-MX"/>
+              </w:rPr>
+            </w:pPr>
+          </w:p>
+          <w:p>
+            <w:pPr>
+              <w:spacing w:line="360" w:lineRule="auto"/>
+              <w:jc w:val="center"/>
+              <w:rPr>
+                <w:rFonts w:asciiTheme="minorHAnsi" w:hAnsiTheme="minorHAnsi" w:cs="Arial"/>
+                <w:sz w:val="18"/>
+                <w:szCs w:val="18"/>
+                <w:lang w:val="es-MX"/>
+              </w:rPr>
+            </w:pPr>
+            <w:r>
+              <w:rPr>
+                <w:rFonts w:asciiTheme="minorHAnsi" w:hAnsiTheme="minorHAnsi" w:cs="Arial"/>
+                <w:sz w:val="18"/>
+                <w:szCs w:val="18"/>
+                <w:lang w:val="es-MX"/>
+              </w:rPr>
+              <w:t>Las Metas y Umbrales para esta Métrica se miden en Porcentajes:</w:t>
+            </w:r>
+          </w:p>
+          <w:tbl>
+            <w:tblPr>
+              <w:tblW w:w="3600" w:type="dxa"/>
+              <w:jc w:val="center"/>
+              <w:tblLayout w:type="fixed"/>
+              <w:tblCellMar>
+                <w:left w:w="70" w:type="dxa"/>
+                <w:right w:w="70" w:type="dxa"/>
+              </w:tblCellMar>
+              <w:tblLook w:val="04A0" w:firstRow="1" w:lastRow="0" w:firstColumn="1" w:lastColumn="0" w:noHBand="0" w:noVBand="1"/>
+            </w:tblPr>
+            <w:tblGrid>
+              <w:gridCol w:w="1200"/>
+              <w:gridCol w:w="1200"/>
+              <w:gridCol w:w="1200"/>
+            </w:tblGrid>
+            <w:tr>
+              <w:trPr>
+                <w:trHeight w:val="525"/>
+                <w:jc w:val="center"/>
+              </w:trPr>
+              <w:tc>
+                <w:tcPr>
+                  <w:tcW w:w="1200" w:type="dxa"/>
+                  <w:tcBorders>
+                    <w:top w:val="nil"/>
+                    <w:left w:val="single" w:sz="8" w:space="0" w:color="auto"/>
+                    <w:bottom w:val="single" w:sz="8" w:space="0" w:color="auto"/>
+                    <w:right w:val="single" w:sz="8" w:space="0" w:color="auto"/>
+                  </w:tcBorders>
+                  <w:shd w:val="clear" w:color="000000" w:fill="003366"/>
+                  <w:hideMark/>
+                </w:tcPr>
+                <w:p>
+                  <w:pPr>
+                    <w:jc w:val="center"/>
+                    <w:rPr>
+                      <w:rFonts w:ascii="Arial" w:hAnsi="Arial" w:cs="Arial"/>
+                      <w:color w:val="FFFFFF"/>
+                      <w:sz w:val="20"/>
+                      <w:szCs w:val="20"/>
+                      <w:lang w:val="es-PE" w:eastAsia="es-PE"/>
+                    </w:rPr>
+                  </w:pPr>
+                  <w:r>
+                    <w:rPr>
+                      <w:rFonts w:ascii="Arial" w:hAnsi="Arial" w:cs="Arial"/>
+                      <w:color w:val="FFFFFF"/>
+                      <w:sz w:val="20"/>
+                      <w:szCs w:val="20"/>
+                      <w:lang w:val="es-PE" w:eastAsia="es-PE"/>
+                    </w:rPr>
+                    <w:t>Semáforo</w:t>
+                  </w:r>
+                </w:p>
+              </w:tc>
+              <w:tc>
+                <w:tcPr>
+                  <w:tcW w:w="1200" w:type="dxa"/>
+                  <w:tcBorders>
+                    <w:top w:val="nil"/>
+                    <w:left w:val="nil"/>
+                    <w:bottom w:val="single" w:sz="8" w:space="0" w:color="auto"/>
+                    <w:right w:val="single" w:sz="8" w:space="0" w:color="auto"/>
+                  </w:tcBorders>
+                  <w:shd w:val="clear" w:color="000000" w:fill="003366"/>
+                  <w:hideMark/>
+                </w:tcPr>
+                <w:p>
+                  <w:pPr>
+                    <w:jc w:val="center"/>
+                    <w:rPr>
+                      <w:rFonts w:ascii="Arial" w:hAnsi="Arial" w:cs="Arial"/>
+                      <w:color w:val="FFFFFF"/>
+                      <w:sz w:val="20"/>
+                      <w:szCs w:val="20"/>
+                      <w:lang w:val="es-PE" w:eastAsia="es-PE"/>
+                    </w:rPr>
+                  </w:pPr>
+                  <w:r>
+                    <w:rPr>
+                      <w:rFonts w:ascii="Arial" w:hAnsi="Arial" w:cs="Arial"/>
+                      <w:color w:val="FFFFFF"/>
+                      <w:sz w:val="20"/>
+                      <w:szCs w:val="20"/>
+                      <w:lang w:val="es-PE" w:eastAsia="es-PE"/>
+                    </w:rPr>
+                    <w:t>Margen Mínimo</w:t>
+                  </w:r>
+                </w:p>
+              </w:tc>
+              <w:tc>
+                <w:tcPr>
+                  <w:tcW w:w="1200" w:type="dxa"/>
+                  <w:tcBorders>
+                    <w:top w:val="nil"/>
+                    <w:left w:val="nil"/>
+                    <w:bottom w:val="single" w:sz="8" w:space="0" w:color="auto"/>
+                    <w:right w:val="single" w:sz="8" w:space="0" w:color="auto"/>
+                  </w:tcBorders>
+                  <w:shd w:val="clear" w:color="000000" w:fill="003366"/>
+                  <w:hideMark/>
+                </w:tcPr>
+                <w:p>
+                  <w:pPr>
+                    <w:jc w:val="center"/>
+                    <w:rPr>
+                      <w:rFonts w:ascii="Arial" w:hAnsi="Arial" w:cs="Arial"/>
+                      <w:color w:val="FFFFFF"/>
+                      <w:sz w:val="20"/>
+                      <w:szCs w:val="20"/>
+                      <w:lang w:val="es-PE" w:eastAsia="es-PE"/>
+                    </w:rPr>
+                  </w:pPr>
+                  <w:r>
+                    <w:rPr>
+                      <w:rFonts w:ascii="Arial" w:hAnsi="Arial" w:cs="Arial"/>
+                      <w:color w:val="FFFFFF"/>
+                      <w:sz w:val="20"/>
+                      <w:szCs w:val="20"/>
+                      <w:lang w:val="es-PE" w:eastAsia="es-PE"/>
+                    </w:rPr>
+                    <w:t>Margen Máximo</w:t>
+                  </w:r>
+                </w:p>
+              </w:tc>
+            </w:tr>
+            <w:tr>
+              <w:trPr>
+                <w:trHeight w:val="315"/>
+                <w:jc w:val="center"/>
+              </w:trPr>
+              <w:tc>
+                <w:tcPr>
+                  <w:tcW w:w="1200" w:type="dxa"/>
+                  <w:tcBorders>
+                    <w:top w:val="nil"/>
+                    <w:left w:val="single" w:sz="8" w:space="0" w:color="auto"/>
+                    <w:bottom w:val="single" w:sz="8" w:space="0" w:color="auto"/>
+                    <w:right w:val="single" w:sz="8" w:space="0" w:color="auto"/>
+                  </w:tcBorders>
+                  <w:shd w:val="clear" w:color="000000" w:fill="00B050"/>
+                  <w:vAlign w:val="bottom"/>
+                  <w:hideMark/>
+                </w:tcPr>
+                <w:p>
+                  <w:pPr>
+                    <w:jc w:val="center"/>
+                    <w:rPr>
+                      <w:rFonts w:ascii="Arial" w:hAnsi="Arial" w:cs="Arial"/>
+                      <w:color w:val="000000"/>
+                      <w:sz w:val="16"/>
+                      <w:szCs w:val="16"/>
+                      <w:lang w:val="es-PE" w:eastAsia="es-PE"/>
+                    </w:rPr>
+                  </w:pPr>
+                  <w:r>
+                    <w:rPr>
+                      <w:rFonts w:ascii="Arial" w:hAnsi="Arial" w:cs="Arial"/>
+                      <w:color w:val="000000"/>
+                      <w:sz w:val="16"/>
+                      <w:szCs w:val="16"/>
+                      <w:lang w:val="es-PE" w:eastAsia="es-PE"/>
+                    </w:rPr>
+                    <w:t>Verde</w:t>
+                  </w:r>
+                </w:p>
+              </w:tc>
+              <w:tc>
+                <w:tcPr>
+                  <w:tcW w:w="1200" w:type="dxa"/>
+                  <w:tcBorders>
+                    <w:top w:val="nil"/>
+                    <w:left w:val="nil"/>
+                    <w:bottom w:val="single" w:sz="8" w:space="0" w:color="auto"/>
+                    <w:right w:val="single" w:sz="8" w:space="0" w:color="auto"/>
+                  </w:tcBorders>
+                  <w:shd w:val="clear" w:color="auto" w:fill="auto"/>
+                  <w:vAlign w:val="bottom"/>
+                  <w:hideMark/>
+                </w:tcPr>
+                <w:p>
+                  <w:pPr>
+                    <w:jc w:val="center"/>
+                    <w:rPr>
+                      <w:rFonts w:ascii="Arial" w:hAnsi="Arial" w:cs="Arial"/>
+                      <w:color w:val="000000"/>
+                      <w:sz w:val="16"/>
+                      <w:szCs w:val="16"/>
+                      <w:lang w:val="es-PE" w:eastAsia="es-PE"/>
+                    </w:rPr>
+                  </w:pPr>
+                  <w:r>
+                    <w:rPr>
+                      <w:rFonts w:ascii="Arial" w:hAnsi="Arial" w:cs="Arial"/>
+                      <w:color w:val="000000"/>
+                      <w:sz w:val="16"/>
+                      <w:szCs w:val="16"/>
+                      <w:lang w:val="es-PE" w:eastAsia="es-PE"/>
+                    </w:rPr>
+                    <w:t>0</w:t>
+                  </w:r>
+                </w:p>
+              </w:tc>
+              <w:tc>
+                <w:tcPr>
+                  <w:tcW w:w="1200" w:type="dxa"/>
+                  <w:tcBorders>
+                    <w:top w:val="nil"/>
+                    <w:left w:val="nil"/>
+                    <w:bottom w:val="single" w:sz="8" w:space="0" w:color="auto"/>
+                    <w:right w:val="single" w:sz="8" w:space="0" w:color="auto"/>
+                  </w:tcBorders>
+                  <w:shd w:val="clear" w:color="auto" w:fill="auto"/>
+                  <w:vAlign w:val="bottom"/>
+                  <w:hideMark/>
+                </w:tcPr>
+                <w:p>
+                  <w:pPr>
+                    <w:jc w:val="center"/>
+                    <w:rPr>
+                      <w:rFonts w:ascii="Arial" w:hAnsi="Arial" w:cs="Arial"/>
+                      <w:color w:val="000000"/>
+                      <w:sz w:val="16"/>
+                      <w:szCs w:val="16"/>
+                      <w:lang w:val="es-PE" w:eastAsia="es-PE"/>
+                    </w:rPr>
+                  </w:pPr>
+                  <w:r>
+                    <w:rPr>
+                      <w:rFonts w:ascii="Arial" w:hAnsi="Arial" w:cs="Arial"/>
+                      <w:color w:val="000000"/>
+                      <w:sz w:val="16"/>
+                      <w:szCs w:val="16"/>
+                      <w:lang w:val="es-PE" w:eastAsia="es-PE"/>
+                    </w:rPr>
+                    <w:t>10</w:t>
+                  </w:r>
+                </w:p>
+              </w:tc>
+            </w:tr>
+            <w:tr>
+              <w:trPr>
+                <w:trHeight w:val="315"/>
+                <w:jc w:val="center"/>
+              </w:trPr>
+              <w:tc>
+                <w:tcPr>
+                  <w:tcW w:w="1200" w:type="dxa"/>
+                  <w:tcBorders>
+                    <w:top w:val="nil"/>
+                    <w:left w:val="single" w:sz="8" w:space="0" w:color="auto"/>
+                    <w:bottom w:val="single" w:sz="8" w:space="0" w:color="auto"/>
+                    <w:right w:val="single" w:sz="8" w:space="0" w:color="auto"/>
+                  </w:tcBorders>
+                  <w:shd w:val="clear" w:color="000000" w:fill="FFFF00"/>
+                  <w:vAlign w:val="bottom"/>
+                  <w:hideMark/>
+                </w:tcPr>
+                <w:p>
+                  <w:pPr>
+                    <w:jc w:val="center"/>
+                    <w:rPr>
+                      <w:rFonts w:ascii="Arial" w:hAnsi="Arial" w:cs="Arial"/>
+                      <w:color w:val="000000"/>
+                      <w:sz w:val="16"/>
+                      <w:szCs w:val="16"/>
+                      <w:lang w:val="es-PE" w:eastAsia="es-PE"/>
+                    </w:rPr>
+                  </w:pPr>
+                  <w:r>
+                    <w:rPr>
+                      <w:rFonts w:ascii="Arial" w:hAnsi="Arial" w:cs="Arial"/>
+                      <w:color w:val="000000"/>
+                      <w:sz w:val="16"/>
+                      <w:szCs w:val="16"/>
+                      <w:lang w:val="es-PE" w:eastAsia="es-PE"/>
+                    </w:rPr>
+                    <w:t>Amarillo</w:t>
+                  </w:r>
+                </w:p>
+              </w:tc>
+              <w:tc>
+                <w:tcPr>
+                  <w:tcW w:w="1200" w:type="dxa"/>
+                  <w:tcBorders>
+                    <w:top w:val="nil"/>
+                    <w:left w:val="nil"/>
+                    <w:bottom w:val="single" w:sz="8" w:space="0" w:color="auto"/>
+                    <w:right w:val="single" w:sz="8" w:space="0" w:color="auto"/>
+                  </w:tcBorders>
+                  <w:shd w:val="clear" w:color="auto" w:fill="auto"/>
+                  <w:vAlign w:val="bottom"/>
+                  <w:hideMark/>
+                </w:tcPr>
+                <w:p>
+                  <w:pPr>
+                    <w:jc w:val="center"/>
+                    <w:rPr>
+                      <w:rFonts w:ascii="Arial" w:hAnsi="Arial" w:cs="Arial"/>
+                      <w:color w:val="000000"/>
+                      <w:sz w:val="16"/>
+                      <w:szCs w:val="16"/>
+                      <w:lang w:val="es-PE" w:eastAsia="es-PE"/>
+                    </w:rPr>
+                  </w:pPr>
+                  <w:r>
+                    <w:rPr>
+                      <w:rFonts w:ascii="Arial" w:hAnsi="Arial" w:cs="Arial"/>
+                      <w:color w:val="000000"/>
+                      <w:sz w:val="16"/>
+                      <w:szCs w:val="16"/>
+                      <w:lang w:val="es-PE" w:eastAsia="es-PE"/>
+                    </w:rPr>
+                    <w:t>11</w:t>
+                  </w:r>
+                </w:p>
+              </w:tc>
+              <w:tc>
+                <w:tcPr>
+                  <w:tcW w:w="1200" w:type="dxa"/>
+                  <w:tcBorders>
+                    <w:top w:val="nil"/>
+                    <w:left w:val="nil"/>
+                    <w:bottom w:val="single" w:sz="8" w:space="0" w:color="auto"/>
+                    <w:right w:val="single" w:sz="8" w:space="0" w:color="auto"/>
+                  </w:tcBorders>
+                  <w:shd w:val="clear" w:color="auto" w:fill="auto"/>
+                  <w:vAlign w:val="bottom"/>
+                  <w:hideMark/>
+                </w:tcPr>
+                <w:p>
+                  <w:pPr>
+                    <w:jc w:val="center"/>
+                    <w:rPr>
+                      <w:rFonts w:ascii="Arial" w:hAnsi="Arial" w:cs="Arial"/>
+                      <w:color w:val="000000"/>
+                      <w:sz w:val="16"/>
+                      <w:szCs w:val="16"/>
+                      <w:lang w:val="es-PE" w:eastAsia="es-PE"/>
+                    </w:rPr>
+                  </w:pPr>
+                  <w:r>
+                    <w:rPr>
+                      <w:rFonts w:ascii="Arial" w:hAnsi="Arial" w:cs="Arial"/>
+                      <w:color w:val="000000"/>
+                      <w:sz w:val="16"/>
+                      <w:szCs w:val="16"/>
+                      <w:lang w:val="es-PE" w:eastAsia="es-PE"/>
+                    </w:rPr>
+                    <w:t>35</w:t>
+                  </w:r>
+                </w:p>
+              </w:tc>
+            </w:tr>
+            <w:tr>
+              <w:trPr>
+                <w:trHeight w:val="315"/>
+                <w:jc w:val="center"/>
+              </w:trPr>
+              <w:tc>
+                <w:tcPr>
+                  <w:tcW w:w="1200" w:type="dxa"/>
+                  <w:tcBorders>
+                    <w:top w:val="nil"/>
+                    <w:left w:val="single" w:sz="8" w:space="0" w:color="auto"/>
+                    <w:bottom w:val="single" w:sz="8" w:space="0" w:color="auto"/>
+                    <w:right w:val="single" w:sz="8" w:space="0" w:color="auto"/>
+                  </w:tcBorders>
+                  <w:shd w:val="clear" w:color="000000" w:fill="FF0000"/>
+                  <w:vAlign w:val="bottom"/>
+                  <w:hideMark/>
+                </w:tcPr>
+                <w:p>
+                  <w:pPr>
+                    <w:jc w:val="center"/>
+                    <w:rPr>
+                      <w:rFonts w:ascii="Arial" w:hAnsi="Arial" w:cs="Arial"/>
+                      <w:color w:val="000000"/>
+                      <w:sz w:val="16"/>
+                      <w:szCs w:val="16"/>
+                      <w:lang w:val="es-PE" w:eastAsia="es-PE"/>
+                    </w:rPr>
+                  </w:pPr>
+                  <w:r>
+                    <w:rPr>
+                      <w:rFonts w:ascii="Arial" w:hAnsi="Arial" w:cs="Arial"/>
+                      <w:color w:val="000000"/>
+                      <w:sz w:val="16"/>
+                      <w:szCs w:val="16"/>
+                      <w:lang w:val="es-PE" w:eastAsia="es-PE"/>
+                    </w:rPr>
+                    <w:t>Rojo</w:t>
+                  </w:r>
+                </w:p>
+              </w:tc>
+              <w:tc>
+                <w:tcPr>
+                  <w:tcW w:w="1200" w:type="dxa"/>
+                  <w:tcBorders>
+                    <w:top w:val="nil"/>
+                    <w:left w:val="nil"/>
+                    <w:bottom w:val="single" w:sz="8" w:space="0" w:color="auto"/>
+                    <w:right w:val="single" w:sz="8" w:space="0" w:color="auto"/>
+                  </w:tcBorders>
+                  <w:shd w:val="clear" w:color="auto" w:fill="auto"/>
+                  <w:vAlign w:val="bottom"/>
+                  <w:hideMark/>
+                </w:tcPr>
+                <w:p>
+                  <w:pPr>
+                    <w:jc w:val="center"/>
+                    <w:rPr>
+                      <w:rFonts w:ascii="Arial" w:hAnsi="Arial" w:cs="Arial"/>
+                      <w:color w:val="000000"/>
+                      <w:sz w:val="16"/>
+                      <w:szCs w:val="16"/>
+                      <w:lang w:val="es-PE" w:eastAsia="es-PE"/>
+                    </w:rPr>
+                  </w:pPr>
+                  <w:r>
+                    <w:rPr>
+                      <w:rFonts w:ascii="Arial" w:hAnsi="Arial" w:cs="Arial"/>
+                      <w:color w:val="000000"/>
+                      <w:sz w:val="16"/>
+                      <w:szCs w:val="16"/>
+                      <w:lang w:val="es-PE" w:eastAsia="es-PE"/>
+                    </w:rPr>
+                    <w:t>36</w:t>
+                  </w:r>
+                </w:p>
+              </w:tc>
+              <w:tc>
+                <w:tcPr>
+                  <w:tcW w:w="1200" w:type="dxa"/>
+                  <w:tcBorders>
+                    <w:top w:val="nil"/>
+                    <w:left w:val="nil"/>
+                    <w:bottom w:val="single" w:sz="8" w:space="0" w:color="auto"/>
+                    <w:right w:val="single" w:sz="8" w:space="0" w:color="auto"/>
+                  </w:tcBorders>
+                  <w:shd w:val="clear" w:color="auto" w:fill="auto"/>
+                  <w:vAlign w:val="bottom"/>
+                  <w:hideMark/>
+                </w:tcPr>
+                <w:p>
+                  <w:pPr>
+                    <w:jc w:val="center"/>
+                    <w:rPr>
+                      <w:rFonts w:ascii="Arial" w:hAnsi="Arial" w:cs="Arial"/>
+                      <w:color w:val="000000"/>
+                      <w:sz w:val="16"/>
+                      <w:szCs w:val="16"/>
+                      <w:lang w:val="es-PE" w:eastAsia="es-PE"/>
+                    </w:rPr>
+                  </w:pPr>
+                  <w:r>
+                    <w:rPr>
+                      <w:rFonts w:ascii="Arial" w:hAnsi="Arial" w:cs="Arial"/>
+                      <w:color w:val="000000"/>
+                      <w:sz w:val="16"/>
+                      <w:szCs w:val="16"/>
+                      <w:lang w:val="es-PE" w:eastAsia="es-PE"/>
+                    </w:rPr>
+                    <w:t>100</w:t>
+                  </w:r>
+                </w:p>
+              </w:tc>
+            </w:tr>
+          </w:tbl>
+          <w:p>
+            <w:pPr>
+              <w:spacing w:line="360" w:lineRule="auto"/>
+              <w:jc w:val="center"/>
+              <w:rPr>
+                <w:rFonts w:asciiTheme="minorHAnsi" w:hAnsiTheme="minorHAnsi" w:cs="Arial"/>
+                <w:color w:val="3366FF"/>
+                <w:sz w:val="18"/>
+                <w:szCs w:val="18"/>
+                <w:lang w:val="es-MX"/>
+              </w:rPr>
+            </w:pPr>
+          </w:p>
+          <w:p>
+            <w:pPr>
+              <w:spacing w:line="360" w:lineRule="auto"/>
+              <w:jc w:val="center"/>
+              <w:rPr>
+                <w:rFonts w:asciiTheme="minorHAnsi" w:hAnsiTheme="minorHAnsi" w:cs="Arial"/>
+                <w:color w:val="3366FF"/>
+                <w:sz w:val="18"/>
+                <w:szCs w:val="18"/>
+                <w:lang w:val="es-MX"/>
+              </w:rPr>
+            </w:pPr>
+          </w:p>
+        </w:tc>
+      </w:tr>
+      <w:tr>
+        <w:tc>
+          <w:tcPr>
+            <w:tcW w:w="1768" w:type="dxa"/>
+            <w:vAlign w:val="center"/>
+          </w:tcPr>
+          <w:p>
+            <w:pPr>
+              <w:numPr>
+                <w:ilvl w:val="0"/>
+                <w:numId w:val="1"/>
+              </w:numPr>
+              <w:tabs>
+                <w:tab w:val="num" w:pos="290"/>
+              </w:tabs>
+              <w:spacing w:line="360" w:lineRule="auto"/>
+              <w:ind w:left="214" w:hanging="214"/>
+              <w:rPr>
+                <w:rFonts w:asciiTheme="minorHAnsi" w:hAnsiTheme="minorHAnsi" w:cs="Arial"/>
+                <w:b/>
+                <w:color w:val="000000"/>
+                <w:sz w:val="22"/>
+                <w:lang w:val="es-MX"/>
+              </w:rPr>
+            </w:pPr>
+            <w:r>
+              <w:rPr>
+                <w:rFonts w:asciiTheme="minorHAnsi" w:hAnsiTheme="minorHAnsi" w:cs="Arial"/>
+                <w:b/>
+                <w:color w:val="000000"/>
+                <w:sz w:val="22"/>
+                <w:lang w:val="es-MX"/>
+              </w:rPr>
+              <w:t>FUENTE DE LA INFORMACIÓN</w:t>
+            </w:r>
+          </w:p>
+          <w:p>
+            <w:pPr>
+              <w:tabs>
+                <w:tab w:val="num" w:pos="290"/>
+              </w:tabs>
+              <w:spacing w:line="360" w:lineRule="auto"/>
+              <w:rPr>
+                <w:rFonts w:asciiTheme="minorHAnsi" w:hAnsiTheme="minorHAnsi" w:cs="Arial"/>
+                <w:b/>
+                <w:color w:val="000000"/>
+                <w:sz w:val="22"/>
+                <w:lang w:val="es-MX"/>
+              </w:rPr>
+            </w:pPr>
+            <w:r>
+              <w:rPr>
+                <w:rFonts w:asciiTheme="minorHAnsi" w:hAnsiTheme="minorHAnsi" w:cs="Arial"/>
+                <w:b/>
+                <w:color w:val="000000"/>
+                <w:sz w:val="22"/>
+                <w:szCs w:val="18"/>
+                <w:lang w:val="es-MX"/>
+              </w:rPr>
+              <w:t>.</w:t>
+            </w:r>
+          </w:p>
+        </w:tc>
+        <w:tc>
+          <w:tcPr>
+            <w:tcW w:w="7774" w:type="dxa"/>
+            <w:vAlign w:val="center"/>
+          </w:tcPr>
+          <w:p>
+            <w:pPr>
+              <w:spacing w:line="360" w:lineRule="auto"/>
+              <w:rPr>
+                <w:rFonts w:asciiTheme="minorHAnsi" w:hAnsiTheme="minorHAnsi" w:cs="Arial"/>
+                <w:color w:val="000000"/>
+                <w:sz w:val="18"/>
+                <w:szCs w:val="18"/>
+                <w:lang w:val="es-MX"/>
+              </w:rPr>
+            </w:pPr>
+            <w:r>
+              <w:rPr>
+                <w:rFonts w:asciiTheme="minorHAnsi" w:hAnsiTheme="minorHAnsi" w:cs="Arial"/>
+                <w:b/>
+                <w:color w:val="000000"/>
+                <w:sz w:val="22"/>
+                <w:szCs w:val="18"/>
+                <w:lang w:val="es-MX"/>
+              </w:rPr>
+              <w:t>Requerimientos en Proceso:</w:t>
+            </w:r>
+            <w:r>
+              <w:rPr>
+                <w:rFonts w:asciiTheme="minorHAnsi" w:hAnsiTheme="minorHAnsi" w:cs="Arial"/>
+                <w:color w:val="000000"/>
+                <w:sz w:val="22"/>
+                <w:szCs w:val="18"/>
+                <w:lang w:val="es-MX"/>
+              </w:rPr>
+              <w:t xml:space="preserve"> </w:t>
+            </w:r>
+            <w:r>
+              <w:rPr>
+                <w:rFonts w:asciiTheme="minorHAnsi" w:hAnsiTheme="minorHAnsi" w:cs="Arial"/>
+                <w:color w:val="000000"/>
+                <w:sz w:val="18"/>
+                <w:szCs w:val="18"/>
+                <w:lang w:val="es-MX"/>
+              </w:rPr>
+              <w:t xml:space="preserve">Este Dato se Obtiene de repositorio de Datos </w:t>
+            </w:r>
+            <w:proofErr w:type="spellStart"/>
+            <w:r>
+              <w:rPr>
+                <w:rFonts w:asciiTheme="minorHAnsi" w:hAnsiTheme="minorHAnsi" w:cs="Arial"/>
+                <w:color w:val="000000"/>
+                <w:sz w:val="18"/>
+                <w:szCs w:val="18"/>
+                <w:lang w:val="es-MX"/>
+              </w:rPr>
+              <w:t>Github</w:t>
+            </w:r>
+            <w:proofErr w:type="spellEnd"/>
+            <w:r>
+              <w:rPr>
+                <w:rFonts w:asciiTheme="minorHAnsi" w:hAnsiTheme="minorHAnsi" w:cs="Arial"/>
+                <w:color w:val="000000"/>
+                <w:sz w:val="18"/>
+                <w:szCs w:val="18"/>
+                <w:lang w:val="es-MX"/>
+              </w:rPr>
+              <w:t xml:space="preserve"> en el siguiente link:</w:t>
+            </w:r>
+          </w:p>
+          <w:p>
+            <w:pPr>
+              <w:spacing w:line="360" w:lineRule="auto"/>
+              <w:rPr>
+                <w:rFonts w:asciiTheme="minorHAnsi" w:hAnsiTheme="minorHAnsi" w:cs="Arial"/>
+                <w:b/>
+                <w:color w:val="000000"/>
+                <w:sz w:val="18"/>
+                <w:szCs w:val="18"/>
+                <w:lang w:val="es-MX"/>
+              </w:rPr>
+            </w:pPr>
+            <w:hyperlink r:id="rId9" w:history="1">
+              <w:r>
+                <w:rPr>
+                  <w:rStyle w:val="Hipervnculo"/>
+                  <w:rFonts w:asciiTheme="minorHAnsi" w:hAnsiTheme="minorHAnsi" w:cs="Arial"/>
+                  <w:b/>
+                  <w:sz w:val="18"/>
+                  <w:szCs w:val="18"/>
+                  <w:lang w:val="es-MX"/>
+                </w:rPr>
+                <w:t>https://github.com/lowrider80/UTP-GPS-ALARM/tree/master/Area_de_Proceso-_REQM/LMREQM</w:t>
+              </w:r>
+            </w:hyperlink>
+          </w:p>
+          <w:p>
+            <w:pPr>
+              <w:spacing w:line="360" w:lineRule="auto"/>
+              <w:rPr>
+                <w:rFonts w:asciiTheme="minorHAnsi" w:hAnsiTheme="minorHAnsi" w:cs="Arial"/>
+                <w:color w:val="000000"/>
+                <w:sz w:val="18"/>
+                <w:szCs w:val="18"/>
+                <w:lang w:val="es-MX"/>
+              </w:rPr>
+            </w:pPr>
+            <w:r>
+              <w:rPr>
+                <w:rFonts w:asciiTheme="minorHAnsi" w:hAnsiTheme="minorHAnsi" w:cs="Arial"/>
+                <w:color w:val="000000"/>
+                <w:sz w:val="18"/>
+                <w:szCs w:val="18"/>
+                <w:lang w:val="es-MX"/>
+              </w:rPr>
+              <w:t xml:space="preserve">Documento Lista Maestra de Requerimientos </w:t>
+            </w:r>
+            <w:r>
+              <w:rPr>
+                <w:rFonts w:asciiTheme="minorHAnsi" w:hAnsiTheme="minorHAnsi" w:cs="Arial"/>
+                <w:b/>
+                <w:color w:val="000000"/>
+                <w:sz w:val="18"/>
+                <w:szCs w:val="18"/>
+                <w:lang w:val="es-MX"/>
+              </w:rPr>
+              <w:t>LMREQM_V1.0_2015.xlsx</w:t>
+            </w:r>
+          </w:p>
+          <w:p>
+            <w:pPr>
+              <w:spacing w:line="360" w:lineRule="auto"/>
+              <w:rPr>
+                <w:rFonts w:asciiTheme="minorHAnsi" w:hAnsiTheme="minorHAnsi" w:cs="Arial"/>
+                <w:color w:val="000000"/>
+                <w:sz w:val="16"/>
+                <w:szCs w:val="18"/>
+              </w:rPr>
+            </w:pPr>
+            <w:r>
+              <w:rPr>
+                <w:rFonts w:asciiTheme="minorHAnsi" w:hAnsiTheme="minorHAnsi" w:cs="Arial"/>
+                <w:color w:val="000000"/>
+                <w:sz w:val="16"/>
+                <w:szCs w:val="18"/>
+              </w:rPr>
+              <w:t xml:space="preserve">Nota: Se deberán contabilizar aquellos Requerimientos cuyo estado se encuentre En </w:t>
+            </w:r>
+            <w:r>
+              <w:rPr>
+                <w:rFonts w:asciiTheme="minorHAnsi" w:hAnsiTheme="minorHAnsi" w:cs="Arial"/>
+                <w:color w:val="000000"/>
+                <w:sz w:val="16"/>
+                <w:szCs w:val="18"/>
+              </w:rPr>
+              <w:t>etapa de Ingeniería y este en Ejecución (solo los que hayan pasado a ejecución en el ciclo actual)</w:t>
+            </w:r>
+            <w:r>
+              <w:rPr>
+                <w:rFonts w:asciiTheme="minorHAnsi" w:hAnsiTheme="minorHAnsi" w:cs="Arial"/>
+                <w:color w:val="000000"/>
+                <w:sz w:val="16"/>
+                <w:szCs w:val="18"/>
+              </w:rPr>
+              <w:t>.</w:t>
+            </w:r>
+          </w:p>
+          <w:p>
+            <w:pPr>
+              <w:spacing w:line="360" w:lineRule="auto"/>
+              <w:rPr>
+                <w:rFonts w:asciiTheme="minorHAnsi" w:hAnsiTheme="minorHAnsi" w:cs="Arial"/>
+                <w:color w:val="000000"/>
+                <w:sz w:val="18"/>
+                <w:szCs w:val="18"/>
+              </w:rPr>
+            </w:pPr>
+            <w:r>
+              <w:rPr>
+                <w:rFonts w:asciiTheme="minorHAnsi" w:hAnsiTheme="minorHAnsi" w:cs="Arial"/>
+                <w:b/>
+                <w:color w:val="000000"/>
+                <w:sz w:val="22"/>
+                <w:szCs w:val="18"/>
+              </w:rPr>
+              <w:t>Requerimientos Cambiados:</w:t>
+            </w:r>
+            <w:r>
+              <w:rPr>
+                <w:rFonts w:asciiTheme="minorHAnsi" w:hAnsiTheme="minorHAnsi" w:cs="Arial"/>
+                <w:color w:val="000000"/>
+                <w:sz w:val="22"/>
+                <w:szCs w:val="18"/>
+              </w:rPr>
+              <w:t xml:space="preserve"> </w:t>
+            </w:r>
+            <w:r>
+              <w:rPr>
+                <w:rFonts w:asciiTheme="minorHAnsi" w:hAnsiTheme="minorHAnsi" w:cs="Arial"/>
+                <w:color w:val="000000"/>
+                <w:sz w:val="18"/>
+                <w:szCs w:val="18"/>
+              </w:rPr>
+              <w:t>Este Dato se obtiene de:</w:t>
+            </w:r>
+          </w:p>
+          <w:p>
+            <w:pPr>
+              <w:spacing w:line="360" w:lineRule="auto"/>
+              <w:rPr>
+                <w:rFonts w:asciiTheme="minorHAnsi" w:hAnsiTheme="minorHAnsi" w:cs="Arial"/>
+                <w:b/>
+                <w:color w:val="000000"/>
+                <w:sz w:val="18"/>
+                <w:szCs w:val="18"/>
+              </w:rPr>
+            </w:pPr>
+            <w:hyperlink r:id="rId10" w:history="1">
+              <w:r>
+                <w:rPr>
+                  <w:rStyle w:val="Hipervnculo"/>
+                  <w:rFonts w:asciiTheme="minorHAnsi" w:hAnsiTheme="minorHAnsi" w:cs="Arial"/>
+                  <w:b/>
+                  <w:sz w:val="18"/>
+                  <w:szCs w:val="18"/>
+                </w:rPr>
+                <w:t>https://github.com/lowrider80/UTP-GPS-ALARM/tree/master/Area_de_Proceso-_REQM/RCREQM</w:t>
+              </w:r>
+            </w:hyperlink>
+          </w:p>
+          <w:p>
+            <w:pPr>
+              <w:spacing w:line="360" w:lineRule="auto"/>
+              <w:rPr>
+                <w:rFonts w:asciiTheme="minorHAnsi" w:hAnsiTheme="minorHAnsi" w:cs="Arial"/>
+                <w:color w:val="000000"/>
+                <w:sz w:val="18"/>
+                <w:szCs w:val="18"/>
+              </w:rPr>
+            </w:pPr>
+            <w:r>
+              <w:rPr>
+                <w:rFonts w:asciiTheme="minorHAnsi" w:hAnsiTheme="minorHAnsi" w:cs="Arial"/>
+                <w:color w:val="000000"/>
+                <w:sz w:val="18"/>
+                <w:szCs w:val="18"/>
+              </w:rPr>
+              <w:t>RCREQM_V1.0_2015</w:t>
+            </w:r>
+            <w:r>
+              <w:rPr>
+                <w:rFonts w:asciiTheme="minorHAnsi" w:hAnsiTheme="minorHAnsi" w:cs="Arial"/>
+                <w:color w:val="000000"/>
+                <w:sz w:val="18"/>
+                <w:szCs w:val="18"/>
+              </w:rPr>
+              <w:sym w:font="Wingdings" w:char="F0E0"/>
+            </w:r>
+            <w:r>
+              <w:rPr>
+                <w:rFonts w:asciiTheme="minorHAnsi" w:hAnsiTheme="minorHAnsi" w:cs="Arial"/>
+                <w:color w:val="000000"/>
+                <w:sz w:val="18"/>
+                <w:szCs w:val="18"/>
+              </w:rPr>
+              <w:t>Plantilla de Registro de Cambios a Requerimientos.xlsx</w:t>
+            </w:r>
+          </w:p>
+          <w:p>
+            <w:pPr>
+              <w:spacing w:line="360" w:lineRule="auto"/>
+              <w:rPr>
+                <w:rFonts w:asciiTheme="minorHAnsi" w:hAnsiTheme="minorHAnsi" w:cs="Arial"/>
+                <w:color w:val="000000"/>
+                <w:sz w:val="18"/>
+                <w:szCs w:val="18"/>
+              </w:rPr>
+            </w:pPr>
+          </w:p>
+        </w:tc>
+      </w:tr>
+      <w:tr>
+        <w:tc>
+          <w:tcPr>
+            <w:tcW w:w="1768" w:type="dxa"/>
+            <w:vAlign w:val="center"/>
+          </w:tcPr>
+          <w:p>
+            <w:pPr>
+              <w:numPr>
+                <w:ilvl w:val="0"/>
+                <w:numId w:val="1"/>
+              </w:numPr>
+              <w:tabs>
+                <w:tab w:val="num" w:pos="290"/>
+              </w:tabs>
+              <w:spacing w:line="360" w:lineRule="auto"/>
+              <w:ind w:left="214" w:hanging="214"/>
+              <w:rPr>
+                <w:rFonts w:asciiTheme="minorHAnsi" w:hAnsiTheme="minorHAnsi" w:cs="Arial"/>
+                <w:b/>
+                <w:color w:val="000000"/>
+                <w:sz w:val="22"/>
+                <w:lang w:val="es-MX"/>
+              </w:rPr>
+            </w:pPr>
+            <w:r>
+              <w:rPr>
+                <w:rFonts w:asciiTheme="minorHAnsi" w:hAnsiTheme="minorHAnsi" w:cs="Arial"/>
+                <w:b/>
+                <w:color w:val="000000"/>
+                <w:sz w:val="22"/>
+                <w:lang w:val="es-MX"/>
+              </w:rPr>
+              <w:t>PROCEDIMIENTO DE RECOLECCION Y REGISTRO</w:t>
+            </w:r>
+          </w:p>
+        </w:tc>
+        <w:tc>
+          <w:tcPr>
+            <w:tcW w:w="7774" w:type="dxa"/>
+            <w:vAlign w:val="center"/>
+          </w:tcPr>
+          <w:p>
+            <w:pPr>
+              <w:spacing w:line="360" w:lineRule="auto"/>
+              <w:rPr>
+                <w:rFonts w:asciiTheme="minorHAnsi" w:hAnsiTheme="minorHAnsi" w:cs="Arial"/>
+                <w:color w:val="000000"/>
+                <w:sz w:val="18"/>
+                <w:szCs w:val="18"/>
+              </w:rPr>
+            </w:pPr>
+            <w:r>
+              <w:rPr>
+                <w:rFonts w:asciiTheme="minorHAnsi" w:hAnsiTheme="minorHAnsi" w:cs="Arial"/>
+                <w:color w:val="000000"/>
+                <w:sz w:val="18"/>
+                <w:szCs w:val="18"/>
+              </w:rPr>
+              <w:t>El Analista de Calidad</w:t>
+            </w:r>
+            <w:r>
+              <w:rPr>
+                <w:rFonts w:asciiTheme="minorHAnsi" w:hAnsiTheme="minorHAnsi" w:cs="Arial"/>
+                <w:color w:val="000000"/>
+                <w:sz w:val="18"/>
+                <w:szCs w:val="18"/>
+              </w:rPr>
+              <w:t xml:space="preserve"> mensualmente realiza el cálculo tomando los datos requeridos por la fórmula, desde la fuente de origen de datos establecida, por cada línea de mantenimiento.</w:t>
+            </w:r>
+          </w:p>
+          <w:p>
+            <w:pPr>
+              <w:spacing w:line="360" w:lineRule="auto"/>
+              <w:rPr>
+                <w:rFonts w:asciiTheme="minorHAnsi" w:hAnsiTheme="minorHAnsi" w:cs="Arial"/>
+                <w:color w:val="000000"/>
+                <w:sz w:val="18"/>
+                <w:szCs w:val="18"/>
+              </w:rPr>
+            </w:pPr>
+            <w:r>
+              <w:rPr>
+                <w:rFonts w:asciiTheme="minorHAnsi" w:hAnsiTheme="minorHAnsi" w:cs="Arial"/>
+                <w:color w:val="000000"/>
+                <w:sz w:val="18"/>
+                <w:szCs w:val="18"/>
+              </w:rPr>
+              <w:t>El resultado se registrará en :</w:t>
+            </w:r>
+          </w:p>
+          <w:p>
+            <w:pPr>
+              <w:spacing w:line="360" w:lineRule="auto"/>
+              <w:rPr>
+                <w:rFonts w:asciiTheme="minorHAnsi" w:hAnsiTheme="minorHAnsi" w:cs="Arial"/>
+                <w:b/>
+                <w:color w:val="FF0000"/>
+                <w:sz w:val="18"/>
+                <w:szCs w:val="18"/>
+              </w:rPr>
+            </w:pPr>
+            <w:hyperlink r:id="rId11" w:history="1">
+              <w:r>
+                <w:rPr>
+                  <w:rStyle w:val="Hipervnculo"/>
+                  <w:rFonts w:asciiTheme="minorHAnsi" w:hAnsiTheme="minorHAnsi" w:cs="Arial"/>
+                  <w:b/>
+                  <w:sz w:val="18"/>
+                  <w:szCs w:val="18"/>
+                </w:rPr>
+                <w:t>https://github.com/lowrider80/UTP-GPS-ALARM/blob/master/Area_de_Proceso-_MA/TABME_V1.0_2015.xlsx</w:t>
+              </w:r>
+            </w:hyperlink>
+          </w:p>
+          <w:p>
+            <w:pPr>
+              <w:spacing w:line="360" w:lineRule="auto"/>
+              <w:rPr>
+                <w:rFonts w:asciiTheme="minorHAnsi" w:hAnsiTheme="minorHAnsi" w:cs="Arial"/>
+                <w:b/>
+                <w:sz w:val="18"/>
+                <w:szCs w:val="18"/>
+              </w:rPr>
+            </w:pPr>
+            <w:r>
+              <w:rPr>
+                <w:rFonts w:asciiTheme="minorHAnsi" w:hAnsiTheme="minorHAnsi" w:cs="Arial"/>
+                <w:b/>
+                <w:sz w:val="18"/>
+                <w:szCs w:val="18"/>
+              </w:rPr>
+              <w:t xml:space="preserve">TABME_v1.0.xlsx </w:t>
+            </w:r>
+            <w:r>
+              <w:rPr>
+                <w:rFonts w:asciiTheme="minorHAnsi" w:hAnsiTheme="minorHAnsi" w:cs="Arial"/>
+                <w:b/>
+                <w:sz w:val="18"/>
+                <w:szCs w:val="18"/>
+              </w:rPr>
+              <w:sym w:font="Wingdings" w:char="F0E0"/>
+            </w:r>
+            <w:r>
+              <w:rPr>
+                <w:rFonts w:asciiTheme="minorHAnsi" w:hAnsiTheme="minorHAnsi" w:cs="Arial"/>
+                <w:b/>
+                <w:sz w:val="18"/>
+                <w:szCs w:val="18"/>
+              </w:rPr>
+              <w:t xml:space="preserve"> Tablero de Métricas</w:t>
+            </w:r>
+          </w:p>
+          <w:p>
+            <w:pPr>
+              <w:spacing w:line="360" w:lineRule="auto"/>
+              <w:rPr>
+                <w:rFonts w:asciiTheme="minorHAnsi" w:hAnsiTheme="minorHAnsi" w:cs="Arial"/>
+                <w:sz w:val="18"/>
+                <w:szCs w:val="18"/>
+              </w:rPr>
+            </w:pPr>
+            <w:r>
+              <w:rPr>
+                <w:rFonts w:asciiTheme="minorHAnsi" w:hAnsiTheme="minorHAnsi" w:cs="Arial"/>
+                <w:sz w:val="18"/>
+                <w:szCs w:val="18"/>
+              </w:rPr>
+              <w:t xml:space="preserve">Nos </w:t>
+            </w:r>
+            <w:r>
+              <w:rPr>
+                <w:rFonts w:asciiTheme="minorHAnsi" w:hAnsiTheme="minorHAnsi" w:cs="Arial"/>
+                <w:sz w:val="18"/>
+                <w:szCs w:val="18"/>
+              </w:rPr>
+              <w:t>dirigimos</w:t>
+            </w:r>
+            <w:r>
+              <w:rPr>
+                <w:rFonts w:asciiTheme="minorHAnsi" w:hAnsiTheme="minorHAnsi" w:cs="Arial"/>
+                <w:sz w:val="18"/>
+                <w:szCs w:val="18"/>
+              </w:rPr>
+              <w:t xml:space="preserve">  la hoja de documento de nombre “FMVREQM”</w:t>
+            </w:r>
+          </w:p>
+          <w:p>
+            <w:pPr>
+              <w:spacing w:line="360" w:lineRule="auto"/>
+              <w:rPr>
+                <w:rFonts w:asciiTheme="minorHAnsi" w:hAnsiTheme="minorHAnsi" w:cs="Arial"/>
+                <w:sz w:val="18"/>
+                <w:szCs w:val="18"/>
+              </w:rPr>
+            </w:pPr>
+            <w:r>
+              <w:rPr>
+                <w:rFonts w:asciiTheme="minorHAnsi" w:hAnsiTheme="minorHAnsi" w:cs="Arial"/>
+                <w:sz w:val="18"/>
+                <w:szCs w:val="18"/>
+              </w:rPr>
+              <w:t>Luego de eso nos vamos a la Tabla de nombre”</w:t>
+            </w:r>
+            <w:r>
+              <w:t xml:space="preserve"> </w:t>
+            </w:r>
+            <w:r>
+              <w:rPr>
+                <w:rFonts w:asciiTheme="minorHAnsi" w:hAnsiTheme="minorHAnsi" w:cs="Arial"/>
+                <w:sz w:val="18"/>
+                <w:szCs w:val="18"/>
+              </w:rPr>
+              <w:t>TABLERO DE METRICAS DE VOLATILIDAD DE REQUERIMIENTOS</w:t>
+            </w:r>
+            <w:proofErr w:type="gramStart"/>
+            <w:r>
+              <w:rPr>
+                <w:rFonts w:asciiTheme="minorHAnsi" w:hAnsiTheme="minorHAnsi" w:cs="Arial"/>
+                <w:sz w:val="18"/>
+                <w:szCs w:val="18"/>
+              </w:rPr>
+              <w:t>” ,</w:t>
+            </w:r>
+            <w:proofErr w:type="gramEnd"/>
+            <w:r>
+              <w:rPr>
+                <w:rFonts w:asciiTheme="minorHAnsi" w:hAnsiTheme="minorHAnsi" w:cs="Arial"/>
+                <w:sz w:val="18"/>
+                <w:szCs w:val="18"/>
+              </w:rPr>
+              <w:t>de ahí registramos la cantidad de requerimientos cambiados durante los procesos de acuerdo al mes correspondiente.</w:t>
+            </w:r>
+          </w:p>
+          <w:p>
+            <w:pPr>
+              <w:spacing w:line="360" w:lineRule="auto"/>
+              <w:rPr>
+                <w:rFonts w:asciiTheme="minorHAnsi" w:hAnsiTheme="minorHAnsi" w:cs="Arial"/>
+                <w:sz w:val="18"/>
+                <w:szCs w:val="18"/>
+              </w:rPr>
+            </w:pPr>
+          </w:p>
+          <w:p>
+            <w:pPr>
+              <w:spacing w:line="360" w:lineRule="auto"/>
+              <w:rPr>
+                <w:rFonts w:asciiTheme="minorHAnsi" w:hAnsiTheme="minorHAnsi" w:cs="Arial"/>
+                <w:sz w:val="18"/>
+                <w:szCs w:val="18"/>
+              </w:rPr>
+            </w:pPr>
+          </w:p>
+          <w:p>
+            <w:pPr>
+              <w:spacing w:line="360" w:lineRule="auto"/>
+              <w:rPr>
+                <w:rFonts w:asciiTheme="minorHAnsi" w:hAnsiTheme="minorHAnsi" w:cs="Arial"/>
+                <w:b/>
+                <w:sz w:val="18"/>
+                <w:szCs w:val="18"/>
+              </w:rPr>
+            </w:pPr>
+          </w:p>
+          <w:p>
+            <w:pPr>
+              <w:spacing w:line="360" w:lineRule="auto"/>
+              <w:rPr>
+                <w:rFonts w:asciiTheme="minorHAnsi" w:hAnsiTheme="minorHAnsi" w:cs="Arial"/>
+                <w:color w:val="000000"/>
+                <w:sz w:val="18"/>
+                <w:szCs w:val="18"/>
+              </w:rPr>
+            </w:pPr>
+            <w:r>
+              <w:rPr>
+                <w:rFonts w:asciiTheme="minorHAnsi" w:hAnsiTheme="minorHAnsi" w:cs="Arial"/>
+                <w:color w:val="FF0000"/>
+                <w:sz w:val="18"/>
+                <w:szCs w:val="18"/>
+              </w:rPr>
+              <w:t>.</w:t>
+            </w:r>
+          </w:p>
+        </w:tc>
+      </w:tr>
+      <w:tr>
+        <w:tc>
+          <w:tcPr>
+            <w:tcW w:w="1768" w:type="dxa"/>
+            <w:vAlign w:val="center"/>
+          </w:tcPr>
+          <w:p>
+            <w:pPr>
+              <w:numPr>
+                <w:ilvl w:val="0"/>
+                <w:numId w:val="1"/>
+              </w:numPr>
+              <w:tabs>
+                <w:tab w:val="num" w:pos="290"/>
+              </w:tabs>
+              <w:spacing w:line="360" w:lineRule="auto"/>
+              <w:ind w:left="214" w:hanging="214"/>
+              <w:rPr>
+                <w:rFonts w:asciiTheme="minorHAnsi" w:hAnsiTheme="minorHAnsi" w:cs="Arial"/>
+                <w:b/>
+                <w:color w:val="000000"/>
+                <w:sz w:val="22"/>
+                <w:lang w:val="es-MX"/>
+              </w:rPr>
+            </w:pPr>
+            <w:r>
+              <w:rPr>
+                <w:rFonts w:asciiTheme="minorHAnsi" w:hAnsiTheme="minorHAnsi" w:cs="Arial"/>
+                <w:b/>
+                <w:color w:val="000000"/>
+                <w:sz w:val="22"/>
+                <w:lang w:val="es-MX"/>
+              </w:rPr>
+              <w:t xml:space="preserve">PROCEDIMIENTO DE </w:t>
+            </w:r>
+            <w:r>
+              <w:rPr>
+                <w:rFonts w:asciiTheme="minorHAnsi" w:hAnsiTheme="minorHAnsi" w:cs="Arial"/>
+                <w:b/>
+                <w:color w:val="000000"/>
+                <w:sz w:val="22"/>
+                <w:lang w:val="es-MX"/>
+              </w:rPr>
+              <w:lastRenderedPageBreak/>
+              <w:t>ALMACENAMIENTO</w:t>
+            </w:r>
+          </w:p>
+        </w:tc>
+        <w:tc>
+          <w:tcPr>
+            <w:tcW w:w="7774" w:type="dxa"/>
+            <w:vAlign w:val="center"/>
+          </w:tcPr>
+          <w:p>
+            <w:pPr>
+              <w:spacing w:line="360" w:lineRule="auto"/>
+              <w:rPr>
+                <w:rFonts w:asciiTheme="minorHAnsi" w:hAnsiTheme="minorHAnsi" w:cs="Arial"/>
+                <w:color w:val="000000"/>
+                <w:sz w:val="18"/>
+                <w:szCs w:val="18"/>
+              </w:rPr>
+            </w:pPr>
+            <w:r>
+              <w:rPr>
+                <w:rFonts w:asciiTheme="minorHAnsi" w:hAnsiTheme="minorHAnsi" w:cs="Arial"/>
+                <w:color w:val="000000"/>
+                <w:sz w:val="18"/>
+                <w:szCs w:val="18"/>
+              </w:rPr>
+              <w:lastRenderedPageBreak/>
+              <w:t>•</w:t>
+            </w:r>
+            <w:r>
+              <w:rPr>
+                <w:rFonts w:asciiTheme="minorHAnsi" w:hAnsiTheme="minorHAnsi" w:cs="Arial"/>
+                <w:color w:val="000000"/>
+                <w:sz w:val="18"/>
+                <w:szCs w:val="18"/>
+              </w:rPr>
+              <w:t>Los resultados de la métrica se registrarán y presentará en los siguientes artefactos:</w:t>
+            </w:r>
+          </w:p>
+          <w:tbl>
+            <w:tblPr>
+              <w:tblW w:w="6321" w:type="dxa"/>
+              <w:tblLayout w:type="fixed"/>
+              <w:tblCellMar>
+                <w:left w:w="70" w:type="dxa"/>
+                <w:right w:w="70" w:type="dxa"/>
+              </w:tblCellMar>
+              <w:tblLook w:val="04A0" w:firstRow="1" w:lastRow="0" w:firstColumn="1" w:lastColumn="0" w:noHBand="0" w:noVBand="1"/>
+            </w:tblPr>
+            <w:tblGrid>
+              <w:gridCol w:w="1501"/>
+              <w:gridCol w:w="1701"/>
+              <w:gridCol w:w="3119"/>
+            </w:tblGrid>
+            <w:tr>
+              <w:trPr>
+                <w:trHeight w:val="315"/>
+              </w:trPr>
+              <w:tc>
+                <w:tcPr>
+                  <w:tcW w:w="1501" w:type="dxa"/>
+                  <w:tcBorders>
+                    <w:top w:val="single" w:sz="8" w:space="0" w:color="auto"/>
+                    <w:left w:val="single" w:sz="8" w:space="0" w:color="auto"/>
+                    <w:bottom w:val="single" w:sz="8" w:space="0" w:color="auto"/>
+                    <w:right w:val="single" w:sz="8" w:space="0" w:color="000000"/>
+                  </w:tcBorders>
+                  <w:shd w:val="clear" w:color="auto" w:fill="auto"/>
+                  <w:noWrap/>
+                  <w:vAlign w:val="center"/>
+                  <w:hideMark/>
+                </w:tcPr>
+                <w:p>
+                  <w:pPr>
+                    <w:jc w:val="center"/>
+                    <w:rPr>
+                      <w:rFonts w:ascii="Calibri" w:hAnsi="Calibri"/>
+                      <w:b/>
+                      <w:bCs/>
+                      <w:color w:val="000000"/>
+                      <w:sz w:val="18"/>
+                      <w:szCs w:val="18"/>
+                      <w:lang w:val="es-PE" w:eastAsia="es-PE"/>
+                    </w:rPr>
+                  </w:pPr>
+                  <w:r>
+                    <w:rPr>
+                      <w:rFonts w:ascii="Calibri" w:hAnsi="Calibri"/>
+                      <w:b/>
+                      <w:bCs/>
+                      <w:color w:val="000000"/>
+                      <w:sz w:val="18"/>
+                      <w:szCs w:val="18"/>
+                      <w:lang w:eastAsia="es-PE"/>
+                    </w:rPr>
+                    <w:t>Nombre del  Artefacto</w:t>
+                  </w:r>
+                </w:p>
+              </w:tc>
+              <w:tc>
+                <w:tcPr>
+                  <w:tcW w:w="1701" w:type="dxa"/>
+                  <w:tcBorders>
+                    <w:top w:val="single" w:sz="8" w:space="0" w:color="auto"/>
+                    <w:left w:val="nil"/>
+                    <w:bottom w:val="single" w:sz="8" w:space="0" w:color="auto"/>
+                    <w:right w:val="single" w:sz="8" w:space="0" w:color="000000"/>
+                  </w:tcBorders>
+                  <w:shd w:val="clear" w:color="auto" w:fill="auto"/>
+                  <w:noWrap/>
+                  <w:vAlign w:val="center"/>
+                  <w:hideMark/>
+                </w:tcPr>
+                <w:p>
+                  <w:pPr>
+                    <w:jc w:val="center"/>
+                    <w:rPr>
+                      <w:rFonts w:ascii="Calibri" w:hAnsi="Calibri"/>
+                      <w:b/>
+                      <w:bCs/>
+                      <w:color w:val="000000"/>
+                      <w:sz w:val="18"/>
+                      <w:szCs w:val="18"/>
+                      <w:lang w:val="es-PE" w:eastAsia="es-PE"/>
+                    </w:rPr>
+                  </w:pPr>
+                  <w:r>
+                    <w:rPr>
+                      <w:rFonts w:ascii="Calibri" w:hAnsi="Calibri"/>
+                      <w:b/>
+                      <w:bCs/>
+                      <w:color w:val="000000"/>
+                      <w:sz w:val="18"/>
+                      <w:szCs w:val="18"/>
+                      <w:lang w:eastAsia="es-PE"/>
+                    </w:rPr>
+                    <w:t>Nomenclatura</w:t>
+                  </w:r>
+                </w:p>
+              </w:tc>
+              <w:tc>
+                <w:tcPr>
+                  <w:tcW w:w="3119" w:type="dxa"/>
+                  <w:tcBorders>
+                    <w:top w:val="single" w:sz="8" w:space="0" w:color="auto"/>
+                    <w:left w:val="nil"/>
+                    <w:bottom w:val="single" w:sz="8" w:space="0" w:color="auto"/>
+                    <w:right w:val="single" w:sz="8" w:space="0" w:color="000000"/>
+                  </w:tcBorders>
+                  <w:shd w:val="clear" w:color="auto" w:fill="auto"/>
+                  <w:vAlign w:val="center"/>
+                  <w:hideMark/>
+                </w:tcPr>
+                <w:p>
+                  <w:pPr>
+                    <w:jc w:val="center"/>
+                    <w:rPr>
+                      <w:rFonts w:ascii="Calibri" w:hAnsi="Calibri"/>
+                      <w:b/>
+                      <w:bCs/>
+                      <w:color w:val="000000"/>
+                      <w:sz w:val="18"/>
+                      <w:szCs w:val="18"/>
+                      <w:lang w:val="es-PE" w:eastAsia="es-PE"/>
+                    </w:rPr>
+                  </w:pPr>
+                  <w:r>
+                    <w:rPr>
+                      <w:rFonts w:ascii="Calibri" w:hAnsi="Calibri"/>
+                      <w:b/>
+                      <w:bCs/>
+                      <w:color w:val="000000"/>
+                      <w:sz w:val="18"/>
+                      <w:szCs w:val="18"/>
+                      <w:lang w:eastAsia="es-PE"/>
+                    </w:rPr>
+                    <w:t>Descripción</w:t>
+                  </w:r>
+                </w:p>
+              </w:tc>
+            </w:tr>
+            <w:tr>
+              <w:trPr>
+                <w:trHeight w:val="480"/>
+              </w:trPr>
+              <w:tc>
+                <w:tcPr>
+                  <w:tcW w:w="1501" w:type="dxa"/>
+                  <w:tcBorders>
+                    <w:top w:val="single" w:sz="8" w:space="0" w:color="auto"/>
+                    <w:left w:val="single" w:sz="8" w:space="0" w:color="auto"/>
+                    <w:bottom w:val="single" w:sz="8" w:space="0" w:color="auto"/>
+                    <w:right w:val="single" w:sz="8" w:space="0" w:color="000000"/>
+                  </w:tcBorders>
+                  <w:shd w:val="clear" w:color="auto" w:fill="auto"/>
+                  <w:noWrap/>
+                  <w:vAlign w:val="center"/>
+                  <w:hideMark/>
+                </w:tcPr>
+                <w:p>
+                  <w:pPr>
+                    <w:rPr>
+                      <w:rFonts w:ascii="Calibri" w:hAnsi="Calibri"/>
+                      <w:sz w:val="18"/>
+                      <w:szCs w:val="18"/>
+                      <w:lang w:val="es-PE" w:eastAsia="es-PE"/>
+                    </w:rPr>
+                  </w:pPr>
+                  <w:r>
+                    <w:rPr>
+                      <w:rFonts w:ascii="Calibri" w:hAnsi="Calibri"/>
+                      <w:sz w:val="18"/>
+                      <w:szCs w:val="18"/>
+                      <w:lang w:eastAsia="es-PE"/>
+                    </w:rPr>
+                    <w:t>Tablero de Métricas</w:t>
+                  </w:r>
+                </w:p>
+              </w:tc>
+              <w:tc>
+                <w:tcPr>
+                  <w:tcW w:w="1701" w:type="dxa"/>
+                  <w:tcBorders>
+                    <w:top w:val="single" w:sz="8" w:space="0" w:color="auto"/>
+                    <w:left w:val="nil"/>
+                    <w:bottom w:val="single" w:sz="8" w:space="0" w:color="auto"/>
+                    <w:right w:val="single" w:sz="8" w:space="0" w:color="000000"/>
+                  </w:tcBorders>
+                  <w:shd w:val="clear" w:color="auto" w:fill="auto"/>
+                  <w:noWrap/>
+                  <w:vAlign w:val="center"/>
+                  <w:hideMark/>
+                </w:tcPr>
+                <w:p>
+                  <w:pPr>
+                    <w:rPr>
+                      <w:rFonts w:ascii="Calibri" w:hAnsi="Calibri"/>
+                      <w:sz w:val="16"/>
+                      <w:szCs w:val="18"/>
+                      <w:lang w:val="es-PE" w:eastAsia="es-PE"/>
+                    </w:rPr>
+                  </w:pPr>
+                  <w:r>
+                    <w:rPr>
+                      <w:rFonts w:ascii="Calibri" w:hAnsi="Calibri"/>
+                      <w:sz w:val="16"/>
+                      <w:szCs w:val="18"/>
+                      <w:lang w:eastAsia="es-PE"/>
+                    </w:rPr>
+                    <w:t>TABME_V1.0_2015.xlsx</w:t>
+                  </w:r>
+                </w:p>
+              </w:tc>
+              <w:tc>
+                <w:tcPr>
+                  <w:tcW w:w="3119" w:type="dxa"/>
+                  <w:tcBorders>
+                    <w:top w:val="single" w:sz="8" w:space="0" w:color="auto"/>
+                    <w:left w:val="nil"/>
+                    <w:bottom w:val="single" w:sz="8" w:space="0" w:color="auto"/>
+                    <w:right w:val="single" w:sz="8" w:space="0" w:color="000000"/>
+                  </w:tcBorders>
+                  <w:shd w:val="clear" w:color="auto" w:fill="auto"/>
+                  <w:vAlign w:val="center"/>
+                  <w:hideMark/>
+                </w:tcPr>
+                <w:p>
+                  <w:pPr>
+                    <w:rPr>
+                      <w:rFonts w:ascii="Calibri" w:hAnsi="Calibri"/>
+                      <w:sz w:val="18"/>
+                      <w:szCs w:val="18"/>
+                      <w:lang w:val="es-PE" w:eastAsia="es-PE"/>
+                    </w:rPr>
+                  </w:pPr>
+                  <w:r>
+                    <w:rPr>
+                      <w:rFonts w:ascii="Calibri" w:hAnsi="Calibri"/>
+                      <w:sz w:val="18"/>
+                      <w:szCs w:val="18"/>
+                      <w:lang w:eastAsia="es-PE"/>
+                    </w:rPr>
+                    <w:t>Plantilla para el registro de los valores de las métricas.</w:t>
+                  </w:r>
+                </w:p>
+              </w:tc>
+            </w:tr>
+            <w:tr>
+              <w:trPr>
+                <w:trHeight w:val="480"/>
+              </w:trPr>
+              <w:tc>
+                <w:tcPr>
+                  <w:tcW w:w="1501" w:type="dxa"/>
+                  <w:tcBorders>
+                    <w:top w:val="single" w:sz="8" w:space="0" w:color="auto"/>
+                    <w:left w:val="single" w:sz="8" w:space="0" w:color="auto"/>
+                    <w:bottom w:val="single" w:sz="8" w:space="0" w:color="auto"/>
+                    <w:right w:val="single" w:sz="8" w:space="0" w:color="000000"/>
+                  </w:tcBorders>
+                  <w:shd w:val="clear" w:color="auto" w:fill="auto"/>
+                  <w:noWrap/>
+                  <w:vAlign w:val="center"/>
+                  <w:hideMark/>
+                </w:tcPr>
+                <w:p>
+                  <w:pPr>
+                    <w:rPr>
+                      <w:rFonts w:ascii="Calibri" w:hAnsi="Calibri"/>
+                      <w:sz w:val="18"/>
+                      <w:szCs w:val="18"/>
+                      <w:lang w:val="es-PE" w:eastAsia="es-PE"/>
+                    </w:rPr>
+                  </w:pPr>
+                  <w:r>
+                    <w:rPr>
+                      <w:rFonts w:ascii="Calibri" w:hAnsi="Calibri"/>
+                      <w:sz w:val="18"/>
+                      <w:szCs w:val="18"/>
+                      <w:lang w:eastAsia="es-PE"/>
+                    </w:rPr>
+                    <w:lastRenderedPageBreak/>
+                    <w:t xml:space="preserve">Ficha de </w:t>
+                  </w:r>
+                  <w:proofErr w:type="spellStart"/>
+                  <w:r>
+                    <w:rPr>
+                      <w:rFonts w:ascii="Calibri" w:hAnsi="Calibri"/>
+                      <w:sz w:val="18"/>
+                      <w:szCs w:val="18"/>
+                      <w:lang w:eastAsia="es-PE"/>
+                    </w:rPr>
+                    <w:t>Metricas</w:t>
+                  </w:r>
+                  <w:proofErr w:type="spellEnd"/>
+                  <w:r>
+                    <w:rPr>
+                      <w:rFonts w:ascii="Calibri" w:hAnsi="Calibri"/>
+                      <w:sz w:val="18"/>
+                      <w:szCs w:val="18"/>
+                      <w:lang w:eastAsia="es-PE"/>
+                    </w:rPr>
+                    <w:t xml:space="preserve"> de Volatilidad de Requerimientos</w:t>
+                  </w:r>
+                  <w:r>
+                    <w:rPr>
+                      <w:rFonts w:ascii="Calibri" w:hAnsi="Calibri"/>
+                      <w:sz w:val="18"/>
+                      <w:szCs w:val="18"/>
+                      <w:lang w:eastAsia="es-PE"/>
+                    </w:rPr>
+                    <w:t xml:space="preserve"> </w:t>
+                  </w:r>
+                </w:p>
+              </w:tc>
+              <w:tc>
+                <w:tcPr>
+                  <w:tcW w:w="1701" w:type="dxa"/>
+                  <w:tcBorders>
+                    <w:top w:val="single" w:sz="8" w:space="0" w:color="auto"/>
+                    <w:left w:val="nil"/>
+                    <w:bottom w:val="single" w:sz="8" w:space="0" w:color="auto"/>
+                    <w:right w:val="single" w:sz="8" w:space="0" w:color="000000"/>
+                  </w:tcBorders>
+                  <w:shd w:val="clear" w:color="auto" w:fill="auto"/>
+                  <w:vAlign w:val="center"/>
+                  <w:hideMark/>
+                </w:tcPr>
+                <w:p>
+                  <w:pPr>
+                    <w:rPr>
+                      <w:rFonts w:ascii="Calibri" w:hAnsi="Calibri"/>
+                      <w:sz w:val="16"/>
+                      <w:szCs w:val="18"/>
+                      <w:lang w:val="es-PE" w:eastAsia="es-PE"/>
+                    </w:rPr>
+                  </w:pPr>
+                  <w:r>
+                    <w:rPr>
+                      <w:rFonts w:ascii="Calibri" w:hAnsi="Calibri"/>
+                      <w:sz w:val="16"/>
+                      <w:szCs w:val="18"/>
+                      <w:lang w:val="es-PE" w:eastAsia="es-PE"/>
+                    </w:rPr>
+                    <w:t>FMVREQM_V1.0_2015</w:t>
+                  </w:r>
+                </w:p>
+              </w:tc>
+              <w:tc>
+                <w:tcPr>
+                  <w:tcW w:w="3119" w:type="dxa"/>
+                  <w:tcBorders>
+                    <w:top w:val="single" w:sz="8" w:space="0" w:color="auto"/>
+                    <w:left w:val="nil"/>
+                    <w:bottom w:val="single" w:sz="8" w:space="0" w:color="auto"/>
+                    <w:right w:val="single" w:sz="8" w:space="0" w:color="000000"/>
+                  </w:tcBorders>
+                  <w:shd w:val="clear" w:color="auto" w:fill="auto"/>
+                  <w:vAlign w:val="center"/>
+                  <w:hideMark/>
+                </w:tcPr>
+                <w:p>
+                  <w:pPr>
+                    <w:rPr>
+                      <w:rFonts w:ascii="Calibri" w:hAnsi="Calibri"/>
+                      <w:sz w:val="18"/>
+                      <w:szCs w:val="18"/>
+                      <w:lang w:val="es-PE" w:eastAsia="es-PE"/>
+                    </w:rPr>
+                  </w:pPr>
+                  <w:r>
+                    <w:rPr>
+                      <w:rFonts w:ascii="Calibri" w:hAnsi="Calibri"/>
+                      <w:sz w:val="18"/>
+                      <w:szCs w:val="18"/>
+                      <w:lang w:eastAsia="es-PE"/>
+                    </w:rPr>
+                    <w:t>Plantilla para la presentación de las métricas mediante semáforos y gráficos.</w:t>
+                  </w:r>
+                </w:p>
+              </w:tc>
+            </w:tr>
+          </w:tbl>
+          <w:p>
+            <w:pPr>
+              <w:spacing w:line="360" w:lineRule="auto"/>
+              <w:rPr>
+                <w:rFonts w:asciiTheme="minorHAnsi" w:hAnsiTheme="minorHAnsi" w:cs="Arial"/>
+                <w:color w:val="000000"/>
+                <w:sz w:val="18"/>
+                <w:szCs w:val="18"/>
+                <w:lang w:val="es-PE"/>
+              </w:rPr>
+            </w:pPr>
+          </w:p>
+          <w:p>
+            <w:pPr>
+              <w:spacing w:line="360" w:lineRule="auto"/>
+              <w:rPr>
+                <w:rFonts w:asciiTheme="minorHAnsi" w:hAnsiTheme="minorHAnsi" w:cs="Arial"/>
+                <w:color w:val="000000"/>
+                <w:sz w:val="18"/>
+                <w:szCs w:val="18"/>
+              </w:rPr>
+            </w:pPr>
+          </w:p>
+        </w:tc>
+      </w:tr>
+      <w:tr>
+        <w:tc>
+          <w:tcPr>
+            <w:tcW w:w="1768" w:type="dxa"/>
+            <w:vAlign w:val="center"/>
+          </w:tcPr>
+          <w:p>
+            <w:pPr>
+              <w:numPr>
+                <w:ilvl w:val="0"/>
+                <w:numId w:val="1"/>
+              </w:numPr>
+              <w:tabs>
+                <w:tab w:val="num" w:pos="290"/>
+              </w:tabs>
+              <w:spacing w:line="360" w:lineRule="auto"/>
+              <w:ind w:left="214" w:hanging="214"/>
+              <w:rPr>
+                <w:rFonts w:asciiTheme="minorHAnsi" w:hAnsiTheme="minorHAnsi" w:cs="Arial"/>
+                <w:b/>
+                <w:color w:val="000000"/>
+                <w:sz w:val="22"/>
+                <w:lang w:val="es-MX"/>
+              </w:rPr>
+            </w:pPr>
+            <w:r>
+              <w:rPr>
+                <w:rFonts w:asciiTheme="minorHAnsi" w:hAnsiTheme="minorHAnsi" w:cs="Arial"/>
+                <w:b/>
+                <w:color w:val="000000"/>
+                <w:sz w:val="22"/>
+                <w:lang w:val="es-MX"/>
+              </w:rPr>
+              <w:lastRenderedPageBreak/>
+              <w:t>AUDIENCIA</w:t>
+            </w:r>
+          </w:p>
+          <w:p>
+            <w:pPr>
+              <w:tabs>
+                <w:tab w:val="num" w:pos="290"/>
+              </w:tabs>
+              <w:spacing w:line="360" w:lineRule="auto"/>
+              <w:rPr>
+                <w:rFonts w:asciiTheme="minorHAnsi" w:hAnsiTheme="minorHAnsi" w:cs="Arial"/>
+                <w:b/>
+                <w:color w:val="000000"/>
+                <w:sz w:val="22"/>
+                <w:lang w:val="es-MX"/>
+              </w:rPr>
+            </w:pPr>
+          </w:p>
+        </w:tc>
+        <w:tc>
+          <w:tcPr>
+            <w:tcW w:w="7774" w:type="dxa"/>
+            <w:vAlign w:val="center"/>
+          </w:tcPr>
+          <w:p>
+            <w:pPr>
+              <w:spacing w:line="360" w:lineRule="auto"/>
+              <w:rPr>
+                <w:rFonts w:asciiTheme="minorHAnsi" w:hAnsiTheme="minorHAnsi" w:cs="Arial"/>
+                <w:color w:val="000000"/>
+                <w:sz w:val="18"/>
+                <w:szCs w:val="18"/>
+                <w:lang w:val="es-MX"/>
+              </w:rPr>
+            </w:pPr>
+            <w:r>
+              <w:rPr>
+                <w:rFonts w:asciiTheme="minorHAnsi" w:hAnsiTheme="minorHAnsi" w:cs="Arial"/>
+                <w:color w:val="000000"/>
+                <w:sz w:val="18"/>
+                <w:szCs w:val="18"/>
+                <w:lang w:val="es-MX"/>
+              </w:rPr>
+              <w:t>Jefe de Proyecto</w:t>
+            </w:r>
+          </w:p>
+          <w:p>
+            <w:pPr>
+              <w:spacing w:line="360" w:lineRule="auto"/>
+              <w:rPr>
+                <w:rFonts w:asciiTheme="minorHAnsi" w:hAnsiTheme="minorHAnsi" w:cs="Arial"/>
+                <w:color w:val="000000"/>
+                <w:sz w:val="18"/>
+                <w:szCs w:val="18"/>
+                <w:lang w:val="es-MX"/>
+              </w:rPr>
+            </w:pPr>
+            <w:r>
+              <w:rPr>
+                <w:rFonts w:asciiTheme="minorHAnsi" w:hAnsiTheme="minorHAnsi" w:cs="Arial"/>
+                <w:color w:val="000000"/>
+                <w:sz w:val="18"/>
+                <w:szCs w:val="18"/>
+                <w:lang w:val="es-MX"/>
+              </w:rPr>
+              <w:t>Analista de Calidad</w:t>
+            </w:r>
+          </w:p>
+          <w:p>
+            <w:pPr>
+              <w:spacing w:line="360" w:lineRule="auto"/>
+              <w:rPr>
+                <w:rFonts w:asciiTheme="minorHAnsi" w:hAnsiTheme="minorHAnsi" w:cs="Arial"/>
+                <w:color w:val="000000"/>
+                <w:sz w:val="18"/>
+                <w:szCs w:val="18"/>
+                <w:lang w:val="es-MX"/>
+              </w:rPr>
+            </w:pPr>
+            <w:r>
+              <w:rPr>
+                <w:rFonts w:asciiTheme="minorHAnsi" w:hAnsiTheme="minorHAnsi" w:cs="Arial"/>
+                <w:color w:val="000000"/>
+                <w:sz w:val="18"/>
+                <w:szCs w:val="18"/>
+                <w:lang w:val="es-MX"/>
+              </w:rPr>
+              <w:t>Gestor de la Configuración</w:t>
+            </w:r>
+          </w:p>
+        </w:tc>
+      </w:tr>
+      <w:tr>
+        <w:tc>
+          <w:tcPr>
+            <w:tcW w:w="1768" w:type="dxa"/>
+            <w:vAlign w:val="center"/>
+          </w:tcPr>
+          <w:p>
+            <w:pPr>
+              <w:numPr>
+                <w:ilvl w:val="0"/>
+                <w:numId w:val="1"/>
+              </w:numPr>
+              <w:tabs>
+                <w:tab w:val="num" w:pos="290"/>
+              </w:tabs>
+              <w:spacing w:line="360" w:lineRule="auto"/>
+              <w:ind w:left="214" w:hanging="214"/>
+              <w:rPr>
+                <w:rFonts w:asciiTheme="minorHAnsi" w:hAnsiTheme="minorHAnsi" w:cs="Arial"/>
+                <w:b/>
+                <w:color w:val="000000"/>
+                <w:sz w:val="22"/>
+                <w:lang w:val="es-MX"/>
+              </w:rPr>
+            </w:pPr>
+            <w:r>
+              <w:rPr>
+                <w:rFonts w:asciiTheme="minorHAnsi" w:hAnsiTheme="minorHAnsi" w:cs="Arial"/>
+                <w:b/>
+                <w:color w:val="000000"/>
+                <w:sz w:val="22"/>
+                <w:lang w:val="es-MX"/>
+              </w:rPr>
+              <w:t>FRECUENCIA Y OPORTUNIDAD DEL REPORTE</w:t>
+            </w:r>
+          </w:p>
+        </w:tc>
+        <w:tc>
+          <w:tcPr>
+            <w:tcW w:w="7774" w:type="dxa"/>
+            <w:vAlign w:val="center"/>
+          </w:tcPr>
+          <w:p>
+            <w:pPr>
+              <w:spacing w:line="360" w:lineRule="auto"/>
+              <w:rPr>
+                <w:rFonts w:asciiTheme="minorHAnsi" w:hAnsiTheme="minorHAnsi" w:cs="Arial"/>
+                <w:color w:val="000000"/>
+                <w:sz w:val="18"/>
+                <w:szCs w:val="18"/>
+                <w:lang w:val="es-MX"/>
+              </w:rPr>
+            </w:pPr>
+            <w:r>
+              <w:rPr>
+                <w:rFonts w:asciiTheme="minorHAnsi" w:hAnsiTheme="minorHAnsi" w:cs="Arial"/>
+                <w:color w:val="000000"/>
+                <w:sz w:val="18"/>
+                <w:szCs w:val="18"/>
+                <w:lang w:val="es-MX"/>
+              </w:rPr>
+              <w:t>Mensual</w:t>
+            </w:r>
+          </w:p>
+        </w:tc>
+      </w:tr>
+      <w:tr>
+        <w:tc>
+          <w:tcPr>
+            <w:tcW w:w="1768" w:type="dxa"/>
+            <w:vAlign w:val="center"/>
+          </w:tcPr>
+          <w:p>
+            <w:pPr>
+              <w:numPr>
+                <w:ilvl w:val="0"/>
+                <w:numId w:val="1"/>
+              </w:numPr>
+              <w:tabs>
+                <w:tab w:val="num" w:pos="290"/>
+              </w:tabs>
+              <w:spacing w:line="360" w:lineRule="auto"/>
+              <w:ind w:left="214" w:hanging="214"/>
+              <w:rPr>
+                <w:rFonts w:asciiTheme="minorHAnsi" w:hAnsiTheme="minorHAnsi" w:cs="Arial"/>
+                <w:b/>
+                <w:color w:val="000000"/>
+                <w:sz w:val="22"/>
+                <w:lang w:val="es-MX"/>
+              </w:rPr>
+            </w:pPr>
+            <w:r>
+              <w:rPr>
+                <w:rFonts w:asciiTheme="minorHAnsi" w:hAnsiTheme="minorHAnsi" w:cs="Arial"/>
+                <w:b/>
+                <w:color w:val="000000"/>
+                <w:sz w:val="22"/>
+                <w:lang w:val="es-MX"/>
+              </w:rPr>
+              <w:t>REPORTE CONSOLIDADO</w:t>
+            </w:r>
+          </w:p>
+        </w:tc>
+        <w:tc>
+          <w:tcPr>
+            <w:tcW w:w="7774" w:type="dxa"/>
+            <w:vAlign w:val="center"/>
+          </w:tcPr>
+          <w:p>
+            <w:pPr>
+              <w:rPr>
+                <w:rFonts w:asciiTheme="minorHAnsi" w:hAnsiTheme="minorHAnsi"/>
+                <w:b/>
+              </w:rPr>
+            </w:pPr>
+            <w:r>
+              <w:rPr>
+                <w:rFonts w:asciiTheme="minorHAnsi" w:hAnsiTheme="minorHAnsi"/>
+                <w:b/>
+              </w:rPr>
+              <w:t>Representación en Tablero:</w:t>
+            </w:r>
+          </w:p>
+          <w:p>
+            <w:pPr>
+              <w:spacing w:line="360" w:lineRule="auto"/>
+              <w:rPr>
+                <w:rFonts w:asciiTheme="minorHAnsi" w:hAnsiTheme="minorHAnsi" w:cs="Arial"/>
+                <w:color w:val="000000"/>
+                <w:sz w:val="18"/>
+                <w:szCs w:val="18"/>
+                <w:lang w:val="es-MX"/>
+              </w:rPr>
             </w:pPr>
             <w:r>
               <w:drawing>
-                <wp:inline distT="0" distB="0" distL="0" distR="0" wp14:anchorId="2B84A9DA" wp14:editId="1B74C925">
-                  <wp:extent cx="4069340" cy="1114425"/>
-                  <wp:effectExtent l="0" t="0" r="7620" b="0"/>
-                  <wp:docPr id="5" name="Imagen 5"/>
+                <wp:inline distT="0" distB="0" distL="0" distR="0" wp14:anchorId="4CD5294E" wp14:editId="289E6955">
+                  <wp:extent cx="4811855" cy="716519"/>
+                  <wp:effectExtent l="0" t="0" r="8255" b="7620"/>
+                  <wp:docPr id="3" name="Imagen 3"/>
                   <wp:cNvGraphicFramePr>
                     <a:graphicFrameLocks xmlns:a="http://schemas.openxmlformats.org/drawingml/2006/main" noChangeAspect="1"/>
                   </wp:cNvGraphicFramePr>
@@ -1335,13 +3615,13 @@
                     <a:graphicData uri="http://schemas.openxmlformats.org/drawingml/2006/picture">
                       <pic:pic xmlns:pic="http://schemas.openxmlformats.org/drawingml/2006/picture">
                         <pic:nvPicPr>
-                          <pic:cNvPr id="0" name="Picture 4"/>
+                          <pic:cNvPr id="0" name="Picture 14"/>
                           <pic:cNvPicPr>
                             <a:picLocks noChangeAspect="1" noChangeArrowheads="1"/>
                           </pic:cNvPicPr>
                         </pic:nvPicPr>
                         <pic:blipFill>
-                          <a:blip r:embed="rId9">
+                          <a:blip r:embed="rId12">
                             <a:extLst>
                               <a:ext uri="{28A0092B-C50C-407E-A947-70E740481C1C}">
                                 <a14:useLocalDpi xmlns:a14="http://schemas.microsoft.com/office/drawing/2010/main" val="0"/>
@@ -1356,7 +3636,7 @@
                         <pic:spPr bwMode="auto">
                           <a:xfrm>
                             <a:off x="0" y="0"/>
-                            <a:ext cx="4146929" cy="1135673"/>
+                            <a:ext cx="4886860" cy="727688"/>
                           </a:xfrm>
                           <a:prstGeom prst="rect">
                             <a:avLst/>
@@ -1375,6 +3655,327 @@
           </w:p>
           <w:p>
             <w:pPr>
+              <w:spacing w:before="120"/>
+              <w:rPr>
+                <w:rFonts w:asciiTheme="minorHAnsi" w:hAnsiTheme="minorHAnsi"/>
+                <w:sz w:val="20"/>
+              </w:rPr>
+            </w:pPr>
+            <w:r>
+              <w:rPr>
+                <w:rFonts w:asciiTheme="minorHAnsi" w:hAnsiTheme="minorHAnsi"/>
+                <w:sz w:val="20"/>
+              </w:rPr>
+              <w:t>D</w:t>
+            </w:r>
+            <w:r>
+              <w:rPr>
+                <w:rFonts w:asciiTheme="minorHAnsi" w:hAnsiTheme="minorHAnsi"/>
+                <w:sz w:val="20"/>
+              </w:rPr>
+              <w:t xml:space="preserve">onde: </w:t>
+            </w:r>
+          </w:p>
+          <w:p>
+            <w:pPr>
+              <w:pStyle w:val="Prrafodelista"/>
+              <w:numPr>
+                <w:ilvl w:val="0"/>
+                <w:numId w:val="2"/>
+              </w:numPr>
+              <w:spacing w:before="120"/>
+              <w:rPr>
+                <w:rFonts w:asciiTheme="minorHAnsi" w:hAnsiTheme="minorHAnsi"/>
+                <w:sz w:val="20"/>
+              </w:rPr>
+            </w:pPr>
+            <w:r>
+              <w:rPr>
+                <w:rFonts w:asciiTheme="minorHAnsi" w:hAnsiTheme="minorHAnsi"/>
+                <w:sz w:val="20"/>
+              </w:rPr>
+              <w:t xml:space="preserve">Proyecto: Nombre de Proyecto </w:t>
+            </w:r>
+          </w:p>
+          <w:p>
+            <w:pPr>
+              <w:numPr>
+                <w:ilvl w:val="0"/>
+                <w:numId w:val="2"/>
+              </w:numPr>
+              <w:spacing w:before="120"/>
+              <w:rPr>
+                <w:rFonts w:asciiTheme="minorHAnsi" w:hAnsiTheme="minorHAnsi"/>
+                <w:sz w:val="20"/>
+              </w:rPr>
+            </w:pPr>
+            <w:r>
+              <w:rPr>
+                <w:rFonts w:asciiTheme="minorHAnsi" w:hAnsiTheme="minorHAnsi"/>
+                <w:sz w:val="20"/>
+              </w:rPr>
+              <w:t>Área de Proceso</w:t>
+            </w:r>
+            <w:r>
+              <w:rPr>
+                <w:rFonts w:asciiTheme="minorHAnsi" w:hAnsiTheme="minorHAnsi"/>
+                <w:sz w:val="20"/>
+              </w:rPr>
+              <w:t>:</w:t>
+            </w:r>
+            <w:r>
+              <w:rPr>
+                <w:rFonts w:asciiTheme="minorHAnsi" w:hAnsiTheme="minorHAnsi"/>
+                <w:sz w:val="20"/>
+              </w:rPr>
+              <w:t xml:space="preserve"> Área de Proceso de la Métrica</w:t>
+            </w:r>
+          </w:p>
+          <w:p>
+            <w:pPr>
+              <w:numPr>
+                <w:ilvl w:val="0"/>
+                <w:numId w:val="2"/>
+              </w:numPr>
+              <w:spacing w:before="120"/>
+              <w:rPr>
+                <w:rFonts w:asciiTheme="minorHAnsi" w:hAnsiTheme="minorHAnsi"/>
+                <w:sz w:val="20"/>
+              </w:rPr>
+            </w:pPr>
+            <w:r>
+              <w:rPr>
+                <w:rFonts w:asciiTheme="minorHAnsi" w:hAnsiTheme="minorHAnsi"/>
+                <w:sz w:val="20"/>
+              </w:rPr>
+              <w:t xml:space="preserve">Métrica: </w:t>
+            </w:r>
+            <w:r>
+              <w:rPr>
+                <w:rFonts w:asciiTheme="minorHAnsi" w:hAnsiTheme="minorHAnsi"/>
+                <w:sz w:val="20"/>
+              </w:rPr>
+              <w:t>aquí se menciona el nombre de la métrica</w:t>
+            </w:r>
+          </w:p>
+          <w:p>
+            <w:pPr>
+              <w:numPr>
+                <w:ilvl w:val="0"/>
+                <w:numId w:val="2"/>
+              </w:numPr>
+              <w:spacing w:before="120"/>
+              <w:rPr>
+                <w:rFonts w:asciiTheme="minorHAnsi" w:hAnsiTheme="minorHAnsi"/>
+                <w:sz w:val="20"/>
+              </w:rPr>
+            </w:pPr>
+            <w:r>
+              <w:rPr>
+                <w:rFonts w:asciiTheme="minorHAnsi" w:hAnsiTheme="minorHAnsi"/>
+                <w:sz w:val="20"/>
+              </w:rPr>
+              <w:t>Setiembre, Octubre, Noviembre: Mes en el que se efectúa la métrica</w:t>
+            </w:r>
+            <w:r>
+              <w:rPr>
+                <w:rFonts w:asciiTheme="minorHAnsi" w:hAnsiTheme="minorHAnsi"/>
+                <w:sz w:val="20"/>
+              </w:rPr>
+              <w:t>.</w:t>
+            </w:r>
+          </w:p>
+          <w:p>
+            <w:pPr>
+              <w:numPr>
+                <w:ilvl w:val="0"/>
+                <w:numId w:val="2"/>
+              </w:numPr>
+              <w:spacing w:before="120"/>
+              <w:rPr>
+                <w:rFonts w:asciiTheme="minorHAnsi" w:hAnsiTheme="minorHAnsi"/>
+                <w:sz w:val="20"/>
+              </w:rPr>
+            </w:pPr>
+            <w:r>
+              <w:rPr>
+                <w:rFonts w:asciiTheme="minorHAnsi" w:hAnsiTheme="minorHAnsi"/>
+                <w:sz w:val="20"/>
+              </w:rPr>
+              <w:t>Resultado Global</w:t>
+            </w:r>
+            <w:r>
+              <w:rPr>
+                <w:rFonts w:asciiTheme="minorHAnsi" w:hAnsiTheme="minorHAnsi"/>
+                <w:sz w:val="20"/>
+              </w:rPr>
+              <w:t xml:space="preserve">: muestra los valores medidos o calculados de </w:t>
+            </w:r>
+            <w:r>
+              <w:rPr>
+                <w:rFonts w:asciiTheme="minorHAnsi" w:hAnsiTheme="minorHAnsi"/>
+                <w:sz w:val="20"/>
+              </w:rPr>
+              <w:t>la métrica de todos los periodos hasta la fecha.</w:t>
+            </w:r>
+          </w:p>
+          <w:p>
+            <w:pPr>
+              <w:numPr>
+                <w:ilvl w:val="0"/>
+                <w:numId w:val="2"/>
+              </w:numPr>
+              <w:spacing w:before="120"/>
+              <w:rPr>
+                <w:rFonts w:asciiTheme="minorHAnsi" w:hAnsiTheme="minorHAnsi"/>
+                <w:sz w:val="20"/>
+              </w:rPr>
+            </w:pPr>
+            <w:r>
+              <w:rPr>
+                <w:rFonts w:asciiTheme="minorHAnsi" w:hAnsiTheme="minorHAnsi"/>
+                <w:sz w:val="20"/>
+              </w:rPr>
+              <w:t>Semáforo</w:t>
+            </w:r>
+            <w:r>
+              <w:rPr>
+                <w:rFonts w:asciiTheme="minorHAnsi" w:hAnsiTheme="minorHAnsi"/>
+                <w:sz w:val="20"/>
+              </w:rPr>
+              <w:t xml:space="preserve"> Global</w:t>
+            </w:r>
+            <w:r>
+              <w:rPr>
+                <w:rFonts w:asciiTheme="minorHAnsi" w:hAnsiTheme="minorHAnsi"/>
+                <w:sz w:val="20"/>
+              </w:rPr>
+              <w:t>: nos muestra a través de un color el estado de la métrica según lo definido en la sección “Márgenes”</w:t>
+            </w:r>
+            <w:r>
+              <w:rPr>
+                <w:rFonts w:asciiTheme="minorHAnsi" w:hAnsiTheme="minorHAnsi"/>
+                <w:sz w:val="20"/>
+              </w:rPr>
+              <w:t xml:space="preserve"> con respecto a todos los periodos</w:t>
+            </w:r>
+            <w:r>
+              <w:rPr>
+                <w:rFonts w:asciiTheme="minorHAnsi" w:hAnsiTheme="minorHAnsi"/>
+                <w:sz w:val="20"/>
+              </w:rPr>
+              <w:t>.</w:t>
+            </w:r>
+          </w:p>
+          <w:p>
+            <w:pPr>
+              <w:numPr>
+                <w:ilvl w:val="0"/>
+                <w:numId w:val="2"/>
+              </w:numPr>
+              <w:spacing w:before="120"/>
+              <w:rPr>
+                <w:rFonts w:asciiTheme="minorHAnsi" w:hAnsiTheme="minorHAnsi"/>
+                <w:sz w:val="20"/>
+              </w:rPr>
+            </w:pPr>
+            <w:r>
+              <w:rPr>
+                <w:rFonts w:asciiTheme="minorHAnsi" w:hAnsiTheme="minorHAnsi"/>
+                <w:sz w:val="20"/>
+              </w:rPr>
+              <w:t xml:space="preserve">Resultado Mensual: muestra </w:t>
+            </w:r>
+            <w:r>
+              <w:rPr>
+                <w:rFonts w:asciiTheme="minorHAnsi" w:hAnsiTheme="minorHAnsi"/>
+                <w:sz w:val="20"/>
+              </w:rPr>
+              <w:t xml:space="preserve"> los valores medidos o calculados de </w:t>
+            </w:r>
+            <w:r>
+              <w:rPr>
+                <w:rFonts w:asciiTheme="minorHAnsi" w:hAnsiTheme="minorHAnsi"/>
+                <w:sz w:val="20"/>
+              </w:rPr>
+              <w:t>la métrica durante el último periodo de medición.</w:t>
+            </w:r>
+          </w:p>
+          <w:p>
+            <w:pPr>
+              <w:numPr>
+                <w:ilvl w:val="0"/>
+                <w:numId w:val="2"/>
+              </w:numPr>
+              <w:spacing w:before="120"/>
+              <w:rPr>
+                <w:rFonts w:asciiTheme="minorHAnsi" w:hAnsiTheme="minorHAnsi"/>
+                <w:sz w:val="20"/>
+              </w:rPr>
+            </w:pPr>
+            <w:r>
+              <w:rPr>
+                <w:rFonts w:asciiTheme="minorHAnsi" w:hAnsiTheme="minorHAnsi"/>
+                <w:sz w:val="20"/>
+              </w:rPr>
+              <w:t>Semáforo</w:t>
+            </w:r>
+            <w:r>
+              <w:rPr>
+                <w:rFonts w:asciiTheme="minorHAnsi" w:hAnsiTheme="minorHAnsi"/>
+                <w:sz w:val="20"/>
+              </w:rPr>
+              <w:t xml:space="preserve"> Mensual</w:t>
+            </w:r>
+            <w:r>
+              <w:rPr>
+                <w:rFonts w:asciiTheme="minorHAnsi" w:hAnsiTheme="minorHAnsi"/>
+                <w:sz w:val="20"/>
+              </w:rPr>
+              <w:t>: nos muestra a través de un color el estado de la métrica según lo definido en la sección “Márgenes”</w:t>
+            </w:r>
+            <w:r>
+              <w:rPr>
+                <w:rFonts w:asciiTheme="minorHAnsi" w:hAnsiTheme="minorHAnsi"/>
+                <w:sz w:val="20"/>
+              </w:rPr>
+              <w:t xml:space="preserve"> con respecto al último periodo.</w:t>
+            </w:r>
+          </w:p>
+          <w:p>
+            <w:pPr>
+              <w:spacing w:before="120"/>
+              <w:ind w:left="720"/>
+              <w:rPr>
+                <w:rFonts w:asciiTheme="minorHAnsi" w:hAnsiTheme="minorHAnsi"/>
+                <w:sz w:val="20"/>
+              </w:rPr>
+            </w:pPr>
+          </w:p>
+          <w:p>
+            <w:pPr>
+              <w:spacing w:line="360" w:lineRule="auto"/>
+              <w:rPr>
+                <w:rFonts w:asciiTheme="minorHAnsi" w:hAnsiTheme="minorHAnsi" w:cs="Arial"/>
+                <w:color w:val="000000"/>
+                <w:sz w:val="18"/>
+                <w:szCs w:val="18"/>
+                <w:lang w:val="es-MX"/>
+              </w:rPr>
+            </w:pPr>
+            <w:r>
+              <w:rPr>
+                <w:rFonts w:asciiTheme="minorHAnsi" w:hAnsiTheme="minorHAnsi" w:cs="Arial"/>
+                <w:color w:val="000000"/>
+                <w:sz w:val="18"/>
+                <w:szCs w:val="18"/>
+                <w:lang w:val="es-MX"/>
+              </w:rPr>
+              <w:t>NOTA: El valor amarillo en la métrica indica que se realizó un cambio en los requerimientos el cual fue la reducción de los requerimientos (módulos) iniciales en (1) ya que eso aumentaba las horas de trabajo costando así más tiempo para el desarrollo del proyecto. Por ende se tuvo que reducir los módulos para optimizar los tiempos y costos del Proyecto.</w:t>
+            </w:r>
+          </w:p>
+          <w:p>
+            <w:pPr>
               <w:spacing w:line="360" w:lineRule="auto"/>
               <w:rPr>
                 <w:rFonts w:asciiTheme="minorHAnsi" w:hAnsiTheme="minorHAnsi" w:cs="Arial"/>
@@ -1388,15 +3989,9 @@
         </w:tc>
       </w:tr>
       <w:tr>
-        <w:tblPrEx>
-          <w:tblCellMar>
-            <w:top w:w="0" w:type="dxa"/>
-            <w:bottom w:w="0" w:type="dxa"/>
-          </w:tblCellMar>
-        </w:tblPrEx>
         <w:tc>
           <w:tcPr>
-            <w:tcW w:w="2880" w:type="dxa"/>
+            <w:tcW w:w="1768" w:type="dxa"/>
             <w:vAlign w:val="center"/>
           </w:tcPr>
           <w:p>
@@ -1413,6 +4008,8 @@
               <w:rPr>
                 <w:rFonts w:asciiTheme="minorHAnsi" w:hAnsiTheme="minorHAnsi" w:cs="Arial"/>
                 <w:b/>
+                <w:color w:val="000000"/>
+                <w:sz w:val="22"/>
                 <w:lang w:val="es-MX"/>
               </w:rPr>
             </w:pPr>
@@ -1420,1342 +4017,56 @@
               <w:rPr>
                 <w:rFonts w:asciiTheme="minorHAnsi" w:hAnsiTheme="minorHAnsi" w:cs="Arial"/>
                 <w:b/>
-                <w:lang w:val="es-MX"/>
-              </w:rPr>
-              <w:t>METAS Y UMBRALES</w:t>
+                <w:color w:val="000000"/>
+                <w:sz w:val="22"/>
+                <w:lang w:val="es-MX"/>
+              </w:rPr>
+              <w:t>CRITERIOS DE ANALISIS</w:t>
             </w:r>
           </w:p>
         </w:tc>
         <w:tc>
           <w:tcPr>
-            <w:tcW w:w="6662" w:type="dxa"/>
-          </w:tcPr>
-          <w:p>
-            <w:pPr>
-              <w:spacing w:line="360" w:lineRule="auto"/>
-              <w:jc w:val="center"/>
-              <w:rPr>
-                <w:rFonts w:asciiTheme="minorHAnsi" w:hAnsiTheme="minorHAnsi" w:cs="Arial"/>
-                <w:color w:val="3366FF"/>
-                <w:sz w:val="18"/>
-                <w:szCs w:val="18"/>
-                <w:lang w:val="es-MX"/>
-              </w:rPr>
-            </w:pPr>
-            <w:r>
-              <w:drawing>
-                <wp:inline distT="0" distB="0" distL="0" distR="0" wp14:anchorId="5AB27F0A" wp14:editId="0CC0914E">
-                  <wp:extent cx="3190875" cy="1143000"/>
-                  <wp:effectExtent l="0" t="0" r="9525" b="0"/>
-                  <wp:docPr id="7" name="Imagen 7"/>
-                  <wp:cNvGraphicFramePr>
-                    <a:graphicFrameLocks xmlns:a="http://schemas.openxmlformats.org/drawingml/2006/main" noChangeAspect="1"/>
-                  </wp:cNvGraphicFramePr>
-                  <a:graphic xmlns:a="http://schemas.openxmlformats.org/drawingml/2006/main">
-                    <a:graphicData uri="http://schemas.openxmlformats.org/drawingml/2006/picture">
-                      <pic:pic xmlns:pic="http://schemas.openxmlformats.org/drawingml/2006/picture">
-                        <pic:nvPicPr>
-                          <pic:cNvPr id="0" name="Picture 5"/>
-                          <pic:cNvPicPr>
-                            <a:picLocks noChangeAspect="1" noChangeArrowheads="1"/>
-                          </pic:cNvPicPr>
-                        </pic:nvPicPr>
-                        <pic:blipFill>
-                          <a:blip r:embed="rId10">
-                            <a:extLst>
-                              <a:ext uri="{28A0092B-C50C-407E-A947-70E740481C1C}">
-                                <a14:useLocalDpi xmlns:a14="http://schemas.microsoft.com/office/drawing/2010/main" val="0"/>
-                              </a:ext>
-                            </a:extLst>
-                          </a:blip>
-                          <a:srcRect/>
-                          <a:stretch>
-                            <a:fillRect/>
-                          </a:stretch>
-                        </pic:blipFill>
-                        <pic:spPr bwMode="auto">
-                          <a:xfrm>
-                            <a:off x="0" y="0"/>
-                            <a:ext cx="3190875" cy="1143000"/>
-                          </a:xfrm>
-                          <a:prstGeom prst="rect">
-                            <a:avLst/>
-                          </a:prstGeom>
-                          <a:noFill/>
-                          <a:ln>
-                            <a:noFill/>
-                          </a:ln>
-                        </pic:spPr>
-                      </pic:pic>
-                    </a:graphicData>
-                  </a:graphic>
-                </wp:inline>
-              </w:drawing>
-            </w:r>
-          </w:p>
-        </w:tc>
-      </w:tr>
-      <w:tr>
-        <w:tblPrEx>
-          <w:tblCellMar>
-            <w:top w:w="0" w:type="dxa"/>
-            <w:bottom w:w="0" w:type="dxa"/>
-          </w:tblCellMar>
-        </w:tblPrEx>
-        <w:tc>
-          <w:tcPr>
-            <w:tcW w:w="2880" w:type="dxa"/>
+            <w:tcW w:w="7774" w:type="dxa"/>
             <w:vAlign w:val="center"/>
           </w:tcPr>
           <w:p>
             <w:pPr>
-              <w:numPr>
-                <w:ilvl w:val="0"/>
-                <w:numId w:val="1"/>
-              </w:numPr>
-              <w:tabs>
-                <w:tab w:val="num" w:pos="290"/>
-              </w:tabs>
-              <w:spacing w:line="360" w:lineRule="auto"/>
-              <w:ind w:left="214" w:hanging="214"/>
-              <w:rPr>
-                <w:rFonts w:asciiTheme="minorHAnsi" w:hAnsiTheme="minorHAnsi" w:cs="Arial"/>
-                <w:b/>
-                <w:color w:val="000000"/>
-                <w:lang w:val="es-MX"/>
-              </w:rPr>
-            </w:pPr>
-            <w:r>
-              <w:rPr>
-                <w:rFonts w:asciiTheme="minorHAnsi" w:hAnsiTheme="minorHAnsi" w:cs="Arial"/>
-                <w:b/>
-                <w:color w:val="000000"/>
-                <w:lang w:val="es-MX"/>
+              <w:spacing w:line="360" w:lineRule="auto"/>
+              <w:rPr>
+                <w:rFonts w:asciiTheme="minorHAnsi" w:hAnsiTheme="minorHAnsi" w:cs="Arial"/>
+                <w:color w:val="000000"/>
+                <w:sz w:val="18"/>
+                <w:szCs w:val="18"/>
+              </w:rPr>
+            </w:pPr>
+            <w:r>
+              <w:rPr>
+                <w:rFonts w:asciiTheme="minorHAnsi" w:hAnsiTheme="minorHAnsi" w:cs="Arial"/>
+                <w:color w:val="FF0000"/>
+                <w:sz w:val="18"/>
+                <w:szCs w:val="18"/>
+              </w:rPr>
+              <w:t xml:space="preserve">Alerta (Roja).- </w:t>
+            </w:r>
+            <w:r>
+              <w:rPr>
+                <w:rFonts w:asciiTheme="minorHAnsi" w:hAnsiTheme="minorHAnsi" w:cs="Arial"/>
+                <w:color w:val="000000"/>
+                <w:sz w:val="18"/>
+                <w:szCs w:val="18"/>
+              </w:rPr>
+              <w:t xml:space="preserve">Los cambios ha sido algo común en el Ciclo de Producción y posiblemente hayan afectado acuerdos de nivel de servicio establecidos o que se haya incurrido en penalidades. Bajo este escenario </w:t>
+            </w:r>
+            <w:r>
+              <w:rPr>
+                <w:rFonts w:asciiTheme="minorHAnsi" w:hAnsiTheme="minorHAnsi" w:cs="Arial"/>
+                <w:color w:val="000000"/>
+                <w:sz w:val="18"/>
+                <w:szCs w:val="18"/>
               </w:rPr>
               <w:lastRenderedPageBreak/>
-              <w:t xml:space="preserve">FUENTE DE </w:t>
-            </w:r>
-            <w:smartTag w:uri="urn:schemas-microsoft-com:office:smarttags" w:element="PersonName">
-              <w:smartTagPr>
-                <w:attr w:name="ProductID" w:val="LA INFORMACIￓN"/>
-              </w:smartTagPr>
-              <w:r>
-                <w:rPr>
-                  <w:rFonts w:asciiTheme="minorHAnsi" w:hAnsiTheme="minorHAnsi" w:cs="Arial"/>
-                  <w:b/>
-                  <w:color w:val="000000"/>
-                  <w:lang w:val="es-MX"/>
-                </w:rPr>
-                <w:t>LA INFORMACIÓN</w:t>
-              </w:r>
-            </w:smartTag>
-          </w:p>
-          <w:p>
-            <w:pPr>
-              <w:tabs>
-                <w:tab w:val="num" w:pos="290"/>
-              </w:tabs>
-              <w:spacing w:line="360" w:lineRule="auto"/>
-              <w:rPr>
-                <w:rFonts w:asciiTheme="minorHAnsi" w:hAnsiTheme="minorHAnsi" w:cs="Arial"/>
-                <w:b/>
-                <w:color w:val="000000"/>
-                <w:lang w:val="es-MX"/>
-              </w:rPr>
-            </w:pPr>
-            <w:r>
-              <w:rPr>
-                <w:rFonts w:asciiTheme="minorHAnsi" w:hAnsiTheme="minorHAnsi" w:cs="Arial"/>
-                <w:b/>
-                <w:color w:val="000000"/>
-                <w:sz w:val="18"/>
-                <w:szCs w:val="18"/>
-                <w:lang w:val="es-MX"/>
-              </w:rPr>
-              <w:t>.</w:t>
-            </w:r>
-          </w:p>
-        </w:tc>
-        <w:tc>
-          <w:tcPr>
-            <w:tcW w:w="6662" w:type="dxa"/>
-            <w:vAlign w:val="center"/>
-          </w:tcPr>
-          <w:p>
-            <w:pPr>
-              <w:spacing w:line="360" w:lineRule="auto"/>
-              <w:rPr>
-                <w:rFonts w:asciiTheme="minorHAnsi" w:hAnsiTheme="minorHAnsi" w:cs="Arial"/>
-                <w:color w:val="000000"/>
-                <w:sz w:val="18"/>
-                <w:szCs w:val="18"/>
-                <w:lang w:val="es-MX"/>
-              </w:rPr>
-            </w:pPr>
-            <w:r>
-              <w:rPr>
-                <w:rFonts w:asciiTheme="minorHAnsi" w:hAnsiTheme="minorHAnsi" w:cs="Arial"/>
-                <w:b/>
-                <w:color w:val="000000"/>
-                <w:sz w:val="22"/>
-                <w:szCs w:val="18"/>
-                <w:lang w:val="es-MX"/>
-              </w:rPr>
-              <w:t>Requerimientos en Proceso:</w:t>
-            </w:r>
-            <w:r>
-              <w:rPr>
-                <w:rFonts w:asciiTheme="minorHAnsi" w:hAnsiTheme="minorHAnsi" w:cs="Arial"/>
-                <w:color w:val="000000"/>
-                <w:sz w:val="22"/>
-                <w:szCs w:val="18"/>
-                <w:lang w:val="es-MX"/>
-              </w:rPr>
-              <w:t xml:space="preserve"> </w:t>
-            </w:r>
-            <w:r>
-              <w:rPr>
-                <w:rFonts w:asciiTheme="minorHAnsi" w:hAnsiTheme="minorHAnsi" w:cs="Arial"/>
-                <w:color w:val="000000"/>
-                <w:sz w:val="18"/>
-                <w:szCs w:val="18"/>
-                <w:lang w:val="es-MX"/>
-              </w:rPr>
-              <w:t>Este Dato se Obtiene de:</w:t>
-            </w:r>
-          </w:p>
-          <w:p>
-            <w:pPr>
-              <w:spacing w:line="360" w:lineRule="auto"/>
-              <w:rPr>
-                <w:rFonts w:asciiTheme="minorHAnsi" w:hAnsiTheme="minorHAnsi" w:cs="Arial"/>
-                <w:color w:val="FF0000"/>
-                <w:sz w:val="18"/>
-                <w:szCs w:val="18"/>
-                <w:lang w:val="es-MX"/>
-              </w:rPr>
-            </w:pPr>
-            <w:r>
-              <w:rPr>
-                <w:rFonts w:asciiTheme="minorHAnsi" w:hAnsiTheme="minorHAnsi" w:cs="Arial"/>
-                <w:color w:val="FF0000"/>
-                <w:sz w:val="18"/>
-                <w:szCs w:val="18"/>
-                <w:lang w:val="es-MX"/>
-              </w:rPr>
-              <w:t>Llenar documento</w:t>
-            </w:r>
-          </w:p>
-          <w:p>
-            <w:pPr>
-              <w:spacing w:line="360" w:lineRule="auto"/>
-              <w:rPr>
-                <w:rFonts w:asciiTheme="minorHAnsi" w:hAnsiTheme="minorHAnsi" w:cs="Arial"/>
-                <w:color w:val="000000"/>
-                <w:sz w:val="18"/>
-                <w:szCs w:val="18"/>
-                <w:lang w:val="es-MX"/>
-              </w:rPr>
-            </w:pPr>
-          </w:p>
-          <w:p>
-            <w:pPr>
-              <w:spacing w:line="360" w:lineRule="auto"/>
-              <w:rPr>
-                <w:rFonts w:asciiTheme="minorHAnsi" w:hAnsiTheme="minorHAnsi" w:cs="Arial"/>
-                <w:color w:val="000000"/>
-                <w:sz w:val="18"/>
-                <w:szCs w:val="18"/>
-              </w:rPr>
-            </w:pPr>
-            <w:r>
-              <w:rPr>
-                <w:rFonts w:asciiTheme="minorHAnsi" w:hAnsiTheme="minorHAnsi" w:cs="Arial"/>
-                <w:color w:val="000000"/>
-                <w:sz w:val="18"/>
-                <w:szCs w:val="18"/>
-              </w:rPr>
-              <w:t>Nota: Se deberán contabilizar aquellos Requerimientos cuyo estado se encuentre En Producción (solo aquellos que han pasado a producción en el ciclo actual) o En Proceso.</w:t>
-            </w:r>
-          </w:p>
-          <w:p>
-            <w:pPr>
-              <w:spacing w:line="360" w:lineRule="auto"/>
-              <w:rPr>
-                <w:rFonts w:asciiTheme="minorHAnsi" w:hAnsiTheme="minorHAnsi" w:cs="Arial"/>
-                <w:color w:val="000000"/>
-                <w:sz w:val="18"/>
-                <w:szCs w:val="18"/>
-              </w:rPr>
-            </w:pPr>
-          </w:p>
-          <w:p>
-            <w:pPr>
-              <w:spacing w:line="360" w:lineRule="auto"/>
-              <w:rPr>
-                <w:rFonts w:asciiTheme="minorHAnsi" w:hAnsiTheme="minorHAnsi" w:cs="Arial"/>
-                <w:color w:val="000000"/>
-                <w:sz w:val="18"/>
-                <w:szCs w:val="18"/>
-              </w:rPr>
-            </w:pPr>
-            <w:r>
-              <w:rPr>
-                <w:rFonts w:asciiTheme="minorHAnsi" w:hAnsiTheme="minorHAnsi" w:cs="Arial"/>
-                <w:b/>
-                <w:color w:val="000000"/>
-                <w:sz w:val="22"/>
-                <w:szCs w:val="18"/>
-              </w:rPr>
-              <w:t>Requerimientos Cambiados:</w:t>
-            </w:r>
-            <w:r>
-              <w:rPr>
-                <w:rFonts w:asciiTheme="minorHAnsi" w:hAnsiTheme="minorHAnsi" w:cs="Arial"/>
-                <w:color w:val="000000"/>
-                <w:sz w:val="22"/>
-                <w:szCs w:val="18"/>
-              </w:rPr>
-              <w:t xml:space="preserve"> </w:t>
-            </w:r>
-            <w:r>
-              <w:rPr>
-                <w:rFonts w:asciiTheme="minorHAnsi" w:hAnsiTheme="minorHAnsi" w:cs="Arial"/>
-                <w:color w:val="000000"/>
-                <w:sz w:val="18"/>
-                <w:szCs w:val="18"/>
-              </w:rPr>
-              <w:t>Este Dato se obtiene de:</w:t>
-            </w:r>
-          </w:p>
-          <w:p>
-            <w:pPr>
-              <w:spacing w:line="360" w:lineRule="auto"/>
-              <w:rPr>
-                <w:rFonts w:asciiTheme="minorHAnsi" w:hAnsiTheme="minorHAnsi" w:cs="Arial"/>
-                <w:color w:val="000000"/>
-                <w:sz w:val="18"/>
-                <w:szCs w:val="18"/>
-              </w:rPr>
-            </w:pPr>
-            <w:r>
-              <w:rPr>
-                <w:rFonts w:asciiTheme="minorHAnsi" w:hAnsiTheme="minorHAnsi" w:cs="Arial"/>
-                <w:color w:val="000000"/>
-                <w:sz w:val="18"/>
-                <w:szCs w:val="18"/>
-              </w:rPr>
-              <w:t>RCREQM_V1.0_2015_MOD_F</w:t>
-            </w:r>
-            <w:r>
-              <w:rPr>
-                <w:rFonts w:asciiTheme="minorHAnsi" w:hAnsiTheme="minorHAnsi" w:cs="Arial"/>
-                <w:color w:val="000000"/>
-                <w:sz w:val="18"/>
-                <w:szCs w:val="18"/>
-              </w:rPr>
-              <w:t xml:space="preserve"> </w:t>
-            </w:r>
-            <w:r>
-              <w:rPr>
-                <w:rFonts w:asciiTheme="minorHAnsi" w:hAnsiTheme="minorHAnsi" w:cs="Arial"/>
-                <w:color w:val="000000"/>
-                <w:sz w:val="18"/>
-                <w:szCs w:val="18"/>
-              </w:rPr>
-              <w:sym w:font="Wingdings" w:char="F0E0"/>
-            </w:r>
-            <w:r>
-              <w:rPr>
-                <w:rFonts w:asciiTheme="minorHAnsi" w:hAnsiTheme="minorHAnsi" w:cs="Arial"/>
-                <w:color w:val="000000"/>
-                <w:sz w:val="18"/>
-                <w:szCs w:val="18"/>
-              </w:rPr>
-              <w:t>Plantilla de Registro de Cambios a Requerimientos.xlsx</w:t>
-            </w:r>
-          </w:p>
-          <w:p>
-            <w:pPr>
-              <w:spacing w:line="360" w:lineRule="auto"/>
-              <w:rPr>
-                <w:rFonts w:asciiTheme="minorHAnsi" w:hAnsiTheme="minorHAnsi" w:cs="Arial"/>
-                <w:color w:val="000000"/>
-                <w:sz w:val="18"/>
-                <w:szCs w:val="18"/>
-                <w:lang w:val="es-MX"/>
-              </w:rPr>
-            </w:pPr>
-          </w:p>
-        </w:tc>
-      </w:tr>
-      <w:tr>
-        <w:tblPrEx>
-          <w:tblCellMar>
-            <w:top w:w="0" w:type="dxa"/>
-            <w:bottom w:w="0" w:type="dxa"/>
-          </w:tblCellMar>
-        </w:tblPrEx>
-        <w:tc>
-          <w:tcPr>
-            <w:tcW w:w="2880" w:type="dxa"/>
-            <w:vAlign w:val="center"/>
-          </w:tcPr>
-          <w:p>
-            <w:pPr>
-              <w:numPr>
-                <w:ilvl w:val="0"/>
-                <w:numId w:val="1"/>
-              </w:numPr>
-              <w:tabs>
-                <w:tab w:val="num" w:pos="290"/>
-              </w:tabs>
-              <w:spacing w:line="360" w:lineRule="auto"/>
-              <w:ind w:left="214" w:hanging="214"/>
-              <w:rPr>
-                <w:rFonts w:asciiTheme="minorHAnsi" w:hAnsiTheme="minorHAnsi" w:cs="Arial"/>
-                <w:b/>
-                <w:color w:val="000000"/>
-                <w:lang w:val="es-MX"/>
-              </w:rPr>
-            </w:pPr>
-            <w:r>
-              <w:rPr>
-                <w:rFonts w:asciiTheme="minorHAnsi" w:hAnsiTheme="minorHAnsi" w:cs="Arial"/>
-                <w:b/>
-                <w:color w:val="000000"/>
-                <w:lang w:val="es-MX"/>
-              </w:rPr>
-              <w:t>PROCEDIMIENTO DE RECOLECCION Y REGISTRO</w:t>
-            </w:r>
-          </w:p>
-        </w:tc>
-        <w:tc>
-          <w:tcPr>
-            <w:tcW w:w="6662" w:type="dxa"/>
-            <w:vAlign w:val="center"/>
-          </w:tcPr>
-          <w:p>
-            <w:pPr>
-              <w:spacing w:line="360" w:lineRule="auto"/>
-              <w:rPr>
-                <w:rFonts w:asciiTheme="minorHAnsi" w:hAnsiTheme="minorHAnsi" w:cs="Arial"/>
-                <w:color w:val="000000"/>
-                <w:sz w:val="18"/>
-                <w:szCs w:val="18"/>
-              </w:rPr>
-            </w:pPr>
-            <w:r>
-              <w:rPr>
-                <w:rFonts w:asciiTheme="minorHAnsi" w:hAnsiTheme="minorHAnsi" w:cs="Arial"/>
-                <w:color w:val="000000"/>
-                <w:sz w:val="18"/>
-                <w:szCs w:val="18"/>
-              </w:rPr>
-              <w:t>El Analista de Calidad</w:t>
-            </w:r>
-            <w:r>
-              <w:rPr>
-                <w:rFonts w:asciiTheme="minorHAnsi" w:hAnsiTheme="minorHAnsi" w:cs="Arial"/>
-                <w:color w:val="000000"/>
-                <w:sz w:val="18"/>
-                <w:szCs w:val="18"/>
-              </w:rPr>
-              <w:t xml:space="preserve"> mensualmente realiza el cálculo tomando los datos requeridos por la fórmula, desde la fuente de origen de datos establecida, por cada línea de mantenimiento.</w:t>
-            </w:r>
-          </w:p>
-          <w:p>
-            <w:pPr>
-              <w:spacing w:line="360" w:lineRule="auto"/>
-              <w:rPr>
-                <w:rFonts w:asciiTheme="minorHAnsi" w:hAnsiTheme="minorHAnsi" w:cs="Arial"/>
-                <w:color w:val="000000"/>
-                <w:sz w:val="18"/>
-                <w:szCs w:val="18"/>
-              </w:rPr>
-            </w:pPr>
-            <w:r>
-              <w:rPr>
-                <w:rFonts w:asciiTheme="minorHAnsi" w:hAnsiTheme="minorHAnsi" w:cs="Arial"/>
-                <w:color w:val="000000"/>
-                <w:sz w:val="18"/>
-                <w:szCs w:val="18"/>
-              </w:rPr>
-              <w:t xml:space="preserve">El resultado se registrará en el </w:t>
-            </w:r>
-            <w:r>
-              <w:rPr>
-                <w:rFonts w:asciiTheme="minorHAnsi" w:hAnsiTheme="minorHAnsi" w:cs="Arial"/>
-                <w:color w:val="FF0000"/>
-                <w:sz w:val="18"/>
-                <w:szCs w:val="18"/>
-              </w:rPr>
-              <w:t>Tablero de métricas de Mantenimiento.</w:t>
-            </w:r>
-          </w:p>
-        </w:tc>
-      </w:tr>
-      <w:tr>
-        <w:tblPrEx>
-          <w:tblCellMar>
-            <w:top w:w="0" w:type="dxa"/>
-            <w:bottom w:w="0" w:type="dxa"/>
-          </w:tblCellMar>
-        </w:tblPrEx>
-        <w:tc>
-          <w:tcPr>
-            <w:tcW w:w="2880" w:type="dxa"/>
-            <w:vAlign w:val="center"/>
-          </w:tcPr>
-          <w:p>
-            <w:pPr>
-              <w:numPr>
-                <w:ilvl w:val="0"/>
-                <w:numId w:val="1"/>
-              </w:numPr>
-              <w:tabs>
-                <w:tab w:val="num" w:pos="290"/>
-              </w:tabs>
-              <w:spacing w:line="360" w:lineRule="auto"/>
-              <w:ind w:left="214" w:hanging="214"/>
-              <w:rPr>
-                <w:rFonts w:asciiTheme="minorHAnsi" w:hAnsiTheme="minorHAnsi" w:cs="Arial"/>
-                <w:b/>
-                <w:color w:val="000000"/>
-                <w:lang w:val="es-MX"/>
-              </w:rPr>
-            </w:pPr>
-            <w:r>
-              <w:rPr>
-                <w:rFonts w:asciiTheme="minorHAnsi" w:hAnsiTheme="minorHAnsi" w:cs="Arial"/>
-                <w:b/>
-                <w:color w:val="000000"/>
-                <w:lang w:val="es-MX"/>
-              </w:rPr>
-              <w:t>PROCEDIMIENTO DE ALMACENAMIENTO</w:t>
-            </w:r>
-          </w:p>
-        </w:tc>
-        <w:tc>
-          <w:tcPr>
-            <w:tcW w:w="6662" w:type="dxa"/>
-            <w:vAlign w:val="center"/>
-          </w:tcPr>
-          <w:p>
-            <w:pPr>
-              <w:spacing w:line="360" w:lineRule="auto"/>
-              <w:rPr>
-                <w:rFonts w:asciiTheme="minorHAnsi" w:hAnsiTheme="minorHAnsi" w:cs="Arial"/>
-                <w:color w:val="000000"/>
-                <w:sz w:val="18"/>
-                <w:szCs w:val="18"/>
-              </w:rPr>
-            </w:pPr>
-            <w:r>
-              <w:rPr>
-                <w:rFonts w:asciiTheme="minorHAnsi" w:hAnsiTheme="minorHAnsi" w:cs="Arial"/>
-                <w:color w:val="000000"/>
-                <w:sz w:val="18"/>
-                <w:szCs w:val="18"/>
-              </w:rPr>
-              <w:t>•</w:t>
-            </w:r>
-            <w:r>
-              <w:rPr>
-                <w:rFonts w:asciiTheme="minorHAnsi" w:hAnsiTheme="minorHAnsi" w:cs="Arial"/>
-                <w:color w:val="000000"/>
-                <w:sz w:val="18"/>
-                <w:szCs w:val="18"/>
-              </w:rPr>
-              <w:t>Los resultados de la métrica se registrarán y presentará en los siguientes artefactos:</w:t>
-            </w:r>
-          </w:p>
-          <w:tbl>
-            <w:tblPr>
-              <w:tblW w:w="6321" w:type="dxa"/>
-              <w:tblLayout w:type="fixed"/>
-              <w:tblCellMar>
-                <w:left w:w="70" w:type="dxa"/>
-                <w:right w:w="70" w:type="dxa"/>
-              </w:tblCellMar>
-              <w:tblLook w:val="04A0" w:firstRow="1" w:lastRow="0" w:firstColumn="1" w:lastColumn="0" w:noHBand="0" w:noVBand="1"/>
-            </w:tblPr>
-            <w:tblGrid>
-              <w:gridCol w:w="1076"/>
-              <w:gridCol w:w="1418"/>
-              <w:gridCol w:w="3827"/>
-            </w:tblGrid>
-            <w:tr>
-              <w:trPr>
-                <w:trHeight w:val="315"/>
-              </w:trPr>
-              <w:tc>
-                <w:tcPr>
-                  <w:tcW w:w="1076" w:type="dxa"/>
-                  <w:tcBorders>
-                    <w:top w:val="single" w:sz="8" w:space="0" w:color="auto"/>
-                    <w:left w:val="single" w:sz="8" w:space="0" w:color="auto"/>
-                    <w:bottom w:val="single" w:sz="8" w:space="0" w:color="auto"/>
-                    <w:right w:val="single" w:sz="8" w:space="0" w:color="000000"/>
-                  </w:tcBorders>
-                  <w:shd w:val="clear" w:color="auto" w:fill="auto"/>
-                  <w:noWrap/>
-                  <w:vAlign w:val="center"/>
-                  <w:hideMark/>
-                </w:tcPr>
-                <w:p>
-                  <w:pPr>
-                    <w:jc w:val="center"/>
-                    <w:rPr>
-                      <w:rFonts w:ascii="Calibri" w:hAnsi="Calibri"/>
-                      <w:b/>
-                      <w:bCs/>
-                      <w:color w:val="000000"/>
-                      <w:sz w:val="18"/>
-                      <w:szCs w:val="18"/>
-                      <w:lang w:val="es-PE" w:eastAsia="es-PE"/>
-                    </w:rPr>
-                  </w:pPr>
-                  <w:r>
-                    <w:rPr>
-                      <w:rFonts w:ascii="Calibri" w:hAnsi="Calibri"/>
-                      <w:b/>
-                      <w:bCs/>
-                      <w:color w:val="000000"/>
-                      <w:sz w:val="18"/>
-                      <w:szCs w:val="18"/>
-                      <w:lang w:eastAsia="es-PE"/>
-                    </w:rPr>
-                    <w:t>Nombre del  Artefacto</w:t>
-                  </w:r>
-                </w:p>
-              </w:tc>
-              <w:tc>
-                <w:tcPr>
-                  <w:tcW w:w="1418" w:type="dxa"/>
-                  <w:tcBorders>
-                    <w:top w:val="single" w:sz="8" w:space="0" w:color="auto"/>
-                    <w:left w:val="nil"/>
-                    <w:bottom w:val="single" w:sz="8" w:space="0" w:color="auto"/>
-                    <w:right w:val="single" w:sz="8" w:space="0" w:color="000000"/>
-                  </w:tcBorders>
-                  <w:shd w:val="clear" w:color="auto" w:fill="auto"/>
-                  <w:noWrap/>
-                  <w:vAlign w:val="center"/>
-                  <w:hideMark/>
-                </w:tcPr>
-                <w:p>
-                  <w:pPr>
-                    <w:jc w:val="center"/>
-                    <w:rPr>
-                      <w:rFonts w:ascii="Calibri" w:hAnsi="Calibri"/>
-                      <w:b/>
-                      <w:bCs/>
-                      <w:color w:val="000000"/>
-                      <w:sz w:val="18"/>
-                      <w:szCs w:val="18"/>
-                      <w:lang w:val="es-PE" w:eastAsia="es-PE"/>
-                    </w:rPr>
-                  </w:pPr>
-                  <w:r>
-                    <w:rPr>
-                      <w:rFonts w:ascii="Calibri" w:hAnsi="Calibri"/>
-                      <w:b/>
-                      <w:bCs/>
-                      <w:color w:val="000000"/>
-                      <w:sz w:val="18"/>
-                      <w:szCs w:val="18"/>
-                      <w:lang w:eastAsia="es-PE"/>
-                    </w:rPr>
-                    <w:t>Nomenclatura</w:t>
-                  </w:r>
-                </w:p>
-              </w:tc>
-              <w:tc>
-                <w:tcPr>
-                  <w:tcW w:w="3827" w:type="dxa"/>
-                  <w:tcBorders>
-                    <w:top w:val="single" w:sz="8" w:space="0" w:color="auto"/>
-                    <w:left w:val="nil"/>
-                    <w:bottom w:val="single" w:sz="8" w:space="0" w:color="auto"/>
-                    <w:right w:val="single" w:sz="8" w:space="0" w:color="000000"/>
-                  </w:tcBorders>
-                  <w:shd w:val="clear" w:color="auto" w:fill="auto"/>
-                  <w:vAlign w:val="center"/>
-                  <w:hideMark/>
-                </w:tcPr>
-                <w:p>
-                  <w:pPr>
-                    <w:jc w:val="center"/>
-                    <w:rPr>
-                      <w:rFonts w:ascii="Calibri" w:hAnsi="Calibri"/>
-                      <w:b/>
-                      <w:bCs/>
-                      <w:color w:val="000000"/>
-                      <w:sz w:val="18"/>
-                      <w:szCs w:val="18"/>
-                      <w:lang w:val="es-PE" w:eastAsia="es-PE"/>
-                    </w:rPr>
-                  </w:pPr>
-                  <w:r>
-                    <w:rPr>
-                      <w:rFonts w:ascii="Calibri" w:hAnsi="Calibri"/>
-                      <w:b/>
-                      <w:bCs/>
-                      <w:color w:val="000000"/>
-                      <w:sz w:val="18"/>
-                      <w:szCs w:val="18"/>
-                      <w:lang w:eastAsia="es-PE"/>
-                    </w:rPr>
-                    <w:t>Descripción</w:t>
-                  </w:r>
-                </w:p>
-              </w:tc>
-            </w:tr>
-            <w:tr>
-              <w:trPr>
-                <w:trHeight w:val="480"/>
-              </w:trPr>
-              <w:tc>
-                <w:tcPr>
-                  <w:tcW w:w="1076" w:type="dxa"/>
-                  <w:tcBorders>
-                    <w:top w:val="single" w:sz="8" w:space="0" w:color="auto"/>
-                    <w:left w:val="single" w:sz="8" w:space="0" w:color="auto"/>
-                    <w:bottom w:val="single" w:sz="8" w:space="0" w:color="auto"/>
-                    <w:right w:val="single" w:sz="8" w:space="0" w:color="000000"/>
-                  </w:tcBorders>
-                  <w:shd w:val="clear" w:color="auto" w:fill="auto"/>
-                  <w:noWrap/>
-                  <w:vAlign w:val="center"/>
-                  <w:hideMark/>
-                </w:tcPr>
-                <w:p>
-                  <w:pPr>
-                    <w:rPr>
-                      <w:rFonts w:ascii="Calibri" w:hAnsi="Calibri"/>
-                      <w:color w:val="FF0000"/>
-                      <w:sz w:val="18"/>
-                      <w:szCs w:val="18"/>
-                      <w:lang w:val="es-PE" w:eastAsia="es-PE"/>
-                    </w:rPr>
-                  </w:pPr>
-                  <w:r>
-                    <w:rPr>
-                      <w:rFonts w:ascii="Calibri" w:hAnsi="Calibri"/>
-                      <w:color w:val="FF0000"/>
-                      <w:sz w:val="18"/>
-                      <w:szCs w:val="18"/>
-                      <w:lang w:eastAsia="es-PE"/>
-                    </w:rPr>
-                    <w:t>Registro_Metricas.xls</w:t>
-                  </w:r>
-                </w:p>
-              </w:tc>
-              <w:tc>
-                <w:tcPr>
-                  <w:tcW w:w="1418" w:type="dxa"/>
-                  <w:tcBorders>
-                    <w:top w:val="single" w:sz="8" w:space="0" w:color="auto"/>
-                    <w:left w:val="nil"/>
-                    <w:bottom w:val="single" w:sz="8" w:space="0" w:color="auto"/>
-                    <w:right w:val="single" w:sz="8" w:space="0" w:color="000000"/>
-                  </w:tcBorders>
-                  <w:shd w:val="clear" w:color="auto" w:fill="auto"/>
-                  <w:noWrap/>
-                  <w:vAlign w:val="center"/>
-                  <w:hideMark/>
-                </w:tcPr>
-                <w:p>
-                  <w:pPr>
-                    <w:rPr>
-                      <w:rFonts w:ascii="Calibri" w:hAnsi="Calibri"/>
-                      <w:color w:val="FF0000"/>
-                      <w:sz w:val="18"/>
-                      <w:szCs w:val="18"/>
-                      <w:lang w:val="es-PE" w:eastAsia="es-PE"/>
-                    </w:rPr>
-                  </w:pPr>
-                  <w:r>
-                    <w:rPr>
-                      <w:rFonts w:ascii="Calibri" w:hAnsi="Calibri"/>
-                      <w:color w:val="FF0000"/>
-                      <w:sz w:val="18"/>
-                      <w:szCs w:val="18"/>
-                      <w:lang w:eastAsia="es-PE"/>
-                    </w:rPr>
-                    <w:t>Registro_Metricas.xls</w:t>
-                  </w:r>
-                </w:p>
-              </w:tc>
-              <w:tc>
-                <w:tcPr>
-                  <w:tcW w:w="3827" w:type="dxa"/>
-                  <w:tcBorders>
-                    <w:top w:val="single" w:sz="8" w:space="0" w:color="auto"/>
-                    <w:left w:val="nil"/>
-                    <w:bottom w:val="single" w:sz="8" w:space="0" w:color="auto"/>
-                    <w:right w:val="single" w:sz="8" w:space="0" w:color="000000"/>
-                  </w:tcBorders>
-                  <w:shd w:val="clear" w:color="auto" w:fill="auto"/>
-                  <w:vAlign w:val="center"/>
-                  <w:hideMark/>
-                </w:tcPr>
-                <w:p>
-                  <w:pPr>
-                    <w:rPr>
-                      <w:rFonts w:ascii="Calibri" w:hAnsi="Calibri"/>
-                      <w:color w:val="FF0000"/>
-                      <w:sz w:val="18"/>
-                      <w:szCs w:val="18"/>
-                      <w:lang w:val="es-PE" w:eastAsia="es-PE"/>
-                    </w:rPr>
-                  </w:pPr>
-                  <w:r>
-                    <w:rPr>
-                      <w:rFonts w:ascii="Calibri" w:hAnsi="Calibri"/>
-                      <w:color w:val="FF0000"/>
-                      <w:sz w:val="18"/>
-                      <w:szCs w:val="18"/>
-                      <w:lang w:eastAsia="es-PE"/>
-                    </w:rPr>
-                    <w:t>Plantilla para el registro de los valores de las métricas.</w:t>
-                  </w:r>
-                </w:p>
-              </w:tc>
-            </w:tr>
-            <w:tr>
-              <w:trPr>
-                <w:trHeight w:val="480"/>
-              </w:trPr>
-              <w:tc>
-                <w:tcPr>
-                  <w:tcW w:w="1076" w:type="dxa"/>
-                  <w:tcBorders>
-                    <w:top w:val="single" w:sz="8" w:space="0" w:color="auto"/>
-                    <w:left w:val="single" w:sz="8" w:space="0" w:color="auto"/>
-                    <w:bottom w:val="single" w:sz="8" w:space="0" w:color="auto"/>
-                    <w:right w:val="single" w:sz="8" w:space="0" w:color="000000"/>
-                  </w:tcBorders>
-                  <w:shd w:val="clear" w:color="auto" w:fill="auto"/>
-                  <w:noWrap/>
-                  <w:vAlign w:val="center"/>
-                  <w:hideMark/>
-                </w:tcPr>
-                <w:p>
-                  <w:pPr>
-                    <w:rPr>
-                      <w:rFonts w:ascii="Calibri" w:hAnsi="Calibri"/>
-                      <w:color w:val="FF0000"/>
-                      <w:sz w:val="18"/>
-                      <w:szCs w:val="18"/>
-                      <w:lang w:val="es-PE" w:eastAsia="es-PE"/>
-                    </w:rPr>
-                  </w:pPr>
-                  <w:r>
-                    <w:rPr>
-                      <w:rFonts w:ascii="Calibri" w:hAnsi="Calibri"/>
-                      <w:color w:val="FF0000"/>
-                      <w:sz w:val="18"/>
-                      <w:szCs w:val="18"/>
-                      <w:lang w:eastAsia="es-PE"/>
-                    </w:rPr>
-                    <w:t>Metricas.xls</w:t>
-                  </w:r>
-                </w:p>
-              </w:tc>
-              <w:tc>
-                <w:tcPr>
-                  <w:tcW w:w="1418" w:type="dxa"/>
-                  <w:tcBorders>
-                    <w:top w:val="single" w:sz="8" w:space="0" w:color="auto"/>
-                    <w:left w:val="nil"/>
-                    <w:bottom w:val="single" w:sz="8" w:space="0" w:color="auto"/>
-                    <w:right w:val="single" w:sz="8" w:space="0" w:color="000000"/>
-                  </w:tcBorders>
-                  <w:shd w:val="clear" w:color="auto" w:fill="auto"/>
-                  <w:noWrap/>
-                  <w:vAlign w:val="center"/>
-                  <w:hideMark/>
-                </w:tcPr>
-                <w:p>
-                  <w:pPr>
-                    <w:rPr>
-                      <w:rFonts w:ascii="Calibri" w:hAnsi="Calibri"/>
-                      <w:color w:val="FF0000"/>
-                      <w:sz w:val="18"/>
-                      <w:szCs w:val="18"/>
-                      <w:lang w:val="es-PE" w:eastAsia="es-PE"/>
-                    </w:rPr>
-                  </w:pPr>
-                  <w:r>
-                    <w:rPr>
-                      <w:rFonts w:ascii="Calibri" w:hAnsi="Calibri"/>
-                      <w:color w:val="FF0000"/>
-                      <w:sz w:val="18"/>
-                      <w:szCs w:val="18"/>
-                      <w:lang w:eastAsia="es-PE"/>
-                    </w:rPr>
-                    <w:t>Metricas.xls</w:t>
-                  </w:r>
-                </w:p>
-              </w:tc>
-              <w:tc>
-                <w:tcPr>
-                  <w:tcW w:w="3827" w:type="dxa"/>
-                  <w:tcBorders>
-                    <w:top w:val="single" w:sz="8" w:space="0" w:color="auto"/>
-                    <w:left w:val="nil"/>
-                    <w:bottom w:val="single" w:sz="8" w:space="0" w:color="auto"/>
-                    <w:right w:val="single" w:sz="8" w:space="0" w:color="000000"/>
-                  </w:tcBorders>
-                  <w:shd w:val="clear" w:color="auto" w:fill="auto"/>
-                  <w:vAlign w:val="center"/>
-                  <w:hideMark/>
-                </w:tcPr>
-                <w:p>
-                  <w:pPr>
-                    <w:rPr>
-                      <w:rFonts w:ascii="Calibri" w:hAnsi="Calibri"/>
-                      <w:color w:val="FF0000"/>
-                      <w:sz w:val="18"/>
-                      <w:szCs w:val="18"/>
-                      <w:lang w:val="es-PE" w:eastAsia="es-PE"/>
-                    </w:rPr>
-                  </w:pPr>
-                  <w:r>
-                    <w:rPr>
-                      <w:rFonts w:ascii="Calibri" w:hAnsi="Calibri"/>
-                      <w:color w:val="FF0000"/>
-                      <w:sz w:val="18"/>
-                      <w:szCs w:val="18"/>
-                      <w:lang w:eastAsia="es-PE"/>
-                    </w:rPr>
-                    <w:t xml:space="preserve">Plantilla para la actualización de los márgenes de las métricas </w:t>
-                  </w:r>
-                </w:p>
-              </w:tc>
-            </w:tr>
-            <w:tr>
-              <w:trPr>
-                <w:trHeight w:val="480"/>
-              </w:trPr>
-              <w:tc>
-                <w:tcPr>
-                  <w:tcW w:w="1076" w:type="dxa"/>
-                  <w:tcBorders>
-                    <w:top w:val="single" w:sz="8" w:space="0" w:color="auto"/>
-                    <w:left w:val="single" w:sz="8" w:space="0" w:color="auto"/>
-                    <w:bottom w:val="single" w:sz="8" w:space="0" w:color="auto"/>
-                    <w:right w:val="single" w:sz="8" w:space="0" w:color="000000"/>
-                  </w:tcBorders>
-                  <w:shd w:val="clear" w:color="auto" w:fill="auto"/>
-                  <w:noWrap/>
-                  <w:vAlign w:val="center"/>
-                  <w:hideMark/>
-                </w:tcPr>
-                <w:p>
-                  <w:pPr>
-                    <w:rPr>
-                      <w:rFonts w:ascii="Calibri" w:hAnsi="Calibri"/>
-                      <w:color w:val="FF0000"/>
-                      <w:sz w:val="18"/>
-                      <w:szCs w:val="18"/>
-                      <w:lang w:val="es-PE" w:eastAsia="es-PE"/>
-                    </w:rPr>
-                  </w:pPr>
-                  <w:r>
-                    <w:rPr>
-                      <w:rFonts w:ascii="Calibri" w:hAnsi="Calibri"/>
-                      <w:color w:val="FF0000"/>
-                      <w:sz w:val="18"/>
-                      <w:szCs w:val="18"/>
-                      <w:lang w:eastAsia="es-PE"/>
-                    </w:rPr>
-                    <w:t xml:space="preserve">Tablero_Metricas.xls </w:t>
-                  </w:r>
-                </w:p>
-              </w:tc>
-              <w:tc>
-                <w:tcPr>
-                  <w:tcW w:w="1418" w:type="dxa"/>
-                  <w:tcBorders>
-                    <w:top w:val="single" w:sz="8" w:space="0" w:color="auto"/>
-                    <w:left w:val="nil"/>
-                    <w:bottom w:val="single" w:sz="8" w:space="0" w:color="auto"/>
-                    <w:right w:val="single" w:sz="8" w:space="0" w:color="000000"/>
-                  </w:tcBorders>
-                  <w:shd w:val="clear" w:color="auto" w:fill="auto"/>
-                  <w:vAlign w:val="center"/>
-                  <w:hideMark/>
-                </w:tcPr>
-                <w:p>
-                  <w:pPr>
-                    <w:rPr>
-                      <w:rFonts w:ascii="Calibri" w:hAnsi="Calibri"/>
-                      <w:color w:val="FF0000"/>
-                      <w:sz w:val="18"/>
-                      <w:szCs w:val="18"/>
-                      <w:lang w:val="es-PE" w:eastAsia="es-PE"/>
-                    </w:rPr>
-                  </w:pPr>
-                  <w:r>
-                    <w:rPr>
-                      <w:rFonts w:ascii="Calibri" w:hAnsi="Calibri"/>
-                      <w:color w:val="FF0000"/>
-                      <w:sz w:val="18"/>
-                      <w:szCs w:val="18"/>
-                      <w:lang w:eastAsia="es-PE"/>
-                    </w:rPr>
-                    <w:t xml:space="preserve">[SE]-[LI] </w:t>
-                  </w:r>
-                  <w:proofErr w:type="spellStart"/>
-                  <w:r>
-                    <w:rPr>
-                      <w:rFonts w:ascii="Calibri" w:hAnsi="Calibri"/>
-                      <w:color w:val="FF0000"/>
-                      <w:sz w:val="18"/>
-                      <w:szCs w:val="18"/>
-                      <w:lang w:eastAsia="es-PE"/>
-                    </w:rPr>
-                    <w:t>Tablero_Control</w:t>
-                  </w:r>
-                  <w:proofErr w:type="spellEnd"/>
-                </w:p>
-              </w:tc>
-              <w:tc>
-                <w:tcPr>
-                  <w:tcW w:w="3827" w:type="dxa"/>
-                  <w:tcBorders>
-                    <w:top w:val="single" w:sz="8" w:space="0" w:color="auto"/>
-                    <w:left w:val="nil"/>
-                    <w:bottom w:val="single" w:sz="8" w:space="0" w:color="auto"/>
-                    <w:right w:val="single" w:sz="8" w:space="0" w:color="000000"/>
-                  </w:tcBorders>
-                  <w:shd w:val="clear" w:color="auto" w:fill="auto"/>
-                  <w:vAlign w:val="center"/>
-                  <w:hideMark/>
-                </w:tcPr>
-                <w:p>
-                  <w:pPr>
-                    <w:rPr>
-                      <w:rFonts w:ascii="Calibri" w:hAnsi="Calibri"/>
-                      <w:color w:val="FF0000"/>
-                      <w:sz w:val="18"/>
-                      <w:szCs w:val="18"/>
-                      <w:lang w:val="es-PE" w:eastAsia="es-PE"/>
-                    </w:rPr>
-                  </w:pPr>
-                  <w:r>
-                    <w:rPr>
-                      <w:rFonts w:ascii="Calibri" w:hAnsi="Calibri"/>
-                      <w:color w:val="FF0000"/>
-                      <w:sz w:val="18"/>
-                      <w:szCs w:val="18"/>
-                      <w:lang w:eastAsia="es-PE"/>
-                    </w:rPr>
-                    <w:t>Plantilla para la presentación de las métricas mediante semáforos y gráficos.</w:t>
-                  </w:r>
-                </w:p>
-              </w:tc>
-            </w:tr>
-          </w:tbl>
-          <w:p>
-            <w:pPr>
-              <w:spacing w:line="360" w:lineRule="auto"/>
-              <w:rPr>
-                <w:rFonts w:asciiTheme="minorHAnsi" w:hAnsiTheme="minorHAnsi" w:cs="Arial"/>
-                <w:color w:val="000000"/>
-                <w:sz w:val="18"/>
-                <w:szCs w:val="18"/>
-                <w:lang w:val="es-PE"/>
-              </w:rPr>
-            </w:pPr>
-          </w:p>
-          <w:p>
-            <w:pPr>
-              <w:spacing w:line="360" w:lineRule="auto"/>
-              <w:rPr>
-                <w:rFonts w:asciiTheme="minorHAnsi" w:hAnsiTheme="minorHAnsi" w:cs="Arial"/>
-                <w:color w:val="000000"/>
-                <w:sz w:val="18"/>
-                <w:szCs w:val="18"/>
-              </w:rPr>
-            </w:pPr>
-          </w:p>
-        </w:tc>
-      </w:tr>
-      <w:tr>
-        <w:tblPrEx>
-          <w:tblCellMar>
-            <w:top w:w="0" w:type="dxa"/>
-            <w:bottom w:w="0" w:type="dxa"/>
-          </w:tblCellMar>
-        </w:tblPrEx>
-        <w:tc>
-          <w:tcPr>
-            <w:tcW w:w="2880" w:type="dxa"/>
-            <w:vAlign w:val="center"/>
-          </w:tcPr>
-          <w:p>
-            <w:pPr>
-              <w:numPr>
-                <w:ilvl w:val="0"/>
-                <w:numId w:val="1"/>
-              </w:numPr>
-              <w:tabs>
-                <w:tab w:val="num" w:pos="290"/>
-              </w:tabs>
-              <w:spacing w:line="360" w:lineRule="auto"/>
-              <w:ind w:left="214" w:hanging="214"/>
-              <w:rPr>
-                <w:rFonts w:asciiTheme="minorHAnsi" w:hAnsiTheme="minorHAnsi" w:cs="Arial"/>
-                <w:b/>
-                <w:color w:val="000000"/>
-                <w:lang w:val="es-MX"/>
-              </w:rPr>
-            </w:pPr>
-            <w:r>
-              <w:rPr>
-                <w:rFonts w:asciiTheme="minorHAnsi" w:hAnsiTheme="minorHAnsi" w:cs="Arial"/>
-                <w:b/>
-                <w:color w:val="000000"/>
-                <w:lang w:val="es-MX"/>
-              </w:rPr>
-              <w:t>AUDIENCIA</w:t>
-            </w:r>
-          </w:p>
-          <w:p>
-            <w:pPr>
-              <w:tabs>
-                <w:tab w:val="num" w:pos="290"/>
-              </w:tabs>
-              <w:spacing w:line="360" w:lineRule="auto"/>
-              <w:rPr>
-                <w:rFonts w:asciiTheme="minorHAnsi" w:hAnsiTheme="minorHAnsi" w:cs="Arial"/>
-                <w:b/>
-                <w:color w:val="000000"/>
-                <w:lang w:val="es-MX"/>
-              </w:rPr>
-            </w:pPr>
-          </w:p>
-        </w:tc>
-        <w:tc>
-          <w:tcPr>
-            <w:tcW w:w="6662" w:type="dxa"/>
-            <w:vAlign w:val="center"/>
-          </w:tcPr>
-          <w:p>
-            <w:pPr>
-              <w:spacing w:line="360" w:lineRule="auto"/>
-              <w:rPr>
-                <w:rFonts w:asciiTheme="minorHAnsi" w:hAnsiTheme="minorHAnsi" w:cs="Arial"/>
-                <w:color w:val="000000"/>
-                <w:sz w:val="18"/>
-                <w:szCs w:val="18"/>
-                <w:lang w:val="es-MX"/>
-              </w:rPr>
-            </w:pPr>
-            <w:r>
-              <w:rPr>
-                <w:rFonts w:asciiTheme="minorHAnsi" w:hAnsiTheme="minorHAnsi" w:cs="Arial"/>
-                <w:color w:val="000000"/>
-                <w:sz w:val="18"/>
-                <w:szCs w:val="18"/>
-                <w:lang w:val="es-MX"/>
-              </w:rPr>
-              <w:t>Jefe de Proyecto</w:t>
-            </w:r>
-          </w:p>
-          <w:p>
-            <w:pPr>
-              <w:spacing w:line="360" w:lineRule="auto"/>
-              <w:rPr>
-                <w:rFonts w:asciiTheme="minorHAnsi" w:hAnsiTheme="minorHAnsi" w:cs="Arial"/>
-                <w:color w:val="000000"/>
-                <w:sz w:val="18"/>
-                <w:szCs w:val="18"/>
-                <w:lang w:val="es-MX"/>
-              </w:rPr>
-            </w:pPr>
-            <w:r>
-              <w:rPr>
-                <w:rFonts w:asciiTheme="minorHAnsi" w:hAnsiTheme="minorHAnsi" w:cs="Arial"/>
-                <w:color w:val="000000"/>
-                <w:sz w:val="18"/>
-                <w:szCs w:val="18"/>
-                <w:lang w:val="es-MX"/>
-              </w:rPr>
-              <w:t>Analista de Calidad</w:t>
-            </w:r>
-          </w:p>
-          <w:p>
-            <w:pPr>
-              <w:spacing w:line="360" w:lineRule="auto"/>
-              <w:rPr>
-                <w:rFonts w:asciiTheme="minorHAnsi" w:hAnsiTheme="minorHAnsi" w:cs="Arial"/>
-                <w:color w:val="000000"/>
-                <w:sz w:val="18"/>
-                <w:szCs w:val="18"/>
-                <w:lang w:val="es-MX"/>
-              </w:rPr>
-            </w:pPr>
-            <w:r>
-              <w:rPr>
-                <w:rFonts w:asciiTheme="minorHAnsi" w:hAnsiTheme="minorHAnsi" w:cs="Arial"/>
-                <w:color w:val="000000"/>
-                <w:sz w:val="18"/>
-                <w:szCs w:val="18"/>
-                <w:lang w:val="es-MX"/>
-              </w:rPr>
-              <w:t>Gestor de la Configuración</w:t>
-            </w:r>
-          </w:p>
-        </w:tc>
-      </w:tr>
-      <w:tr>
-        <w:tblPrEx>
-          <w:tblCellMar>
-            <w:top w:w="0" w:type="dxa"/>
-            <w:bottom w:w="0" w:type="dxa"/>
-          </w:tblCellMar>
-        </w:tblPrEx>
-        <w:tc>
-          <w:tcPr>
-            <w:tcW w:w="2880" w:type="dxa"/>
-            <w:vAlign w:val="center"/>
-          </w:tcPr>
-          <w:p>
-            <w:pPr>
-              <w:numPr>
-                <w:ilvl w:val="0"/>
-                <w:numId w:val="1"/>
-              </w:numPr>
-              <w:tabs>
-                <w:tab w:val="num" w:pos="290"/>
-              </w:tabs>
-              <w:spacing w:line="360" w:lineRule="auto"/>
-              <w:ind w:left="214" w:hanging="214"/>
-              <w:rPr>
-                <w:rFonts w:asciiTheme="minorHAnsi" w:hAnsiTheme="minorHAnsi" w:cs="Arial"/>
-                <w:b/>
-                <w:color w:val="000000"/>
-                <w:lang w:val="es-MX"/>
-              </w:rPr>
-            </w:pPr>
-            <w:r>
-              <w:rPr>
-                <w:rFonts w:asciiTheme="minorHAnsi" w:hAnsiTheme="minorHAnsi" w:cs="Arial"/>
-                <w:b/>
-                <w:color w:val="000000"/>
-                <w:lang w:val="es-MX"/>
-              </w:rPr>
-              <w:t>FRECUENCIA Y OPORTUNIDAD DEL REPORTE</w:t>
-            </w:r>
-          </w:p>
-        </w:tc>
-        <w:tc>
-          <w:tcPr>
-            <w:tcW w:w="6662" w:type="dxa"/>
-            <w:vAlign w:val="center"/>
-          </w:tcPr>
-          <w:p>
-            <w:pPr>
-              <w:spacing w:line="360" w:lineRule="auto"/>
-              <w:rPr>
-                <w:rFonts w:asciiTheme="minorHAnsi" w:hAnsiTheme="minorHAnsi" w:cs="Arial"/>
-                <w:color w:val="000000"/>
-                <w:sz w:val="18"/>
-                <w:szCs w:val="18"/>
-                <w:lang w:val="es-MX"/>
-              </w:rPr>
-            </w:pPr>
-            <w:r>
-              <w:rPr>
-                <w:rFonts w:asciiTheme="minorHAnsi" w:hAnsiTheme="minorHAnsi" w:cs="Arial"/>
-                <w:color w:val="000000"/>
-                <w:sz w:val="18"/>
-                <w:szCs w:val="18"/>
-                <w:lang w:val="es-MX"/>
-              </w:rPr>
-              <w:t>Mensual</w:t>
-            </w:r>
-          </w:p>
-        </w:tc>
-      </w:tr>
-      <w:tr>
-        <w:tblPrEx>
-          <w:tblCellMar>
-            <w:top w:w="0" w:type="dxa"/>
-            <w:bottom w:w="0" w:type="dxa"/>
-          </w:tblCellMar>
-        </w:tblPrEx>
-        <w:tc>
-          <w:tcPr>
-            <w:tcW w:w="2880" w:type="dxa"/>
-            <w:vAlign w:val="center"/>
-          </w:tcPr>
-          <w:p>
-            <w:pPr>
-              <w:numPr>
-                <w:ilvl w:val="0"/>
-                <w:numId w:val="1"/>
-              </w:numPr>
-              <w:tabs>
-                <w:tab w:val="num" w:pos="290"/>
-              </w:tabs>
-              <w:spacing w:line="360" w:lineRule="auto"/>
-              <w:ind w:left="214" w:hanging="214"/>
-              <w:rPr>
-                <w:rFonts w:asciiTheme="minorHAnsi" w:hAnsiTheme="minorHAnsi" w:cs="Arial"/>
-                <w:b/>
-                <w:color w:val="000000"/>
-                <w:lang w:val="es-MX"/>
-              </w:rPr>
-            </w:pPr>
-            <w:r>
-              <w:rPr>
-                <w:rFonts w:asciiTheme="minorHAnsi" w:hAnsiTheme="minorHAnsi" w:cs="Arial"/>
-                <w:b/>
-                <w:color w:val="000000"/>
-                <w:lang w:val="es-MX"/>
-              </w:rPr>
-              <w:t>CRITERIOS DE ANALISIS</w:t>
-            </w:r>
-          </w:p>
-        </w:tc>
-        <w:tc>
-          <w:tcPr>
-            <w:tcW w:w="6662" w:type="dxa"/>
-            <w:vAlign w:val="center"/>
-          </w:tcPr>
-          <w:p>
-            <w:pPr>
-              <w:spacing w:line="360" w:lineRule="auto"/>
-              <w:rPr>
-                <w:rFonts w:asciiTheme="minorHAnsi" w:hAnsiTheme="minorHAnsi" w:cs="Arial"/>
-                <w:color w:val="000000"/>
-                <w:sz w:val="18"/>
-                <w:szCs w:val="18"/>
-              </w:rPr>
-            </w:pPr>
-            <w:r>
-              <w:rPr>
-                <w:rFonts w:asciiTheme="minorHAnsi" w:hAnsiTheme="minorHAnsi" w:cs="Arial"/>
-                <w:color w:val="FF0000"/>
-                <w:sz w:val="18"/>
-                <w:szCs w:val="18"/>
-              </w:rPr>
-              <w:t xml:space="preserve">Alerta (Roja).- </w:t>
-            </w:r>
-            <w:r>
-              <w:rPr>
-                <w:rFonts w:asciiTheme="minorHAnsi" w:hAnsiTheme="minorHAnsi" w:cs="Arial"/>
-                <w:color w:val="000000"/>
-                <w:sz w:val="18"/>
-                <w:szCs w:val="18"/>
-              </w:rPr>
-              <w:t>Los cambios ha sido algo común en el Ciclo de Producción y posiblemente hayan afectado acuerdos de nivel de servicio establecidos o que se haya incurrido en penalidades. Bajo este escenario hay que identificar las causas que originan los cambios y proponerlas como Lecciones Aprendidas y, cuando sea el caso, Oportunidades de Mejora; también en esta situación será necesaria una Revisión de Pares para la Lista Maestra de Requerimientos del siguiente Ciclo de Producción.</w:t>
+              <w:t>hay que identificar las causas que originan los cambios y proponerlas como Lecciones Aprendidas y, cuando sea el caso, Oportunidades de Mejora; también en esta situación será necesaria una Revisión de Pares para la Lista Maestra de Requerimientos del siguiente Ciclo de Producción.</w:t>
             </w:r>
           </w:p>
           <w:p>
@@ -2786,7 +4097,6 @@
                 <w:sz w:val="18"/>
                 <w:szCs w:val="18"/>
               </w:rPr>
-              <w:lastRenderedPageBreak/>
               <w:t xml:space="preserve">Alerta (Amarilla).- </w:t>
             </w:r>
             <w:r>
@@ -2809,8 +4119,6 @@
                 <w:szCs w:val="18"/>
               </w:rPr>
             </w:pPr>
-            <w:bookmarkStart w:id="0" w:name="_GoBack"/>
-            <w:bookmarkEnd w:id="0"/>
             <w:r>
               <w:rPr>
                 <w:rFonts w:asciiTheme="minorHAnsi" w:hAnsiTheme="minorHAnsi" w:cs="Arial"/>
@@ -2848,59 +4156,11 @@
           <w:lang w:val="es-PE"/>
         </w:rPr>
       </w:pPr>
-      <w:r>
-        <w:drawing>
-          <wp:inline distT="0" distB="0" distL="0" distR="0">
-            <wp:extent cx="3190875" cy="1143000"/>
-            <wp:effectExtent l="0" t="0" r="9525" b="0"/>
-            <wp:docPr id="6" name="Imagen 6"/>
-            <wp:cNvGraphicFramePr>
-              <a:graphicFrameLocks xmlns:a="http://schemas.openxmlformats.org/drawingml/2006/main" noChangeAspect="1"/>
-            </wp:cNvGraphicFramePr>
-            <a:graphic xmlns:a="http://schemas.openxmlformats.org/drawingml/2006/main">
-              <a:graphicData uri="http://schemas.openxmlformats.org/drawingml/2006/picture">
-                <pic:pic xmlns:pic="http://schemas.openxmlformats.org/drawingml/2006/picture">
-                  <pic:nvPicPr>
-                    <pic:cNvPr id="0" name="Picture 5"/>
-                    <pic:cNvPicPr>
-                      <a:picLocks noChangeAspect="1" noChangeArrowheads="1"/>
-                    </pic:cNvPicPr>
-                  </pic:nvPicPr>
-                  <pic:blipFill>
-                    <a:blip r:embed="rId10">
-                      <a:extLst>
-                        <a:ext uri="{28A0092B-C50C-407E-A947-70E740481C1C}">
-                          <a14:useLocalDpi xmlns:a14="http://schemas.microsoft.com/office/drawing/2010/main" val="0"/>
-                        </a:ext>
-                      </a:extLst>
-                    </a:blip>
-                    <a:srcRect/>
-                    <a:stretch>
-                      <a:fillRect/>
-                    </a:stretch>
-                  </pic:blipFill>
-                  <pic:spPr bwMode="auto">
-                    <a:xfrm>
-                      <a:off x="0" y="0"/>
-                      <a:ext cx="3190875" cy="1143000"/>
-                    </a:xfrm>
-                    <a:prstGeom prst="rect">
-                      <a:avLst/>
-                    </a:prstGeom>
-                    <a:noFill/>
-                    <a:ln>
-                      <a:noFill/>
-                    </a:ln>
-                  </pic:spPr>
-                </pic:pic>
-              </a:graphicData>
-            </a:graphic>
-          </wp:inline>
-        </w:drawing>
-      </w:r>
+      <w:bookmarkStart w:id="0" w:name="_GoBack"/>
+      <w:bookmarkEnd w:id="0"/>
     </w:p>
     <w:sectPr>
-      <w:headerReference w:type="default" r:id="rId11"/>
+      <w:headerReference w:type="default" r:id="rId13"/>
       <w:pgSz w:w="12240" w:h="15840"/>
       <w:pgMar w:top="1417" w:right="1701" w:bottom="1417" w:left="1701" w:header="708" w:footer="708" w:gutter="0"/>
       <w:cols w:space="708"/>
@@ -3127,6 +4387,119 @@
 <file path=word/numbering.xml><?xml version="1.0" encoding="utf-8"?>
 <w:numbering xmlns:wpc="http://schemas.microsoft.com/office/word/2010/wordprocessingCanvas" xmlns:mc="http://schemas.openxmlformats.org/markup-compatibility/2006" xmlns:o="urn:schemas-microsoft-com:office:office" xmlns:r="http://schemas.openxmlformats.org/officeDocument/2006/relationships" xmlns:m="http://schemas.openxmlformats.org/officeDocument/2006/math" xmlns:v="urn:schemas-microsoft-com:vml" xmlns:wp14="http://schemas.microsoft.com/office/word/2010/wordprocessingDrawing" xmlns:wp="http://schemas.openxmlformats.org/drawingml/2006/wordprocessingDrawing" xmlns:w10="urn:schemas-microsoft-com:office:word" xmlns:w="http://schemas.openxmlformats.org/wordprocessingml/2006/main" xmlns:w14="http://schemas.microsoft.com/office/word/2010/wordml" xmlns:w15="http://schemas.microsoft.com/office/word/2012/wordml" xmlns:wpg="http://schemas.microsoft.com/office/word/2010/wordprocessingGroup" xmlns:wpi="http://schemas.microsoft.com/office/word/2010/wordprocessingInk" xmlns:wne="http://schemas.microsoft.com/office/word/2006/wordml" xmlns:wps="http://schemas.microsoft.com/office/word/2010/wordprocessingShape" mc:Ignorable="w14 w15 wp14">
   <w:abstractNum w:abstractNumId="0">
+    <w:nsid w:val="4D2A126C"/>
+    <w:multiLevelType w:val="hybridMultilevel"/>
+    <w:tmpl w:val="E2BA91EE"/>
+    <w:lvl w:ilvl="0" w:tplc="280A0001">
+      <w:start w:val="1"/>
+      <w:numFmt w:val="bullet"/>
+      <w:lvlText w:val=""/>
+      <w:lvlJc w:val="left"/>
+      <w:pPr>
+        <w:ind w:left="720" w:hanging="360"/>
+      </w:pPr>
+      <w:rPr>
+        <w:rFonts w:ascii="Symbol" w:hAnsi="Symbol" w:hint="default"/>
+      </w:rPr>
+    </w:lvl>
+    <w:lvl w:ilvl="1" w:tplc="280A0003" w:tentative="1">
+      <w:start w:val="1"/>
+      <w:numFmt w:val="bullet"/>
+      <w:lvlText w:val="o"/>
+      <w:lvlJc w:val="left"/>
+      <w:pPr>
+        <w:ind w:left="1440" w:hanging="360"/>
+      </w:pPr>
+      <w:rPr>
+        <w:rFonts w:ascii="Courier New" w:hAnsi="Courier New" w:cs="Courier New" w:hint="default"/>
+      </w:rPr>
+    </w:lvl>
+    <w:lvl w:ilvl="2" w:tplc="280A0005" w:tentative="1">
+      <w:start w:val="1"/>
+      <w:numFmt w:val="bullet"/>
+      <w:lvlText w:val=""/>
+      <w:lvlJc w:val="left"/>
+      <w:pPr>
+        <w:ind w:left="2160" w:hanging="360"/>
+      </w:pPr>
+      <w:rPr>
+        <w:rFonts w:ascii="Wingdings" w:hAnsi="Wingdings" w:hint="default"/>
+      </w:rPr>
+    </w:lvl>
+    <w:lvl w:ilvl="3" w:tplc="280A0001" w:tentative="1">
+      <w:start w:val="1"/>
+      <w:numFmt w:val="bullet"/>
+      <w:lvlText w:val=""/>
+      <w:lvlJc w:val="left"/>
+      <w:pPr>
+        <w:ind w:left="2880" w:hanging="360"/>
+      </w:pPr>
+      <w:rPr>
+        <w:rFonts w:ascii="Symbol" w:hAnsi="Symbol" w:hint="default"/>
+      </w:rPr>
+    </w:lvl>
+    <w:lvl w:ilvl="4" w:tplc="280A0003" w:tentative="1">
+      <w:start w:val="1"/>
+      <w:numFmt w:val="bullet"/>
+      <w:lvlText w:val="o"/>
+      <w:lvlJc w:val="left"/>
+      <w:pPr>
+        <w:ind w:left="3600" w:hanging="360"/>
+      </w:pPr>
+      <w:rPr>
+        <w:rFonts w:ascii="Courier New" w:hAnsi="Courier New" w:cs="Courier New" w:hint="default"/>
+      </w:rPr>
+    </w:lvl>
+    <w:lvl w:ilvl="5" w:tplc="280A0005" w:tentative="1">
+      <w:start w:val="1"/>
+      <w:numFmt w:val="bullet"/>
+      <w:lvlText w:val=""/>
+      <w:lvlJc w:val="left"/>
+      <w:pPr>
+        <w:ind w:left="4320" w:hanging="360"/>
+      </w:pPr>
+      <w:rPr>
+        <w:rFonts w:ascii="Wingdings" w:hAnsi="Wingdings" w:hint="default"/>
+      </w:rPr>
+    </w:lvl>
+    <w:lvl w:ilvl="6" w:tplc="280A0001" w:tentative="1">
+      <w:start w:val="1"/>
+      <w:numFmt w:val="bullet"/>
+      <w:lvlText w:val=""/>
+      <w:lvlJc w:val="left"/>
+      <w:pPr>
+        <w:ind w:left="5040" w:hanging="360"/>
+      </w:pPr>
+      <w:rPr>
+        <w:rFonts w:ascii="Symbol" w:hAnsi="Symbol" w:hint="default"/>
+      </w:rPr>
+    </w:lvl>
+    <w:lvl w:ilvl="7" w:tplc="280A0003" w:tentative="1">
+      <w:start w:val="1"/>
+      <w:numFmt w:val="bullet"/>
+      <w:lvlText w:val="o"/>
+      <w:lvlJc w:val="left"/>
+      <w:pPr>
+        <w:ind w:left="5760" w:hanging="360"/>
+      </w:pPr>
+      <w:rPr>
+        <w:rFonts w:ascii="Courier New" w:hAnsi="Courier New" w:cs="Courier New" w:hint="default"/>
+      </w:rPr>
+    </w:lvl>
+    <w:lvl w:ilvl="8" w:tplc="280A0005" w:tentative="1">
+      <w:start w:val="1"/>
+      <w:numFmt w:val="bullet"/>
+      <w:lvlText w:val=""/>
+      <w:lvlJc w:val="left"/>
+      <w:pPr>
+        <w:ind w:left="6480" w:hanging="360"/>
+      </w:pPr>
+      <w:rPr>
+        <w:rFonts w:ascii="Wingdings" w:hAnsi="Wingdings" w:hint="default"/>
+      </w:rPr>
+    </w:lvl>
+  </w:abstractNum>
+  <w:abstractNum w:abstractNumId="1">
     <w:nsid w:val="6BE90898"/>
     <w:multiLevelType w:val="hybridMultilevel"/>
     <w:tmpl w:val="B4CA3518"/>
@@ -3240,6 +4613,9 @@
     </w:lvl>
   </w:abstractNum>
   <w:num w:numId="1">
+    <w:abstractNumId w:val="1"/>
+  </w:num>
+  <w:num w:numId="2">
     <w:abstractNumId w:val="0"/>
   </w:num>
 </w:numbering>
@@ -3814,6 +5190,28 @@
       </w:tblCellMar>
     </w:tblPr>
   </w:style>
+  <w:style w:type="character" w:styleId="Hipervnculo">
+    <w:name w:val="Hyperlink"/>
+    <w:basedOn w:val="Fuentedeprrafopredeter"/>
+    <w:uiPriority w:val="99"/>
+    <w:unhideWhenUsed/>
+    <w:rsid w:val="00C80AA2"/>
+    <w:rPr>
+      <w:color w:val="0563C1" w:themeColor="hyperlink"/>
+      <w:u w:val="single"/>
+    </w:rPr>
+  </w:style>
+  <w:style w:type="paragraph" w:styleId="Prrafodelista">
+    <w:name w:val="List Paragraph"/>
+    <w:basedOn w:val="Normal"/>
+    <w:uiPriority w:val="34"/>
+    <w:qFormat/>
+    <w:rsid w:val="0062511D"/>
+    <w:pPr>
+      <w:ind w:left="720"/>
+      <w:contextualSpacing/>
+    </w:pPr>
+  </w:style>
 </w:styles>
 </file>
 

</xml_diff>